<commit_message>
* Workshop - Introduction to CrypTool 2 ** some work on RSA tasks
git-svn-id: https://svn.cryptool.org/CrypTool2/trunk@7684 9b0d660e-8ab2-dd11-ad6d-000c29d71a56
</commit_message>
<xml_diff>
--- a/Documentation/Workshops/Prague 2018/Workshop - Introduction to CrypTool 2.docx
+++ b/Documentation/Workshops/Prague 2018/Workshop - Introduction to CrypTool 2.docx
@@ -600,28 +600,7 @@
           <w:b/>
           <w:lang w:val="en-US"/>
         </w:rPr>
-        <w:t xml:space="preserve">Appendix 1: </w:t>
-      </w:r>
-      <w:r>
-        <w:rPr>
-          <w:b/>
-          <w:lang w:val="en-US"/>
-        </w:rPr>
-        <w:t xml:space="preserve">Introduction to the </w:t>
-      </w:r>
-      <w:r>
-        <w:rPr>
-          <w:b/>
-          <w:lang w:val="en-US"/>
-        </w:rPr>
-        <w:t>CT</w:t>
-      </w:r>
-      <w:r>
-        <w:rPr>
-          <w:b/>
-          <w:lang w:val="en-US"/>
-        </w:rPr>
-        <w:t xml:space="preserve">2 Application </w:t>
+        <w:t xml:space="preserve">Appendix 1: Introduction to the CT2 Application </w:t>
       </w:r>
       <w:r>
         <w:rPr>
@@ -636,12 +615,6 @@
           <w:lang w:val="en-US"/>
         </w:rPr>
         <w:tab/>
-      </w:r>
-      <w:r>
-        <w:rPr>
-          <w:b/>
-          <w:lang w:val="en-US"/>
-        </w:rPr>
         <w:t xml:space="preserve">read at home </w:t>
       </w:r>
       <w:r>
@@ -672,14 +645,7 @@
           <w:lang w:val="en-US"/>
         </w:rPr>
         <w:br/>
-        <w:t xml:space="preserve">Appendix 2: </w:t>
-      </w:r>
-      <w:r>
-        <w:rPr>
-          <w:b/>
-          <w:lang w:val="en-US"/>
-        </w:rPr>
-        <w:t>Links and References / Literature</w:t>
+        <w:t>Appendix 2: Links and References / Literature</w:t>
       </w:r>
       <w:r>
         <w:rPr>
@@ -898,19 +864,7 @@
         <w:rPr>
           <w:lang w:val="en-US"/>
         </w:rPr>
-        <w:t xml:space="preserve">The first </w:t>
-      </w:r>
-      <w:r>
-        <w:rPr>
-          <w:lang w:val="en-US"/>
-        </w:rPr>
-        <w:t>appendix</w:t>
-      </w:r>
-      <w:r>
-        <w:rPr>
-          <w:lang w:val="en-US"/>
-        </w:rPr>
-        <w:t xml:space="preserve"> gives you an </w:t>
+        <w:t xml:space="preserve">The first appendix gives you an </w:t>
       </w:r>
       <w:r>
         <w:rPr>
@@ -938,19 +892,7 @@
         <w:rPr>
           <w:lang w:val="en-US"/>
         </w:rPr>
-        <w:t xml:space="preserve">The last </w:t>
-      </w:r>
-      <w:r>
-        <w:rPr>
-          <w:lang w:val="en-US"/>
-        </w:rPr>
-        <w:t xml:space="preserve">appendix </w:t>
-      </w:r>
-      <w:r>
-        <w:rPr>
-          <w:lang w:val="en-US"/>
-        </w:rPr>
-        <w:t xml:space="preserve">consists of </w:t>
+        <w:t xml:space="preserve">The last appendix consists of </w:t>
       </w:r>
       <w:r>
         <w:rPr>
@@ -4842,41 +4784,21 @@
           <w:lang w:val="en-US"/>
         </w:rPr>
         <w:lastRenderedPageBreak/>
-        <w:t>2</w:t>
-      </w:r>
-      <w:r>
-        <w:rPr>
-          <w:b/>
-          <w:lang w:val="en-US"/>
-        </w:rPr>
-        <w:t xml:space="preserve">. </w:t>
-      </w:r>
-      <w:r>
-        <w:rPr>
-          <w:b/>
-          <w:lang w:val="en-US"/>
-        </w:rPr>
-        <w:t>RSA Cipher</w:t>
-      </w:r>
-    </w:p>
-    <w:p>
-      <w:pPr>
-        <w:jc w:val="both"/>
-        <w:rPr>
-          <w:lang w:val="en-US"/>
-        </w:rPr>
-      </w:pPr>
-      <w:r>
-        <w:rPr>
-          <w:lang w:val="en-US"/>
-        </w:rPr>
-        <w:t xml:space="preserve">CrypTool 2 (CT2) contains </w:t>
-      </w:r>
-      <w:r>
-        <w:rPr>
-          <w:lang w:val="en-US"/>
-        </w:rPr>
-        <w:t xml:space="preserve">the </w:t>
+        <w:t>2. RSA Cipher</w:t>
+      </w:r>
+    </w:p>
+    <w:p>
+      <w:pPr>
+        <w:jc w:val="both"/>
+        <w:rPr>
+          <w:lang w:val="en-US"/>
+        </w:rPr>
+      </w:pPr>
+      <w:r>
+        <w:rPr>
+          <w:lang w:val="en-US"/>
+        </w:rPr>
+        <w:t xml:space="preserve">CrypTool 2 (CT2) contains the </w:t>
       </w:r>
       <w:proofErr w:type="spellStart"/>
       <w:r>
@@ -5016,19 +4938,7 @@
         <w:rPr>
           <w:lang w:val="en-US"/>
         </w:rPr>
-        <w:t xml:space="preserve"> Decrypt the following text using the </w:t>
-      </w:r>
-      <w:r>
-        <w:rPr>
-          <w:lang w:val="en-US"/>
-        </w:rPr>
-        <w:t>RSA</w:t>
-      </w:r>
-      <w:r>
-        <w:rPr>
-          <w:lang w:val="en-US"/>
-        </w:rPr>
-        <w:t xml:space="preserve"> cipher built in CT2:</w:t>
+        <w:t xml:space="preserve"> Decrypt the following text using the RSA cipher built in CT2:</w:t>
       </w:r>
     </w:p>
     <w:p>
@@ -5110,134 +5020,628 @@
         </w:rPr>
         <w:t>e = 11</w:t>
       </w:r>
+    </w:p>
+    <w:p>
+      <w:pPr>
+        <w:rPr>
+          <w:rFonts w:ascii="Courier New" w:hAnsi="Courier New" w:cs="Courier New"/>
+          <w:lang w:val="en-US"/>
+        </w:rPr>
+      </w:pPr>
+      <w:r>
+        <w:rPr>
+          <w:rFonts w:ascii="Courier New" w:hAnsi="Courier New" w:cs="Courier New"/>
+          <w:lang w:val="en-US"/>
+        </w:rPr>
+        <w:t>d = 53366167487137287201009246392177062541329718045977490697144606116526178924087595858194364147606176535940866247183034331012789216364335711534776170307604435275621882890925722486791216663911766481240927473604083681494108652553529557950472379863877351129463207267185120618342084129306558631987155442108022251891</w:t>
+      </w:r>
+    </w:p>
+    <w:p>
+      <w:pPr>
+        <w:jc w:val="both"/>
+        <w:rPr>
+          <w:lang w:val="en-US"/>
+        </w:rPr>
+      </w:pPr>
+      <w:r>
+        <w:rPr>
+          <w:lang w:val="en-US"/>
+        </w:rPr>
+        <w:t>Hint: Open the template “</w:t>
+      </w:r>
+      <w:r>
+        <w:rPr>
+          <w:lang w:val="en-US"/>
+        </w:rPr>
+        <w:t>RSA Decryption</w:t>
+      </w:r>
+      <w:r>
+        <w:rPr>
+          <w:lang w:val="en-US"/>
+        </w:rPr>
+        <w:t>” or use the Wizard.</w:t>
+      </w:r>
+      <w:r>
+        <w:rPr>
+          <w:lang w:val="en-US"/>
+        </w:rPr>
+        <w:t xml:space="preserve"> </w:t>
+      </w:r>
+    </w:p>
+    <w:p>
+      <w:pPr>
+        <w:jc w:val="both"/>
+        <w:rPr>
+          <w:lang w:val="en-US"/>
+        </w:rPr>
+      </w:pPr>
+      <w:r>
+        <w:rPr>
+          <w:b/>
+          <w:u w:val="single"/>
+          <w:lang w:val="en-US"/>
+        </w:rPr>
+        <w:t xml:space="preserve">Task </w:t>
+      </w:r>
+      <w:r>
+        <w:rPr>
+          <w:b/>
+          <w:u w:val="single"/>
+          <w:lang w:val="en-US"/>
+        </w:rPr>
+        <w:t>8</w:t>
+      </w:r>
+      <w:r>
+        <w:rPr>
+          <w:b/>
+          <w:u w:val="single"/>
+          <w:lang w:val="en-US"/>
+        </w:rPr>
+        <w:t>:</w:t>
+      </w:r>
+      <w:r>
+        <w:rPr>
+          <w:lang w:val="en-US"/>
+        </w:rPr>
+        <w:t xml:space="preserve"> Encrypt the following text using the </w:t>
+      </w:r>
+      <w:r>
+        <w:rPr>
+          <w:lang w:val="en-US"/>
+        </w:rPr>
+        <w:t>RSA cipher</w:t>
+      </w:r>
+      <w:r>
+        <w:rPr>
+          <w:lang w:val="en-US"/>
+        </w:rPr>
+        <w:t xml:space="preserve"> built in CT2:</w:t>
+      </w:r>
+    </w:p>
+    <w:p>
+      <w:pPr>
+        <w:jc w:val="both"/>
+        <w:rPr>
+          <w:rFonts w:ascii="Courier New" w:hAnsi="Courier New" w:cs="Courier New"/>
+          <w:lang w:val="en-US"/>
+        </w:rPr>
+      </w:pPr>
+      <w:r>
+        <w:rPr>
+          <w:rFonts w:ascii="Courier New" w:hAnsi="Courier New" w:cs="Courier New"/>
+          <w:lang w:val="en-US"/>
+        </w:rPr>
+        <w:t>The idea of an asymmetric public-private key cryptosystem is attributed to Whitfield Diffie and Martin Hellman, who published this concept in 1976.</w:t>
+      </w:r>
+    </w:p>
+    <w:p>
+      <w:pPr>
+        <w:jc w:val="both"/>
+        <w:rPr>
+          <w:lang w:val="en-US"/>
+        </w:rPr>
+      </w:pPr>
+      <w:r>
+        <w:rPr>
+          <w:lang w:val="en-US"/>
+        </w:rPr>
+        <w:t>Key: Same as in task 1. Don’t confuse n and d!</w:t>
+      </w:r>
+    </w:p>
+    <w:p>
+      <w:pPr>
+        <w:spacing w:after="0" w:line="240" w:lineRule="auto"/>
+        <w:rPr>
+          <w:b/>
+          <w:u w:val="single"/>
+          <w:lang w:val="en-US"/>
+        </w:rPr>
+      </w:pPr>
+      <w:r>
+        <w:rPr>
+          <w:b/>
+          <w:u w:val="single"/>
+          <w:lang w:val="en-US"/>
+        </w:rPr>
+        <w:br w:type="page"/>
+      </w:r>
+    </w:p>
+    <w:p>
+      <w:pPr>
+        <w:jc w:val="both"/>
+        <w:rPr>
+          <w:lang w:val="en-US"/>
+        </w:rPr>
+      </w:pPr>
+      <w:r>
+        <w:rPr>
+          <w:b/>
+          <w:u w:val="single"/>
+          <w:lang w:val="en-US"/>
+        </w:rPr>
+        <w:lastRenderedPageBreak/>
+        <w:t xml:space="preserve">Task </w:t>
+      </w:r>
+      <w:r>
+        <w:rPr>
+          <w:b/>
+          <w:u w:val="single"/>
+          <w:lang w:val="en-US"/>
+        </w:rPr>
+        <w:t>9</w:t>
+      </w:r>
+      <w:r>
+        <w:rPr>
+          <w:b/>
+          <w:u w:val="single"/>
+          <w:lang w:val="en-US"/>
+        </w:rPr>
+        <w:t>:</w:t>
+      </w:r>
+      <w:r>
+        <w:rPr>
+          <w:b/>
+          <w:lang w:val="en-US"/>
+        </w:rPr>
+        <w:t xml:space="preserve"> </w:t>
+      </w:r>
+      <w:r>
+        <w:rPr>
+          <w:lang w:val="en-US"/>
+        </w:rPr>
+        <w:t xml:space="preserve">Break the following </w:t>
+      </w:r>
+      <w:r>
+        <w:rPr>
+          <w:lang w:val="en-US"/>
+        </w:rPr>
+        <w:t>cipher</w:t>
+      </w:r>
+      <w:r>
+        <w:rPr>
+          <w:lang w:val="en-US"/>
+        </w:rPr>
+        <w:t xml:space="preserve">text </w:t>
+      </w:r>
+      <w:r>
+        <w:rPr>
+          <w:lang w:val="en-US"/>
+        </w:rPr>
+        <w:t>by factorizing the small N.</w:t>
+      </w:r>
+    </w:p>
+    <w:p>
+      <w:pPr>
+        <w:spacing w:after="0" w:line="240" w:lineRule="auto"/>
+        <w:rPr>
+          <w:sz w:val="16"/>
+          <w:szCs w:val="16"/>
+        </w:rPr>
+      </w:pPr>
+      <w:r>
+        <w:rPr>
+          <w:rFonts w:ascii="Courier New" w:hAnsi="Courier New" w:cs="Courier New"/>
+          <w:color w:val="000000"/>
+          <w:sz w:val="16"/>
+          <w:szCs w:val="16"/>
+        </w:rPr>
+        <w:t>65 13 D4 83 A9 FF AD 6F E4 35 F1 80 98 F9 31 08 16 8D C3 86 20 47 E7 D8 05 18 B0 52 EB 1F 3E CF 0C EA C3 6C 8E A3 63 60 B5 69 D8 9C 55 4F AA 62 E5 00 52 17 F1 BB 1C 43 AC 21 02 98 BE 1E E0 E4 EA 18 C1 4B D6 4C 18 8C 2F AA 06 41 2A 10 D4 70 B5 2E 4C 58 E4 E1 BE 49 8D E0 B3 0C 26 9C 78 F6 47 67 F9 06 E4 FE E9 3C AB AE 07 89 2F 47 17 F3 BA DD EF C8 95 41 ED 80 15 14 6D 6E 05 88 77 13 62 DB 1E 25 A7 0D 93 3B D4 99 AD 71 95 7E 2D 77 32 04 7D 68 13 03</w:t>
+      </w:r>
+    </w:p>
+    <w:p>
+      <w:pPr>
+        <w:spacing w:after="0" w:line="240" w:lineRule="auto"/>
+        <w:rPr>
+          <w:b/>
+        </w:rPr>
+      </w:pPr>
+    </w:p>
+    <w:p>
+      <w:pPr>
+        <w:jc w:val="both"/>
+        <w:rPr>
+          <w:lang w:val="en-US"/>
+        </w:rPr>
+      </w:pPr>
+      <w:r>
+        <w:rPr>
+          <w:lang w:val="en-US"/>
+        </w:rPr>
+        <w:t xml:space="preserve">Key: </w:t>
+      </w:r>
+    </w:p>
+    <w:p>
+      <w:pPr>
+        <w:rPr>
+          <w:rFonts w:ascii="Courier New" w:hAnsi="Courier New" w:cs="Courier New"/>
+          <w:lang w:val="en-US"/>
+        </w:rPr>
+      </w:pPr>
+      <w:r>
+        <w:rPr>
+          <w:rFonts w:ascii="Courier New" w:hAnsi="Courier New" w:cs="Courier New"/>
+          <w:lang w:val="en-US"/>
+        </w:rPr>
+        <w:t>N = 47492644722910949726131741244721188596414155368884720418747</w:t>
+      </w:r>
+    </w:p>
+    <w:p>
+      <w:pPr>
+        <w:rPr>
+          <w:rFonts w:ascii="Courier New" w:hAnsi="Courier New" w:cs="Courier New"/>
+          <w:lang w:val="en-US"/>
+        </w:rPr>
+      </w:pPr>
+      <w:r>
+        <w:rPr>
+          <w:rFonts w:ascii="Courier New" w:hAnsi="Courier New" w:cs="Courier New"/>
+          <w:lang w:val="en-US"/>
+        </w:rPr>
+        <w:t>e = 11</w:t>
+      </w:r>
+    </w:p>
+    <w:p>
+      <w:pPr>
+        <w:spacing w:after="0" w:line="240" w:lineRule="auto"/>
+        <w:rPr>
+          <w:lang w:val="en-US"/>
+        </w:rPr>
+      </w:pPr>
+      <w:r>
+        <w:rPr>
+          <w:lang w:val="en-US"/>
+        </w:rPr>
+        <w:t>Hint</w:t>
+      </w:r>
+      <w:r>
+        <w:rPr>
+          <w:b/>
+          <w:lang w:val="en-US"/>
+        </w:rPr>
+        <w:t xml:space="preserve">: </w:t>
+      </w:r>
+      <w:r>
+        <w:rPr>
+          <w:lang w:val="en-US"/>
+        </w:rPr>
+        <w:t xml:space="preserve">Use the template “Factorization with Quadratic Sieve (QS)” to factor N into </w:t>
+      </w:r>
+      <w:r>
+        <w:rPr>
+          <w:lang w:val="en-US"/>
+        </w:rPr>
+        <w:t>p</w:t>
+      </w:r>
+      <w:r>
+        <w:rPr>
+          <w:lang w:val="en-US"/>
+        </w:rPr>
+        <w:t xml:space="preserve"> and </w:t>
+      </w:r>
+      <w:r>
+        <w:rPr>
+          <w:lang w:val="en-US"/>
+        </w:rPr>
+        <w:t>q</w:t>
+      </w:r>
+      <w:r>
+        <w:rPr>
+          <w:lang w:val="en-US"/>
+        </w:rPr>
+        <w:t>.</w:t>
+      </w:r>
+      <w:r>
+        <w:rPr>
+          <w:lang w:val="en-US"/>
+        </w:rPr>
+        <w:t xml:space="preserve"> Then, use the </w:t>
+      </w:r>
+      <w:r>
+        <w:rPr>
+          <w:lang w:val="en-US"/>
+        </w:rPr>
+        <w:t>file “</w:t>
+      </w:r>
+      <w:r>
+        <w:rPr>
+          <w:lang w:val="en-US"/>
+        </w:rPr>
+        <w:t>RSA_Decryption.cwm</w:t>
+      </w:r>
+      <w:r>
+        <w:rPr>
+          <w:lang w:val="en-US"/>
+        </w:rPr>
+        <w:t>”</w:t>
+      </w:r>
+      <w:r>
+        <w:rPr>
+          <w:lang w:val="en-US"/>
+        </w:rPr>
+        <w:t>.</w:t>
+      </w:r>
+      <w:r>
+        <w:rPr>
+          <w:lang w:val="en-US"/>
+        </w:rPr>
+        <w:t xml:space="preserve"> Here</w:t>
+      </w:r>
+      <w:r>
+        <w:rPr>
+          <w:lang w:val="en-US"/>
+        </w:rPr>
+        <w:t>, enter the values for p, q, and the public exponent e. Finally, enter the ciphertext and decrypt it by starting the template.</w:t>
+      </w:r>
+    </w:p>
+    <w:p>
+      <w:pPr>
+        <w:spacing w:after="0" w:line="240" w:lineRule="auto"/>
+        <w:rPr>
+          <w:lang w:val="en-US"/>
+        </w:rPr>
+      </w:pPr>
+    </w:p>
+    <w:p>
+      <w:pPr>
+        <w:jc w:val="both"/>
+        <w:rPr>
+          <w:rFonts w:ascii="Courier New" w:hAnsi="Courier New" w:cs="Courier New"/>
+          <w:lang w:val="en-US"/>
+        </w:rPr>
+      </w:pPr>
+      <w:r>
+        <w:rPr>
+          <w:b/>
+          <w:u w:val="single"/>
+          <w:lang w:val="en-US"/>
+        </w:rPr>
+        <w:t>Task 10:</w:t>
+      </w:r>
+      <w:r>
+        <w:rPr>
+          <w:b/>
+          <w:lang w:val="en-US"/>
+        </w:rPr>
+        <w:t xml:space="preserve"> </w:t>
+      </w:r>
+      <w:r>
+        <w:rPr>
+          <w:lang w:val="en-US"/>
+        </w:rPr>
+        <w:t>RSA can be easily broken, if for the generation of two different RSA-keys a common fac</w:t>
+      </w:r>
+      <w:r>
+        <w:rPr>
+          <w:lang w:val="en-US"/>
+        </w:rPr>
+        <w:t>tor was used. The following two 1024 bit RSA N-values share a common prime factor</w:t>
+      </w:r>
+      <w:r>
+        <w:rPr>
+          <w:lang w:val="en-US"/>
+        </w:rPr>
+        <w:t xml:space="preserve"> (p)</w:t>
+      </w:r>
+      <w:r>
+        <w:rPr>
+          <w:lang w:val="en-US"/>
+        </w:rPr>
+        <w:t>.</w:t>
+      </w:r>
+    </w:p>
+    <w:p>
+      <w:pPr>
+        <w:autoSpaceDE w:val="0"/>
+        <w:autoSpaceDN w:val="0"/>
+        <w:adjustRightInd w:val="0"/>
+        <w:spacing w:after="0" w:line="240" w:lineRule="auto"/>
+        <w:rPr>
+          <w:rFonts w:ascii="Courier New" w:eastAsia="Times New Roman" w:hAnsi="Courier New" w:cs="Courier New"/>
+          <w:color w:val="000000"/>
+          <w:lang w:val="en-US"/>
+        </w:rPr>
+      </w:pPr>
+      <w:r>
+        <w:rPr>
+          <w:rFonts w:ascii="Courier New" w:eastAsia="Times New Roman" w:hAnsi="Courier New" w:cs="Courier New"/>
+          <w:color w:val="000000"/>
+          <w:lang w:val="en-US"/>
+        </w:rPr>
+        <w:t>N</w:t>
+      </w:r>
+      <w:r>
+        <w:rPr>
+          <w:rFonts w:ascii="Courier New" w:eastAsia="Times New Roman" w:hAnsi="Courier New" w:cs="Courier New"/>
+          <w:color w:val="000000"/>
+          <w:lang w:val="en-US"/>
+        </w:rPr>
+        <w:t>1</w:t>
+      </w:r>
+      <w:r>
+        <w:rPr>
+          <w:rFonts w:ascii="Courier New" w:eastAsia="Times New Roman" w:hAnsi="Courier New" w:cs="Courier New"/>
+          <w:color w:val="000000"/>
+          <w:lang w:val="en-US"/>
+        </w:rPr>
+        <w:t xml:space="preserve"> = </w:t>
+      </w:r>
+      <w:r>
+        <w:rPr>
+          <w:rFonts w:ascii="Courier New" w:eastAsia="Times New Roman" w:hAnsi="Courier New" w:cs="Courier New"/>
+          <w:color w:val="000000"/>
+          <w:lang w:val="en-US"/>
+        </w:rPr>
+        <w:t>4914180355120933039550442197319059747323874909040507023319902007265871460562196022395400841808448651461009934527330576802805345915425323198085657211785372490646736792885771530010417843885783680880565756200914343577445948764741497258263989915040708113263922047184081991434995354947175127829535520828142793005722796657550829443760389287629980702821287066122551818827381990575726699879241457819330079425315694891165311000563524879457299728648181113964675393464880477838815408061475429601985651079440922017816087886643854620744254796200412349286656370006242675312652376216148789198229734438765105168406052127426142436713</w:t>
+      </w:r>
+    </w:p>
+    <w:p>
+      <w:pPr>
+        <w:jc w:val="both"/>
+        <w:rPr>
+          <w:rFonts w:ascii="Courier New" w:hAnsi="Courier New" w:cs="Courier New"/>
+          <w:lang w:val="en-US"/>
+        </w:rPr>
+      </w:pPr>
+    </w:p>
+    <w:p>
+      <w:pPr>
+        <w:jc w:val="both"/>
+        <w:rPr>
+          <w:rFonts w:ascii="Courier New" w:hAnsi="Courier New" w:cs="Courier New"/>
+          <w:lang w:val="en-US"/>
+        </w:rPr>
+      </w:pPr>
+      <w:r>
+        <w:rPr>
+          <w:rFonts w:ascii="Courier New" w:hAnsi="Courier New" w:cs="Courier New"/>
+          <w:lang w:val="en-US"/>
+        </w:rPr>
+        <w:t xml:space="preserve">e </w:t>
+      </w:r>
+      <w:r>
+        <w:rPr>
+          <w:rFonts w:ascii="Courier New" w:hAnsi="Courier New" w:cs="Courier New"/>
+          <w:lang w:val="en-US"/>
+        </w:rPr>
+        <w:t>=</w:t>
+      </w:r>
+      <w:r>
+        <w:rPr>
+          <w:rFonts w:ascii="Courier New" w:hAnsi="Courier New" w:cs="Courier New"/>
+          <w:lang w:val="en-US"/>
+        </w:rPr>
+        <w:t xml:space="preserve"> </w:t>
+      </w:r>
+      <w:r>
+        <w:rPr>
+          <w:rFonts w:ascii="Courier New" w:hAnsi="Courier New" w:cs="Courier New"/>
+          <w:lang w:val="en-US"/>
+        </w:rPr>
+        <w:t>17</w:t>
+      </w:r>
+    </w:p>
+    <w:p>
+      <w:pPr>
+        <w:autoSpaceDE w:val="0"/>
+        <w:autoSpaceDN w:val="0"/>
+        <w:adjustRightInd w:val="0"/>
+        <w:spacing w:after="0" w:line="240" w:lineRule="auto"/>
+        <w:rPr>
+          <w:rFonts w:ascii="Courier New" w:eastAsia="Times New Roman" w:hAnsi="Courier New" w:cs="Courier New"/>
+          <w:color w:val="000000"/>
+          <w:lang w:val="en-US"/>
+        </w:rPr>
+      </w:pPr>
+      <w:r>
+        <w:rPr>
+          <w:rFonts w:ascii="Courier New" w:hAnsi="Courier New" w:cs="Courier New"/>
+          <w:lang w:val="en-US"/>
+        </w:rPr>
+        <w:t>N2 =</w:t>
+      </w:r>
+      <w:r>
+        <w:rPr>
+          <w:rFonts w:ascii="Courier New" w:hAnsi="Courier New" w:cs="Courier New"/>
+          <w:b/>
+          <w:lang w:val="en-US"/>
+        </w:rPr>
+        <w:t xml:space="preserve"> </w:t>
+      </w:r>
+      <w:r>
+        <w:rPr>
+          <w:rFonts w:ascii="Courier New" w:eastAsia="Times New Roman" w:hAnsi="Courier New" w:cs="Courier New"/>
+          <w:color w:val="000000"/>
+          <w:lang w:val="en-US"/>
+        </w:rPr>
+        <w:t>12067917076244409426080107729684712037355257023636344905272038070287899842635960574504677154725238792227414177555433860903522464005694895541166743756574510679511485526461565193883796663018932725583907085154361425403996314990311667267506567852444204841505663232811865188256776903899710211984041973532853397995651220217301216051060824620868759704437162427715680486109722348705505918366420310023451039993878906361392522510728167672121520079774799504944950751191091536139445850825084506150849118209992346162601265489923702166776287109917874124016319366749411807055054663643149013698371454146695524106349729294901766295539</w:t>
+      </w:r>
+    </w:p>
+    <w:p>
+      <w:pPr>
+        <w:autoSpaceDE w:val="0"/>
+        <w:autoSpaceDN w:val="0"/>
+        <w:adjustRightInd w:val="0"/>
+        <w:spacing w:after="0" w:line="240" w:lineRule="auto"/>
+        <w:rPr>
+          <w:rFonts w:ascii="Courier New" w:eastAsia="Times New Roman" w:hAnsi="Courier New" w:cs="Courier New"/>
+          <w:color w:val="000000"/>
+          <w:lang w:val="en-US"/>
+        </w:rPr>
+      </w:pPr>
+    </w:p>
+    <w:p>
+      <w:pPr>
+        <w:autoSpaceDE w:val="0"/>
+        <w:autoSpaceDN w:val="0"/>
+        <w:adjustRightInd w:val="0"/>
+        <w:spacing w:after="0" w:line="240" w:lineRule="auto"/>
+        <w:rPr>
+          <w:rFonts w:ascii="Courier New" w:eastAsia="Times New Roman" w:hAnsi="Courier New" w:cs="Courier New"/>
+          <w:color w:val="000000"/>
+          <w:lang w:val="en-US"/>
+        </w:rPr>
+      </w:pPr>
+      <w:r>
+        <w:rPr>
+          <w:rFonts w:ascii="Courier New" w:eastAsia="Times New Roman" w:hAnsi="Courier New" w:cs="Courier New"/>
+          <w:color w:val="000000"/>
+          <w:lang w:val="en-US"/>
+        </w:rPr>
+        <w:t>e</w:t>
+      </w:r>
+      <w:r>
+        <w:rPr>
+          <w:rFonts w:ascii="Courier New" w:eastAsia="Times New Roman" w:hAnsi="Courier New" w:cs="Courier New"/>
+          <w:color w:val="000000"/>
+          <w:lang w:val="en-US"/>
+        </w:rPr>
+        <w:t xml:space="preserve"> </w:t>
+      </w:r>
+      <w:r>
+        <w:rPr>
+          <w:rFonts w:ascii="Courier New" w:eastAsia="Times New Roman" w:hAnsi="Courier New" w:cs="Courier New"/>
+          <w:color w:val="000000"/>
+          <w:lang w:val="en-US"/>
+        </w:rPr>
+        <w:t>=</w:t>
+      </w:r>
+      <w:r>
+        <w:rPr>
+          <w:rFonts w:ascii="Courier New" w:eastAsia="Times New Roman" w:hAnsi="Courier New" w:cs="Courier New"/>
+          <w:color w:val="000000"/>
+          <w:lang w:val="en-US"/>
+        </w:rPr>
+        <w:t xml:space="preserve"> </w:t>
+      </w:r>
       <w:bookmarkStart w:id="0" w:name="_GoBack"/>
       <w:bookmarkEnd w:id="0"/>
-    </w:p>
-    <w:p>
-      <w:pPr>
-        <w:rPr>
-          <w:rFonts w:ascii="Courier New" w:hAnsi="Courier New" w:cs="Courier New"/>
-          <w:lang w:val="en-US"/>
-        </w:rPr>
-      </w:pPr>
-      <w:r>
-        <w:rPr>
-          <w:rFonts w:ascii="Courier New" w:hAnsi="Courier New" w:cs="Courier New"/>
-          <w:lang w:val="en-US"/>
-        </w:rPr>
-        <w:t>d = 53366167487137287201009246392177062541329718045977490697144606116526178924087595858194364147606176535940866247183034331012789216364335711534776170307604435275621882890925722486791216663911766481240927473604083681494108652553529557950472379863877351129463207267185120618342084129306558631987155442108022251891</w:t>
-      </w:r>
-    </w:p>
-    <w:p>
-      <w:pPr>
-        <w:jc w:val="both"/>
-        <w:rPr>
-          <w:lang w:val="en-US"/>
-        </w:rPr>
-      </w:pPr>
-      <w:r>
-        <w:rPr>
-          <w:lang w:val="en-US"/>
-        </w:rPr>
-        <w:t>Hint: Open the template “</w:t>
-      </w:r>
-      <w:r>
-        <w:rPr>
-          <w:lang w:val="en-US"/>
-        </w:rPr>
-        <w:t>RSA Decryption</w:t>
-      </w:r>
-      <w:r>
-        <w:rPr>
-          <w:lang w:val="en-US"/>
-        </w:rPr>
-        <w:t>” or use the Wizard.</w:t>
-      </w:r>
-      <w:r>
-        <w:rPr>
-          <w:lang w:val="en-US"/>
-        </w:rPr>
-        <w:t xml:space="preserve"> </w:t>
-      </w:r>
-    </w:p>
-    <w:p>
-      <w:pPr>
-        <w:jc w:val="both"/>
-        <w:rPr>
-          <w:lang w:val="en-US"/>
-        </w:rPr>
-      </w:pPr>
-      <w:r>
-        <w:rPr>
-          <w:b/>
-          <w:u w:val="single"/>
-          <w:lang w:val="en-US"/>
-        </w:rPr>
-        <w:t xml:space="preserve">Task </w:t>
-      </w:r>
-      <w:r>
-        <w:rPr>
-          <w:b/>
-          <w:u w:val="single"/>
-          <w:lang w:val="en-US"/>
-        </w:rPr>
-        <w:t>8</w:t>
-      </w:r>
-      <w:r>
-        <w:rPr>
-          <w:b/>
-          <w:u w:val="single"/>
-          <w:lang w:val="en-US"/>
-        </w:rPr>
-        <w:t>:</w:t>
-      </w:r>
-      <w:r>
-        <w:rPr>
-          <w:lang w:val="en-US"/>
-        </w:rPr>
-        <w:t xml:space="preserve"> Encrypt the following text using the </w:t>
-      </w:r>
-      <w:r>
-        <w:rPr>
-          <w:lang w:val="en-US"/>
-        </w:rPr>
-        <w:t>RSA cipher</w:t>
-      </w:r>
-      <w:r>
-        <w:rPr>
-          <w:lang w:val="en-US"/>
-        </w:rPr>
-        <w:t xml:space="preserve"> built in CT2:</w:t>
-      </w:r>
-    </w:p>
-    <w:p>
-      <w:pPr>
-        <w:jc w:val="both"/>
-        <w:rPr>
-          <w:rFonts w:ascii="Courier New" w:hAnsi="Courier New" w:cs="Courier New"/>
-          <w:lang w:val="en-US"/>
-        </w:rPr>
-      </w:pPr>
-      <w:r>
-        <w:rPr>
-          <w:rFonts w:ascii="Courier New" w:hAnsi="Courier New" w:cs="Courier New"/>
-          <w:lang w:val="en-US"/>
-        </w:rPr>
-        <w:t>The idea of an asymmetric public-private key cryptosystem is attributed to Whitfield Diffie and Martin Hellman, who published this concept in 1976.</w:t>
-      </w:r>
-    </w:p>
-    <w:p>
-      <w:pPr>
-        <w:jc w:val="both"/>
-        <w:rPr>
-          <w:lang w:val="en-US"/>
-        </w:rPr>
-      </w:pPr>
-      <w:r>
-        <w:rPr>
-          <w:lang w:val="en-US"/>
-        </w:rPr>
-        <w:t>Key: Same as in task 1. Don’t confuse n and d!</w:t>
+      <w:r>
+        <w:rPr>
+          <w:rFonts w:ascii="Courier New" w:eastAsia="Times New Roman" w:hAnsi="Courier New" w:cs="Courier New"/>
+          <w:color w:val="000000"/>
+          <w:lang w:val="en-US"/>
+        </w:rPr>
+        <w:t>17</w:t>
       </w:r>
     </w:p>
     <w:p>
@@ -5245,328 +5649,213 @@
         <w:spacing w:after="0" w:line="240" w:lineRule="auto"/>
         <w:rPr>
           <w:b/>
-          <w:u w:val="single"/>
-          <w:lang w:val="en-US"/>
-        </w:rPr>
-      </w:pPr>
-      <w:r>
-        <w:rPr>
-          <w:b/>
-          <w:u w:val="single"/>
+          <w:lang w:val="en-US"/>
+        </w:rPr>
+      </w:pPr>
+    </w:p>
+    <w:p>
+      <w:pPr>
+        <w:spacing w:after="0" w:line="240" w:lineRule="auto"/>
+        <w:rPr>
+          <w:lang w:val="en-US"/>
+        </w:rPr>
+      </w:pPr>
+      <w:r>
+        <w:rPr>
+          <w:lang w:val="en-US"/>
+        </w:rPr>
+        <w:t>Break the following ciphertext which was encrypted with one of the RSA keys above:</w:t>
+      </w:r>
+    </w:p>
+    <w:p>
+      <w:pPr>
+        <w:spacing w:after="0" w:line="240" w:lineRule="auto"/>
+        <w:rPr>
+          <w:lang w:val="en-US"/>
+        </w:rPr>
+      </w:pPr>
+    </w:p>
+    <w:p>
+      <w:pPr>
+        <w:autoSpaceDE w:val="0"/>
+        <w:autoSpaceDN w:val="0"/>
+        <w:adjustRightInd w:val="0"/>
+        <w:spacing w:after="0" w:line="240" w:lineRule="auto"/>
+        <w:rPr>
+          <w:rFonts w:ascii="Courier New" w:eastAsia="Times New Roman" w:hAnsi="Courier New" w:cs="Courier New"/>
+          <w:color w:val="000000"/>
+          <w:sz w:val="16"/>
+          <w:szCs w:val="16"/>
+          <w:lang w:val="en-US"/>
+        </w:rPr>
+      </w:pPr>
+      <w:r>
+        <w:rPr>
+          <w:rFonts w:ascii="Courier New" w:eastAsia="Times New Roman" w:hAnsi="Courier New" w:cs="Courier New"/>
+          <w:color w:val="000000"/>
+          <w:sz w:val="16"/>
+          <w:szCs w:val="16"/>
+          <w:lang w:val="en-US"/>
+        </w:rPr>
+        <w:t xml:space="preserve">03 08 58 31 AB F8 E2 C0 14 A8 4A 04 0D BB 0B 22 1A 2E 74 AB A5 98 DC 9F EE 21 FA 16 76 B2 FD CC 28 D8 F2 3C 54 9F 78 D8 36 0F 69 1E 29 C3 2A EC 3A 78 B9 75 6A B1 DF 1B 2D 6F 97 5F 40 72 57 4A 01 62 11 AF 22 54 93 19 D3 4D 3D 81 B3 E3 66 9F 78 C0 95 6D 9F 26 9D 7A 78 F6 93 56 FB 6F 29 A2 BD 04 B1 48 D5 38 BA 6A 3B 6C D9 49 4B 39 DA B8 4C E1 DB 48 6F A0 52 FC 4A 21 CC B0 5C B7 9E 2F 65 33 14 1D 74 06 C7 7A 17 54 A4 57 17 83 67 92 EE 47 D1 FB F9 CB ED 03 7E FB 48 D7 88 42 09 40 D1 61 BF </w:t>
+      </w:r>
+      <w:proofErr w:type="spellStart"/>
+      <w:r>
+        <w:rPr>
+          <w:rFonts w:ascii="Courier New" w:eastAsia="Times New Roman" w:hAnsi="Courier New" w:cs="Courier New"/>
+          <w:color w:val="000000"/>
+          <w:sz w:val="16"/>
+          <w:szCs w:val="16"/>
+          <w:lang w:val="en-US"/>
+        </w:rPr>
+        <w:t>BF</w:t>
+      </w:r>
+      <w:proofErr w:type="spellEnd"/>
+      <w:r>
+        <w:rPr>
+          <w:rFonts w:ascii="Courier New" w:eastAsia="Times New Roman" w:hAnsi="Courier New" w:cs="Courier New"/>
+          <w:color w:val="000000"/>
+          <w:sz w:val="16"/>
+          <w:szCs w:val="16"/>
+          <w:lang w:val="en-US"/>
+        </w:rPr>
+        <w:t xml:space="preserve"> 06 5B BA B0 4E E2 B5 55 C4 AF ED E2 98 CF 64 7B F4 A4 C6 E2 11 B4 4E E7 41 09 ED 82 D6 2B 82 F5 53 33 A3 80 77 7F AF A6 87 49 C2 43 C2 EA FC C9 7F 7B 13 2C 06 </w:t>
+      </w:r>
+      <w:r>
+        <w:rPr>
+          <w:rFonts w:ascii="Courier New" w:eastAsia="Times New Roman" w:hAnsi="Courier New" w:cs="Courier New"/>
+          <w:color w:val="000000"/>
+          <w:sz w:val="16"/>
+          <w:szCs w:val="16"/>
+          <w:lang w:val="en-US"/>
+        </w:rPr>
+        <w:lastRenderedPageBreak/>
+        <w:t>A0 50 D8 95 6A 8E 5F 91 64 CD 99 BB 76 BA 6B 7C EE 1E 1C BF 19 8B 26 F8 A5 66 3B DA 56 E0 F2 C8 E1 56 5A 79 01 1E 22</w:t>
+      </w:r>
+    </w:p>
+    <w:p>
+      <w:pPr>
+        <w:spacing w:after="0" w:line="240" w:lineRule="auto"/>
+        <w:rPr>
+          <w:b/>
+          <w:lang w:val="en-US"/>
+        </w:rPr>
+      </w:pPr>
+    </w:p>
+    <w:p>
+      <w:pPr>
+        <w:jc w:val="both"/>
+        <w:rPr>
+          <w:lang w:val="en-US"/>
+        </w:rPr>
+      </w:pPr>
+      <w:r>
+        <w:rPr>
+          <w:lang w:val="en-US"/>
+        </w:rPr>
+        <w:t xml:space="preserve">Hint: Open the </w:t>
+      </w:r>
+      <w:r>
+        <w:rPr>
+          <w:lang w:val="en-US"/>
+        </w:rPr>
+        <w:t>provided</w:t>
+      </w:r>
+      <w:r>
+        <w:rPr>
+          <w:lang w:val="en-US"/>
+        </w:rPr>
+        <w:t xml:space="preserve"> “</w:t>
+      </w:r>
+      <w:r>
+        <w:rPr>
+          <w:lang w:val="en-US"/>
+        </w:rPr>
+        <w:t>RSA Common Factor Attack.cwm</w:t>
+      </w:r>
+      <w:r>
+        <w:rPr>
+          <w:lang w:val="en-US"/>
+        </w:rPr>
+        <w:t xml:space="preserve">” </w:t>
+      </w:r>
+      <w:r>
+        <w:rPr>
+          <w:lang w:val="en-US"/>
+        </w:rPr>
+        <w:t xml:space="preserve">file. Here, enter N1 and N2 to compute the greatest common divisor p as well as the both other factors q and r. Then, </w:t>
+      </w:r>
+      <w:r>
+        <w:rPr>
+          <w:lang w:val="en-US"/>
+        </w:rPr>
+        <w:t>open the file “</w:t>
+      </w:r>
+      <w:r>
+        <w:rPr>
+          <w:lang w:val="en-US"/>
+        </w:rPr>
+        <w:t>RSA_Decryption.cwm</w:t>
+      </w:r>
+      <w:r>
+        <w:rPr>
+          <w:lang w:val="en-US"/>
+        </w:rPr>
+        <w:t>” and enter the p, q, and e values into the “</w:t>
+      </w:r>
+      <w:r>
+        <w:rPr>
+          <w:lang w:val="en-US"/>
+        </w:rPr>
+        <w:t>RSA Key Generator</w:t>
+      </w:r>
+      <w:r>
+        <w:rPr>
+          <w:lang w:val="en-US"/>
+        </w:rPr>
+        <w:t>”. Finally, enter the ciphertext and decrypt it.</w:t>
+      </w:r>
+    </w:p>
+    <w:p>
+      <w:pPr>
+        <w:spacing w:after="0" w:line="240" w:lineRule="auto"/>
+        <w:rPr>
+          <w:b/>
+          <w:lang w:val="en-US"/>
+        </w:rPr>
+      </w:pPr>
+    </w:p>
+    <w:p>
+      <w:pPr>
+        <w:spacing w:after="0" w:line="240" w:lineRule="auto"/>
+        <w:rPr>
+          <w:b/>
+          <w:lang w:val="en-US"/>
+        </w:rPr>
+      </w:pPr>
+    </w:p>
+    <w:p>
+      <w:pPr>
+        <w:jc w:val="center"/>
+        <w:rPr>
+          <w:b/>
+          <w:lang w:val="en-US"/>
+        </w:rPr>
+      </w:pPr>
+      <w:r>
+        <w:rPr>
+          <w:b/>
           <w:lang w:val="en-US"/>
         </w:rPr>
         <w:br w:type="page"/>
       </w:r>
-    </w:p>
-    <w:p>
-      <w:pPr>
-        <w:jc w:val="both"/>
-        <w:rPr>
-          <w:lang w:val="en-US"/>
-        </w:rPr>
-      </w:pPr>
-      <w:r>
-        <w:rPr>
-          <w:b/>
-          <w:u w:val="single"/>
+      <w:r>
+        <w:rPr>
+          <w:b/>
           <w:lang w:val="en-US"/>
         </w:rPr>
         <w:lastRenderedPageBreak/>
-        <w:t xml:space="preserve">Task </w:t>
-      </w:r>
-      <w:r>
-        <w:rPr>
-          <w:b/>
-          <w:u w:val="single"/>
-          <w:lang w:val="en-US"/>
-        </w:rPr>
-        <w:t>9</w:t>
-      </w:r>
-      <w:r>
-        <w:rPr>
-          <w:b/>
-          <w:u w:val="single"/>
-          <w:lang w:val="en-US"/>
-        </w:rPr>
-        <w:t>:</w:t>
-      </w:r>
-      <w:r>
-        <w:rPr>
-          <w:b/>
-          <w:lang w:val="en-US"/>
-        </w:rPr>
-        <w:t xml:space="preserve"> </w:t>
-      </w:r>
-      <w:r>
-        <w:rPr>
-          <w:lang w:val="en-US"/>
-        </w:rPr>
-        <w:t xml:space="preserve">Break the following </w:t>
-      </w:r>
-      <w:r>
-        <w:rPr>
-          <w:lang w:val="en-US"/>
-        </w:rPr>
-        <w:t>cipher</w:t>
-      </w:r>
-      <w:r>
-        <w:rPr>
-          <w:lang w:val="en-US"/>
-        </w:rPr>
-        <w:t xml:space="preserve">text </w:t>
-      </w:r>
-      <w:r>
-        <w:rPr>
-          <w:lang w:val="en-US"/>
-        </w:rPr>
-        <w:t>by factorizing the small N.</w:t>
-      </w:r>
-    </w:p>
-    <w:p>
-      <w:pPr>
-        <w:spacing w:after="0" w:line="240" w:lineRule="auto"/>
-        <w:rPr>
-          <w:sz w:val="18"/>
-          <w:szCs w:val="18"/>
-        </w:rPr>
-      </w:pPr>
-      <w:r>
-        <w:rPr>
-          <w:rFonts w:ascii="Courier New" w:hAnsi="Courier New" w:cs="Courier New"/>
-          <w:color w:val="000000"/>
-          <w:sz w:val="18"/>
-          <w:szCs w:val="18"/>
-        </w:rPr>
-        <w:t>65 13 D4 83 A9 FF AD 6F E4 35 F1 80 98 F9 31 08 16 8D C3 86 20 47 E7 D8 05 18 B0 52 EB 1F 3E CF 0C EA C3 6C 8E A3 63 60 B5 69 D8 9C 55 4F AA 62 E5 00 52 17 F1 BB 1C 43 AC 21 02 98 BE 1E E0 E4 EA 18 C1 4B D6 4C 18 8C 2F AA 06 41 2A 10 D4 70 B5 2E 4C 58 E4 E1 BE 49 8D E0 B3 0C 26 9C 78 F6 47 67 F9 06 E4 FE E9 3C AB AE 07 89 2F 47 17 F3 BA DD EF C8 95 41 ED 80 15 14 6D 6E 05 88 77 13 62 DB 1E 25 A7 0D 93 3B D4 99 AD 71 95 7E 2D 77 32 04 7D 68 13 03</w:t>
-      </w:r>
-    </w:p>
-    <w:p>
-      <w:pPr>
-        <w:spacing w:after="0" w:line="240" w:lineRule="auto"/>
-        <w:rPr>
-          <w:b/>
-        </w:rPr>
-      </w:pPr>
-    </w:p>
-    <w:p>
-      <w:pPr>
-        <w:jc w:val="both"/>
-        <w:rPr>
-          <w:lang w:val="en-US"/>
-        </w:rPr>
-      </w:pPr>
-      <w:r>
-        <w:rPr>
-          <w:lang w:val="en-US"/>
-        </w:rPr>
-        <w:t xml:space="preserve">Key: </w:t>
-      </w:r>
-    </w:p>
-    <w:p>
-      <w:pPr>
-        <w:rPr>
-          <w:rFonts w:ascii="Courier New" w:hAnsi="Courier New" w:cs="Courier New"/>
-          <w:lang w:val="en-US"/>
-        </w:rPr>
-      </w:pPr>
-      <w:r>
-        <w:rPr>
-          <w:rFonts w:ascii="Courier New" w:hAnsi="Courier New" w:cs="Courier New"/>
-          <w:lang w:val="en-US"/>
-        </w:rPr>
-        <w:t xml:space="preserve">N = </w:t>
-      </w:r>
-      <w:r>
-        <w:rPr>
-          <w:rFonts w:ascii="Courier New" w:hAnsi="Courier New" w:cs="Courier New"/>
-          <w:lang w:val="en-US"/>
-        </w:rPr>
-        <w:t>47492644722910949726131741244721188596414155368884720418747</w:t>
-      </w:r>
-    </w:p>
-    <w:p>
-      <w:pPr>
-        <w:rPr>
-          <w:rFonts w:ascii="Courier New" w:hAnsi="Courier New" w:cs="Courier New"/>
-          <w:lang w:val="en-US"/>
-        </w:rPr>
-      </w:pPr>
-      <w:r>
-        <w:rPr>
-          <w:rFonts w:ascii="Courier New" w:hAnsi="Courier New" w:cs="Courier New"/>
-          <w:lang w:val="en-US"/>
-        </w:rPr>
-        <w:t>e = 11</w:t>
-      </w:r>
-    </w:p>
-    <w:p>
-      <w:pPr>
-        <w:spacing w:after="0" w:line="240" w:lineRule="auto"/>
-        <w:rPr>
-          <w:lang w:val="en-US"/>
-        </w:rPr>
-      </w:pPr>
-      <w:r>
-        <w:rPr>
-          <w:lang w:val="en-US"/>
-        </w:rPr>
-        <w:t>Hint</w:t>
-      </w:r>
-      <w:r>
-        <w:rPr>
-          <w:b/>
-          <w:lang w:val="en-US"/>
-        </w:rPr>
-        <w:t xml:space="preserve">: </w:t>
-      </w:r>
-      <w:r>
-        <w:rPr>
-          <w:lang w:val="en-US"/>
-        </w:rPr>
-        <w:t xml:space="preserve">Use the template “Factorization with Quadratic Sieve (QS)” to factor N into </w:t>
-      </w:r>
-      <w:r>
-        <w:rPr>
-          <w:lang w:val="en-US"/>
-        </w:rPr>
-        <w:t>p</w:t>
-      </w:r>
-      <w:r>
-        <w:rPr>
-          <w:lang w:val="en-US"/>
-        </w:rPr>
-        <w:t xml:space="preserve"> and </w:t>
-      </w:r>
-      <w:r>
-        <w:rPr>
-          <w:lang w:val="en-US"/>
-        </w:rPr>
-        <w:t>q</w:t>
-      </w:r>
-      <w:r>
-        <w:rPr>
-          <w:lang w:val="en-US"/>
-        </w:rPr>
-        <w:t>.</w:t>
-      </w:r>
-      <w:r>
-        <w:rPr>
-          <w:lang w:val="en-US"/>
-        </w:rPr>
-        <w:t xml:space="preserve"> Then, use the template “</w:t>
-      </w:r>
-      <w:r>
-        <w:rPr>
-          <w:lang w:val="en-US"/>
-        </w:rPr>
-        <w:t>RSA Decryption</w:t>
-      </w:r>
-      <w:r>
-        <w:rPr>
-          <w:lang w:val="en-US"/>
-        </w:rPr>
-        <w:t>” and replace the three number inputs by the component “RSA Key Generator”. Connect the output “public modulus N” with the input “Public key N input” and the output “Private key d” with the input “Public exponent e/Private key d input”. Then, change the “RSA Key Generator” setting “Source” to “Enter primes manually”. After that, enter the values for p, q, and the public exponent e. Finally, enter the ciphertext and decrypt it by starting the template.</w:t>
-      </w:r>
-    </w:p>
-    <w:p>
-      <w:pPr>
-        <w:spacing w:after="0" w:line="240" w:lineRule="auto"/>
-        <w:rPr>
-          <w:lang w:val="en-US"/>
-        </w:rPr>
-      </w:pPr>
-    </w:p>
-    <w:p>
-      <w:pPr>
-        <w:jc w:val="both"/>
-        <w:rPr>
-          <w:lang w:val="en-US"/>
-        </w:rPr>
-      </w:pPr>
-      <w:r>
-        <w:rPr>
-          <w:b/>
-          <w:u w:val="single"/>
-          <w:lang w:val="en-US"/>
-        </w:rPr>
-        <w:t xml:space="preserve">Task </w:t>
-      </w:r>
-      <w:r>
-        <w:rPr>
-          <w:b/>
-          <w:u w:val="single"/>
-          <w:lang w:val="en-US"/>
-        </w:rPr>
-        <w:t>10</w:t>
-      </w:r>
-      <w:r>
-        <w:rPr>
-          <w:b/>
-          <w:u w:val="single"/>
-          <w:lang w:val="en-US"/>
-        </w:rPr>
-        <w:t>:</w:t>
-      </w:r>
-      <w:r>
-        <w:rPr>
-          <w:b/>
-          <w:lang w:val="en-US"/>
-        </w:rPr>
-        <w:t xml:space="preserve"> </w:t>
-      </w:r>
-      <w:r>
-        <w:rPr>
-          <w:lang w:val="en-US"/>
-        </w:rPr>
-        <w:t xml:space="preserve">RSA can be easily broken, if for the generation of two different RSA-keys a common factor was used. </w:t>
-      </w:r>
-    </w:p>
-    <w:p>
-      <w:pPr>
-        <w:jc w:val="both"/>
-        <w:rPr>
-          <w:lang w:val="en-US"/>
-        </w:rPr>
-      </w:pPr>
-    </w:p>
-    <w:p>
-      <w:pPr>
-        <w:spacing w:after="0" w:line="240" w:lineRule="auto"/>
-        <w:rPr>
-          <w:b/>
-          <w:lang w:val="en-US"/>
-        </w:rPr>
-      </w:pPr>
-    </w:p>
-    <w:p>
-      <w:pPr>
-        <w:jc w:val="center"/>
-        <w:rPr>
-          <w:b/>
-          <w:lang w:val="en-US"/>
-        </w:rPr>
-      </w:pPr>
-      <w:r>
-        <w:rPr>
-          <w:b/>
-          <w:lang w:val="en-US"/>
-        </w:rPr>
-        <w:br w:type="page"/>
-      </w:r>
-      <w:r>
-        <w:rPr>
-          <w:b/>
-          <w:lang w:val="en-US"/>
-        </w:rPr>
-        <w:lastRenderedPageBreak/>
-        <w:t xml:space="preserve">Appendix </w:t>
-      </w:r>
-      <w:r>
-        <w:rPr>
-          <w:b/>
-          <w:lang w:val="en-US"/>
-        </w:rPr>
-        <w:t>1. Introduction to the CrypTool 2 Application</w:t>
+        <w:t>Appendix 1. Introduction to the CrypTool 2 Application</w:t>
       </w:r>
     </w:p>
     <w:p>
@@ -7097,21 +7386,7 @@
         <w:rPr>
           <w:lang w:val="en-US"/>
         </w:rPr>
-        <w:t>Then, go to the list of components on the left side. Here, enter “</w:t>
-      </w:r>
-      <w:proofErr w:type="spellStart"/>
-      <w:r>
-        <w:rPr>
-          <w:lang w:val="en-US"/>
-        </w:rPr>
-        <w:t>caesar</w:t>
-      </w:r>
-      <w:proofErr w:type="spellEnd"/>
-      <w:r>
-        <w:rPr>
-          <w:lang w:val="en-US"/>
-        </w:rPr>
-        <w:t>” in the search field (it is not case-sensitive).</w:t>
+        <w:t>Then, go to the list of components on the left side. Here, enter “caesar” in the search field (it is not case-sensitive).</w:t>
       </w:r>
     </w:p>
     <w:p>
@@ -7314,21 +7589,7 @@
         <w:rPr>
           <w:lang w:val="en-US"/>
         </w:rPr>
-        <w:t xml:space="preserve">Now, </w:t>
-      </w:r>
-      <w:proofErr w:type="spellStart"/>
-      <w:r>
-        <w:rPr>
-          <w:lang w:val="en-US"/>
-        </w:rPr>
-        <w:t>drag&amp;drop</w:t>
-      </w:r>
-      <w:proofErr w:type="spellEnd"/>
-      <w:r>
-        <w:rPr>
-          <w:lang w:val="en-US"/>
-        </w:rPr>
-        <w:t xml:space="preserve"> a “Text Input” component to the left of the Caesar component and a “Text Output” component to the right of the Caesar component.</w:t>
+        <w:t>Now, drag&amp;drop a “Text Input” component to the left of the Caesar component and a “Text Output” component to the right of the Caesar component.</w:t>
       </w:r>
     </w:p>
     <w:p>
@@ -7472,21 +7733,7 @@
         <w:rPr>
           <w:lang w:val="en-US"/>
         </w:rPr>
-        <w:t xml:space="preserve"> offers connectors. Connectors are small colored rectangles on the left or right side of a component. You can </w:t>
-      </w:r>
-      <w:proofErr w:type="spellStart"/>
-      <w:r>
-        <w:rPr>
-          <w:lang w:val="en-US"/>
-        </w:rPr>
-        <w:t>drag&amp;drop</w:t>
-      </w:r>
-      <w:proofErr w:type="spellEnd"/>
-      <w:r>
-        <w:rPr>
-          <w:lang w:val="en-US"/>
-        </w:rPr>
-        <w:t xml:space="preserve"> a line between output and input connectors. The color of a connector shows it’s data type. For example, a number connector is blue (</w:t>
+        <w:t xml:space="preserve"> offers connectors. Connectors are small colored rectangles on the left or right side of a component. You can drag&amp;drop a line between output and input connectors. The color of a connector shows it’s data type. For example, a number connector is blue (</w:t>
       </w:r>
       <w:r>
         <w:rPr>
@@ -8630,23 +8877,7 @@
           <w:b/>
           <w:lang w:val="en-US"/>
         </w:rPr>
-        <w:t xml:space="preserve">, N. </w:t>
-      </w:r>
-      <w:proofErr w:type="spellStart"/>
-      <w:r>
-        <w:rPr>
-          <w:b/>
-          <w:lang w:val="en-US"/>
-        </w:rPr>
-        <w:t>Kopal</w:t>
-      </w:r>
-      <w:proofErr w:type="spellEnd"/>
-      <w:r>
-        <w:rPr>
-          <w:b/>
-          <w:lang w:val="en-US"/>
-        </w:rPr>
-        <w:t xml:space="preserve">, </w:t>
+        <w:t xml:space="preserve">, N. Kopal, </w:t>
       </w:r>
       <w:proofErr w:type="gramStart"/>
       <w:r>
@@ -8718,23 +8949,7 @@
           <w:b/>
           <w:lang w:val="en-US"/>
         </w:rPr>
-        <w:t xml:space="preserve">, N. </w:t>
-      </w:r>
-      <w:proofErr w:type="spellStart"/>
-      <w:r>
-        <w:rPr>
-          <w:b/>
-          <w:lang w:val="en-US"/>
-        </w:rPr>
-        <w:t>Kopal</w:t>
-      </w:r>
-      <w:proofErr w:type="spellEnd"/>
-      <w:r>
-        <w:rPr>
-          <w:b/>
-          <w:lang w:val="en-US"/>
-        </w:rPr>
-        <w:t xml:space="preserve">, A. Wacker: Ciphertext-only Cryptanalysis of </w:t>
+        <w:t xml:space="preserve">, N. Kopal, A. Wacker: Ciphertext-only Cryptanalysis of </w:t>
       </w:r>
       <w:proofErr w:type="spellStart"/>
       <w:r>
@@ -8806,23 +9021,7 @@
           <w:b/>
           <w:lang w:val="en-US"/>
         </w:rPr>
-        <w:t xml:space="preserve">, N. </w:t>
-      </w:r>
-      <w:proofErr w:type="spellStart"/>
-      <w:r>
-        <w:rPr>
-          <w:b/>
-          <w:lang w:val="en-US"/>
-        </w:rPr>
-        <w:t>Kopal</w:t>
-      </w:r>
-      <w:proofErr w:type="spellEnd"/>
-      <w:r>
-        <w:rPr>
-          <w:b/>
-          <w:lang w:val="en-US"/>
-        </w:rPr>
-        <w:t xml:space="preserve">, A. Wacker: Cryptanalysis of Columnar Transposition Cipher with Long Keys. In: </w:t>
+        <w:t xml:space="preserve">, N. Kopal, A. Wacker: Cryptanalysis of Columnar Transposition Cipher with Long Keys. In: </w:t>
       </w:r>
       <w:proofErr w:type="spellStart"/>
       <w:r>
@@ -8952,23 +9151,7 @@
           <w:b/>
           <w:lang w:val="en-US"/>
         </w:rPr>
-        <w:t xml:space="preserve">, N. </w:t>
-      </w:r>
-      <w:proofErr w:type="spellStart"/>
-      <w:r>
-        <w:rPr>
-          <w:b/>
-          <w:lang w:val="en-US"/>
-        </w:rPr>
-        <w:t>Kopal</w:t>
-      </w:r>
-      <w:proofErr w:type="spellEnd"/>
-      <w:r>
-        <w:rPr>
-          <w:b/>
-          <w:lang w:val="en-US"/>
-        </w:rPr>
-        <w:t xml:space="preserve">, A. Wacker: Deciphering ADFGVX Messages from the Eastern Front of World War I. In: </w:t>
+        <w:t xml:space="preserve">, N. Kopal, A. Wacker: Deciphering ADFGVX Messages from the Eastern Front of World War I. In: </w:t>
       </w:r>
       <w:proofErr w:type="spellStart"/>
       <w:r>
@@ -10933,7 +11116,7 @@
 </file>
 
 <file path=customXml/itemProps1.xml><?xml version="1.0" encoding="utf-8"?>
-<ds:datastoreItem xmlns:ds="http://schemas.openxmlformats.org/officeDocument/2006/customXml" ds:itemID="{4C297ED6-6DEB-4F99-B0A5-490ED2C30D3C}">
+<ds:datastoreItem xmlns:ds="http://schemas.openxmlformats.org/officeDocument/2006/customXml" ds:itemID="{85E1A3E1-6C32-4D74-905E-E4193675822F}">
   <ds:schemaRefs>
     <ds:schemaRef ds:uri="http://schemas.openxmlformats.org/officeDocument/2006/bibliography"/>
   </ds:schemaRefs>

</xml_diff>

<commit_message>
* Workshop - Introduction to CrypTool 2 ** added small chapter about passwords
git-svn-id: https://svn.cryptool.org/CrypTool2/trunk@7685 9b0d660e-8ab2-dd11-ad6d-000c29d71a56
</commit_message>
<xml_diff>
--- a/Documentation/Workshops/Prague 2018/Workshop - Introduction to CrypTool 2.docx
+++ b/Documentation/Workshops/Prague 2018/Workshop - Introduction to CrypTool 2.docx
@@ -1146,2662 +1146,154 @@
           <w:lang w:val="en-US"/>
         </w:rPr>
       </w:pPr>
-      <w:proofErr w:type="spellStart"/>
-      <w:proofErr w:type="gramStart"/>
       <w:r>
         <w:rPr>
           <w:rFonts w:ascii="Courier New" w:hAnsi="Courier New" w:cs="Courier New"/>
           <w:color w:val="000000"/>
           <w:lang w:val="en-US"/>
         </w:rPr>
-        <w:t>Va</w:t>
-      </w:r>
-      <w:proofErr w:type="spellEnd"/>
-      <w:proofErr w:type="gramEnd"/>
-      <w:r>
+        <w:t>Va pelcgbtencul, n Pnrfne pvcure, nyfb xabja nf Pnrfne'f pvcure, gur fuvsg pvcure, Pnrfne'f pbqr be Pnrfne fuvsg, vf bar bs gur fvzcyrfg naq zbfg jvqryl xabja rapelcgvba grpuavdhrf. Vg vf n glcr bs fhofgvghgvba pvcure va juvpu rnpu yrggre va gur cynvagrkg vf ercynprq ol n yrggre fbzr svkrq ahzore bs cbfvgvbaf qbja gur nycunorg. Sbe rknzcyr, jvgu n yrsg fuvsg bs 3, Q jbhyq or ercynprq ol N, R jbhyq orpbzr O, naq fb ba. Gur zrgubq vf anzrq nsgre Whyvhf Pnrfne, jub hfrq vg va uvf cevingr pbeerfcbaqrapr.</w:t>
+      </w:r>
+    </w:p>
+    <w:p>
+      <w:pPr>
+        <w:jc w:val="both"/>
+        <w:rPr>
+          <w:lang w:val="en-US"/>
+        </w:rPr>
+      </w:pPr>
+      <w:r>
+        <w:rPr>
+          <w:lang w:val="en-US"/>
+        </w:rPr>
+        <w:t>Key: 13</w:t>
+      </w:r>
+    </w:p>
+    <w:p>
+      <w:pPr>
+        <w:jc w:val="both"/>
+        <w:rPr>
+          <w:lang w:val="en-US"/>
+        </w:rPr>
+      </w:pPr>
+      <w:r>
+        <w:rPr>
+          <w:lang w:val="en-US"/>
+        </w:rPr>
+        <w:t>Hint: Open the template “Caesar Cipher” or use the Wizard.</w:t>
+      </w:r>
+    </w:p>
+    <w:p>
+      <w:pPr>
+        <w:jc w:val="both"/>
+        <w:rPr>
+          <w:lang w:val="en-US"/>
+        </w:rPr>
+      </w:pPr>
+      <w:r>
+        <w:rPr>
+          <w:b/>
+          <w:u w:val="single"/>
+          <w:lang w:val="en-US"/>
+        </w:rPr>
+        <w:t>Task 2:</w:t>
+      </w:r>
+      <w:r>
+        <w:rPr>
+          <w:lang w:val="en-US"/>
+        </w:rPr>
+        <w:t xml:space="preserve"> Encrypt the following text using the Caesar cipher built in CT2:</w:t>
+      </w:r>
+    </w:p>
+    <w:p>
+      <w:pPr>
+        <w:jc w:val="both"/>
+        <w:rPr>
+          <w:rFonts w:ascii="Courier New" w:hAnsi="Courier New" w:cs="Courier New"/>
+          <w:lang w:val="en-US"/>
+        </w:rPr>
+      </w:pPr>
+      <w:r>
+        <w:rPr>
+          <w:rFonts w:ascii="Courier New" w:hAnsi="Courier New" w:cs="Courier New"/>
+          <w:lang w:val="en-US"/>
+        </w:rPr>
+        <w:t>Gaius Julius Caesar known by his cognomen Julius Caesar, was a Roman politician and military general who played a critical role in the events that led to the demise of the Roman Republic and the rise of the Roman Empire. He is also known as an author of Latin prose.</w:t>
+      </w:r>
+    </w:p>
+    <w:p>
+      <w:pPr>
+        <w:jc w:val="both"/>
+        <w:rPr>
+          <w:lang w:val="en-US"/>
+        </w:rPr>
+      </w:pPr>
+      <w:r>
+        <w:rPr>
+          <w:lang w:val="en-US"/>
+        </w:rPr>
+        <w:t>Key: 10</w:t>
+      </w:r>
+    </w:p>
+    <w:p>
+      <w:pPr>
+        <w:jc w:val="both"/>
+        <w:rPr>
+          <w:lang w:val="en-US"/>
+        </w:rPr>
+      </w:pPr>
+      <w:r>
+        <w:rPr>
+          <w:b/>
+          <w:u w:val="single"/>
+          <w:lang w:val="en-US"/>
+        </w:rPr>
+        <w:t>Task 3:</w:t>
+      </w:r>
+      <w:r>
+        <w:rPr>
+          <w:b/>
+          <w:lang w:val="en-US"/>
+        </w:rPr>
+        <w:t xml:space="preserve"> </w:t>
+      </w:r>
+      <w:r>
+        <w:rPr>
+          <w:lang w:val="en-US"/>
+        </w:rPr>
+        <w:t>Break the following text using the template “Caesar Analysis using character frequencies”:</w:t>
+      </w:r>
+    </w:p>
+    <w:p>
+      <w:pPr>
+        <w:spacing w:after="0" w:line="240" w:lineRule="auto"/>
+        <w:jc w:val="both"/>
         <w:rPr>
           <w:rFonts w:ascii="Courier New" w:hAnsi="Courier New" w:cs="Courier New"/>
           <w:color w:val="000000"/>
           <w:lang w:val="en-US"/>
         </w:rPr>
-        <w:t xml:space="preserve"> </w:t>
-      </w:r>
-      <w:proofErr w:type="spellStart"/>
+      </w:pPr>
       <w:r>
         <w:rPr>
           <w:rFonts w:ascii="Courier New" w:hAnsi="Courier New" w:cs="Courier New"/>
           <w:color w:val="000000"/>
           <w:lang w:val="en-US"/>
         </w:rPr>
-        <w:t>pelcgbtencul</w:t>
-      </w:r>
-      <w:proofErr w:type="spellEnd"/>
-      <w:r>
-        <w:rPr>
-          <w:rFonts w:ascii="Courier New" w:hAnsi="Courier New" w:cs="Courier New"/>
-          <w:color w:val="000000"/>
-          <w:lang w:val="en-US"/>
-        </w:rPr>
-        <w:t xml:space="preserve">, n </w:t>
-      </w:r>
-      <w:proofErr w:type="spellStart"/>
-      <w:r>
-        <w:rPr>
-          <w:rFonts w:ascii="Courier New" w:hAnsi="Courier New" w:cs="Courier New"/>
-          <w:color w:val="000000"/>
-          <w:lang w:val="en-US"/>
-        </w:rPr>
-        <w:t>Pnrfne</w:t>
-      </w:r>
-      <w:proofErr w:type="spellEnd"/>
-      <w:r>
-        <w:rPr>
-          <w:rFonts w:ascii="Courier New" w:hAnsi="Courier New" w:cs="Courier New"/>
-          <w:color w:val="000000"/>
-          <w:lang w:val="en-US"/>
-        </w:rPr>
-        <w:t xml:space="preserve"> </w:t>
-      </w:r>
-      <w:proofErr w:type="spellStart"/>
-      <w:r>
-        <w:rPr>
-          <w:rFonts w:ascii="Courier New" w:hAnsi="Courier New" w:cs="Courier New"/>
-          <w:color w:val="000000"/>
-          <w:lang w:val="en-US"/>
-        </w:rPr>
-        <w:t>pvcure</w:t>
-      </w:r>
-      <w:proofErr w:type="spellEnd"/>
-      <w:r>
-        <w:rPr>
-          <w:rFonts w:ascii="Courier New" w:hAnsi="Courier New" w:cs="Courier New"/>
-          <w:color w:val="000000"/>
-          <w:lang w:val="en-US"/>
-        </w:rPr>
-        <w:t xml:space="preserve">, </w:t>
-      </w:r>
-      <w:proofErr w:type="spellStart"/>
-      <w:r>
-        <w:rPr>
-          <w:rFonts w:ascii="Courier New" w:hAnsi="Courier New" w:cs="Courier New"/>
-          <w:color w:val="000000"/>
-          <w:lang w:val="en-US"/>
-        </w:rPr>
-        <w:t>nyfb</w:t>
-      </w:r>
-      <w:proofErr w:type="spellEnd"/>
-      <w:r>
-        <w:rPr>
-          <w:rFonts w:ascii="Courier New" w:hAnsi="Courier New" w:cs="Courier New"/>
-          <w:color w:val="000000"/>
-          <w:lang w:val="en-US"/>
-        </w:rPr>
-        <w:t xml:space="preserve"> </w:t>
-      </w:r>
-      <w:proofErr w:type="spellStart"/>
-      <w:r>
-        <w:rPr>
-          <w:rFonts w:ascii="Courier New" w:hAnsi="Courier New" w:cs="Courier New"/>
-          <w:color w:val="000000"/>
-          <w:lang w:val="en-US"/>
-        </w:rPr>
-        <w:t>xabja</w:t>
-      </w:r>
-      <w:proofErr w:type="spellEnd"/>
-      <w:r>
-        <w:rPr>
-          <w:rFonts w:ascii="Courier New" w:hAnsi="Courier New" w:cs="Courier New"/>
-          <w:color w:val="000000"/>
-          <w:lang w:val="en-US"/>
-        </w:rPr>
-        <w:t xml:space="preserve"> </w:t>
-      </w:r>
-      <w:proofErr w:type="spellStart"/>
-      <w:r>
-        <w:rPr>
-          <w:rFonts w:ascii="Courier New" w:hAnsi="Courier New" w:cs="Courier New"/>
-          <w:color w:val="000000"/>
-          <w:lang w:val="en-US"/>
-        </w:rPr>
-        <w:t>nf</w:t>
-      </w:r>
-      <w:proofErr w:type="spellEnd"/>
-      <w:r>
-        <w:rPr>
-          <w:rFonts w:ascii="Courier New" w:hAnsi="Courier New" w:cs="Courier New"/>
-          <w:color w:val="000000"/>
-          <w:lang w:val="en-US"/>
-        </w:rPr>
-        <w:t xml:space="preserve"> </w:t>
-      </w:r>
-      <w:proofErr w:type="spellStart"/>
-      <w:r>
-        <w:rPr>
-          <w:rFonts w:ascii="Courier New" w:hAnsi="Courier New" w:cs="Courier New"/>
-          <w:color w:val="000000"/>
-          <w:lang w:val="en-US"/>
-        </w:rPr>
-        <w:t>Pnrfne'f</w:t>
-      </w:r>
-      <w:proofErr w:type="spellEnd"/>
-      <w:r>
-        <w:rPr>
-          <w:rFonts w:ascii="Courier New" w:hAnsi="Courier New" w:cs="Courier New"/>
-          <w:color w:val="000000"/>
-          <w:lang w:val="en-US"/>
-        </w:rPr>
-        <w:t xml:space="preserve"> </w:t>
-      </w:r>
-      <w:proofErr w:type="spellStart"/>
-      <w:r>
-        <w:rPr>
-          <w:rFonts w:ascii="Courier New" w:hAnsi="Courier New" w:cs="Courier New"/>
-          <w:color w:val="000000"/>
-          <w:lang w:val="en-US"/>
-        </w:rPr>
-        <w:t>pvcure</w:t>
-      </w:r>
-      <w:proofErr w:type="spellEnd"/>
-      <w:r>
-        <w:rPr>
-          <w:rFonts w:ascii="Courier New" w:hAnsi="Courier New" w:cs="Courier New"/>
-          <w:color w:val="000000"/>
-          <w:lang w:val="en-US"/>
-        </w:rPr>
-        <w:t xml:space="preserve">, </w:t>
-      </w:r>
-      <w:proofErr w:type="spellStart"/>
-      <w:r>
-        <w:rPr>
-          <w:rFonts w:ascii="Courier New" w:hAnsi="Courier New" w:cs="Courier New"/>
-          <w:color w:val="000000"/>
-          <w:lang w:val="en-US"/>
-        </w:rPr>
-        <w:t>gur</w:t>
-      </w:r>
-      <w:proofErr w:type="spellEnd"/>
-      <w:r>
-        <w:rPr>
-          <w:rFonts w:ascii="Courier New" w:hAnsi="Courier New" w:cs="Courier New"/>
-          <w:color w:val="000000"/>
-          <w:lang w:val="en-US"/>
-        </w:rPr>
-        <w:t xml:space="preserve"> </w:t>
-      </w:r>
-      <w:proofErr w:type="spellStart"/>
-      <w:r>
-        <w:rPr>
-          <w:rFonts w:ascii="Courier New" w:hAnsi="Courier New" w:cs="Courier New"/>
-          <w:color w:val="000000"/>
-          <w:lang w:val="en-US"/>
-        </w:rPr>
-        <w:t>fuvsg</w:t>
-      </w:r>
-      <w:proofErr w:type="spellEnd"/>
-      <w:r>
-        <w:rPr>
-          <w:rFonts w:ascii="Courier New" w:hAnsi="Courier New" w:cs="Courier New"/>
-          <w:color w:val="000000"/>
-          <w:lang w:val="en-US"/>
-        </w:rPr>
-        <w:t xml:space="preserve"> </w:t>
-      </w:r>
-      <w:proofErr w:type="spellStart"/>
-      <w:r>
-        <w:rPr>
-          <w:rFonts w:ascii="Courier New" w:hAnsi="Courier New" w:cs="Courier New"/>
-          <w:color w:val="000000"/>
-          <w:lang w:val="en-US"/>
-        </w:rPr>
-        <w:t>pvcure</w:t>
-      </w:r>
-      <w:proofErr w:type="spellEnd"/>
-      <w:r>
-        <w:rPr>
-          <w:rFonts w:ascii="Courier New" w:hAnsi="Courier New" w:cs="Courier New"/>
-          <w:color w:val="000000"/>
-          <w:lang w:val="en-US"/>
-        </w:rPr>
-        <w:t xml:space="preserve">, </w:t>
-      </w:r>
-      <w:proofErr w:type="spellStart"/>
-      <w:r>
-        <w:rPr>
-          <w:rFonts w:ascii="Courier New" w:hAnsi="Courier New" w:cs="Courier New"/>
-          <w:color w:val="000000"/>
-          <w:lang w:val="en-US"/>
-        </w:rPr>
-        <w:t>Pnrfne'f</w:t>
-      </w:r>
-      <w:proofErr w:type="spellEnd"/>
-      <w:r>
-        <w:rPr>
-          <w:rFonts w:ascii="Courier New" w:hAnsi="Courier New" w:cs="Courier New"/>
-          <w:color w:val="000000"/>
-          <w:lang w:val="en-US"/>
-        </w:rPr>
-        <w:t xml:space="preserve"> </w:t>
-      </w:r>
-      <w:proofErr w:type="spellStart"/>
-      <w:r>
-        <w:rPr>
-          <w:rFonts w:ascii="Courier New" w:hAnsi="Courier New" w:cs="Courier New"/>
-          <w:color w:val="000000"/>
-          <w:lang w:val="en-US"/>
-        </w:rPr>
-        <w:t>pbqr</w:t>
-      </w:r>
-      <w:proofErr w:type="spellEnd"/>
-      <w:r>
-        <w:rPr>
-          <w:rFonts w:ascii="Courier New" w:hAnsi="Courier New" w:cs="Courier New"/>
-          <w:color w:val="000000"/>
-          <w:lang w:val="en-US"/>
-        </w:rPr>
-        <w:t xml:space="preserve"> be </w:t>
-      </w:r>
-      <w:proofErr w:type="spellStart"/>
-      <w:r>
-        <w:rPr>
-          <w:rFonts w:ascii="Courier New" w:hAnsi="Courier New" w:cs="Courier New"/>
-          <w:color w:val="000000"/>
-          <w:lang w:val="en-US"/>
-        </w:rPr>
-        <w:t>Pnrfne</w:t>
-      </w:r>
-      <w:proofErr w:type="spellEnd"/>
-      <w:r>
-        <w:rPr>
-          <w:rFonts w:ascii="Courier New" w:hAnsi="Courier New" w:cs="Courier New"/>
-          <w:color w:val="000000"/>
-          <w:lang w:val="en-US"/>
-        </w:rPr>
-        <w:t xml:space="preserve"> </w:t>
-      </w:r>
-      <w:proofErr w:type="spellStart"/>
-      <w:r>
-        <w:rPr>
-          <w:rFonts w:ascii="Courier New" w:hAnsi="Courier New" w:cs="Courier New"/>
-          <w:color w:val="000000"/>
-          <w:lang w:val="en-US"/>
-        </w:rPr>
-        <w:t>fuvsg</w:t>
-      </w:r>
-      <w:proofErr w:type="spellEnd"/>
-      <w:r>
-        <w:rPr>
-          <w:rFonts w:ascii="Courier New" w:hAnsi="Courier New" w:cs="Courier New"/>
-          <w:color w:val="000000"/>
-          <w:lang w:val="en-US"/>
-        </w:rPr>
-        <w:t xml:space="preserve">, </w:t>
-      </w:r>
-      <w:proofErr w:type="spellStart"/>
-      <w:r>
-        <w:rPr>
-          <w:rFonts w:ascii="Courier New" w:hAnsi="Courier New" w:cs="Courier New"/>
-          <w:color w:val="000000"/>
-          <w:lang w:val="en-US"/>
-        </w:rPr>
-        <w:t>vf</w:t>
-      </w:r>
-      <w:proofErr w:type="spellEnd"/>
-      <w:r>
-        <w:rPr>
-          <w:rFonts w:ascii="Courier New" w:hAnsi="Courier New" w:cs="Courier New"/>
-          <w:color w:val="000000"/>
-          <w:lang w:val="en-US"/>
-        </w:rPr>
-        <w:t xml:space="preserve"> bar </w:t>
-      </w:r>
-      <w:proofErr w:type="spellStart"/>
-      <w:r>
-        <w:rPr>
-          <w:rFonts w:ascii="Courier New" w:hAnsi="Courier New" w:cs="Courier New"/>
-          <w:color w:val="000000"/>
-          <w:lang w:val="en-US"/>
-        </w:rPr>
-        <w:t>bs</w:t>
-      </w:r>
-      <w:proofErr w:type="spellEnd"/>
-      <w:r>
-        <w:rPr>
-          <w:rFonts w:ascii="Courier New" w:hAnsi="Courier New" w:cs="Courier New"/>
-          <w:color w:val="000000"/>
-          <w:lang w:val="en-US"/>
-        </w:rPr>
-        <w:t xml:space="preserve"> </w:t>
-      </w:r>
-      <w:proofErr w:type="spellStart"/>
-      <w:r>
-        <w:rPr>
-          <w:rFonts w:ascii="Courier New" w:hAnsi="Courier New" w:cs="Courier New"/>
-          <w:color w:val="000000"/>
-          <w:lang w:val="en-US"/>
-        </w:rPr>
-        <w:t>gur</w:t>
-      </w:r>
-      <w:proofErr w:type="spellEnd"/>
-      <w:r>
-        <w:rPr>
-          <w:rFonts w:ascii="Courier New" w:hAnsi="Courier New" w:cs="Courier New"/>
-          <w:color w:val="000000"/>
-          <w:lang w:val="en-US"/>
-        </w:rPr>
-        <w:t xml:space="preserve"> </w:t>
-      </w:r>
-      <w:proofErr w:type="spellStart"/>
-      <w:r>
-        <w:rPr>
-          <w:rFonts w:ascii="Courier New" w:hAnsi="Courier New" w:cs="Courier New"/>
-          <w:color w:val="000000"/>
-          <w:lang w:val="en-US"/>
-        </w:rPr>
-        <w:t>fvzcyrfg</w:t>
-      </w:r>
-      <w:proofErr w:type="spellEnd"/>
-      <w:r>
-        <w:rPr>
-          <w:rFonts w:ascii="Courier New" w:hAnsi="Courier New" w:cs="Courier New"/>
-          <w:color w:val="000000"/>
-          <w:lang w:val="en-US"/>
-        </w:rPr>
-        <w:t xml:space="preserve"> </w:t>
-      </w:r>
-      <w:proofErr w:type="spellStart"/>
-      <w:r>
-        <w:rPr>
-          <w:rFonts w:ascii="Courier New" w:hAnsi="Courier New" w:cs="Courier New"/>
-          <w:color w:val="000000"/>
-          <w:lang w:val="en-US"/>
-        </w:rPr>
-        <w:t>naq</w:t>
-      </w:r>
-      <w:proofErr w:type="spellEnd"/>
-      <w:r>
-        <w:rPr>
-          <w:rFonts w:ascii="Courier New" w:hAnsi="Courier New" w:cs="Courier New"/>
-          <w:color w:val="000000"/>
-          <w:lang w:val="en-US"/>
-        </w:rPr>
-        <w:t xml:space="preserve"> </w:t>
-      </w:r>
-      <w:proofErr w:type="spellStart"/>
-      <w:r>
-        <w:rPr>
-          <w:rFonts w:ascii="Courier New" w:hAnsi="Courier New" w:cs="Courier New"/>
-          <w:color w:val="000000"/>
-          <w:lang w:val="en-US"/>
-        </w:rPr>
-        <w:t>zbfg</w:t>
-      </w:r>
-      <w:proofErr w:type="spellEnd"/>
-      <w:r>
-        <w:rPr>
-          <w:rFonts w:ascii="Courier New" w:hAnsi="Courier New" w:cs="Courier New"/>
-          <w:color w:val="000000"/>
-          <w:lang w:val="en-US"/>
-        </w:rPr>
-        <w:t xml:space="preserve"> </w:t>
-      </w:r>
-      <w:proofErr w:type="spellStart"/>
-      <w:r>
-        <w:rPr>
-          <w:rFonts w:ascii="Courier New" w:hAnsi="Courier New" w:cs="Courier New"/>
-          <w:color w:val="000000"/>
-          <w:lang w:val="en-US"/>
-        </w:rPr>
-        <w:t>jvqryl</w:t>
-      </w:r>
-      <w:proofErr w:type="spellEnd"/>
-      <w:r>
-        <w:rPr>
-          <w:rFonts w:ascii="Courier New" w:hAnsi="Courier New" w:cs="Courier New"/>
-          <w:color w:val="000000"/>
-          <w:lang w:val="en-US"/>
-        </w:rPr>
-        <w:t xml:space="preserve"> </w:t>
-      </w:r>
-      <w:proofErr w:type="spellStart"/>
-      <w:r>
-        <w:rPr>
-          <w:rFonts w:ascii="Courier New" w:hAnsi="Courier New" w:cs="Courier New"/>
-          <w:color w:val="000000"/>
-          <w:lang w:val="en-US"/>
-        </w:rPr>
-        <w:t>xabja</w:t>
-      </w:r>
-      <w:proofErr w:type="spellEnd"/>
-      <w:r>
-        <w:rPr>
-          <w:rFonts w:ascii="Courier New" w:hAnsi="Courier New" w:cs="Courier New"/>
-          <w:color w:val="000000"/>
-          <w:lang w:val="en-US"/>
-        </w:rPr>
-        <w:t xml:space="preserve"> </w:t>
-      </w:r>
-      <w:proofErr w:type="spellStart"/>
-      <w:r>
-        <w:rPr>
-          <w:rFonts w:ascii="Courier New" w:hAnsi="Courier New" w:cs="Courier New"/>
-          <w:color w:val="000000"/>
-          <w:lang w:val="en-US"/>
-        </w:rPr>
-        <w:t>rapelcgvba</w:t>
-      </w:r>
-      <w:proofErr w:type="spellEnd"/>
-      <w:r>
-        <w:rPr>
-          <w:rFonts w:ascii="Courier New" w:hAnsi="Courier New" w:cs="Courier New"/>
-          <w:color w:val="000000"/>
-          <w:lang w:val="en-US"/>
-        </w:rPr>
-        <w:t xml:space="preserve"> </w:t>
-      </w:r>
-      <w:proofErr w:type="spellStart"/>
-      <w:r>
-        <w:rPr>
-          <w:rFonts w:ascii="Courier New" w:hAnsi="Courier New" w:cs="Courier New"/>
-          <w:color w:val="000000"/>
-          <w:lang w:val="en-US"/>
-        </w:rPr>
-        <w:t>grpuavdhrf</w:t>
-      </w:r>
-      <w:proofErr w:type="spellEnd"/>
-      <w:r>
-        <w:rPr>
-          <w:rFonts w:ascii="Courier New" w:hAnsi="Courier New" w:cs="Courier New"/>
-          <w:color w:val="000000"/>
-          <w:lang w:val="en-US"/>
-        </w:rPr>
-        <w:t xml:space="preserve">. Vg </w:t>
-      </w:r>
-      <w:proofErr w:type="spellStart"/>
-      <w:proofErr w:type="gramStart"/>
-      <w:r>
-        <w:rPr>
-          <w:rFonts w:ascii="Courier New" w:hAnsi="Courier New" w:cs="Courier New"/>
-          <w:color w:val="000000"/>
-          <w:lang w:val="en-US"/>
-        </w:rPr>
-        <w:t>vf</w:t>
-      </w:r>
-      <w:proofErr w:type="spellEnd"/>
-      <w:proofErr w:type="gramEnd"/>
-      <w:r>
-        <w:rPr>
-          <w:rFonts w:ascii="Courier New" w:hAnsi="Courier New" w:cs="Courier New"/>
-          <w:color w:val="000000"/>
-          <w:lang w:val="en-US"/>
-        </w:rPr>
-        <w:t xml:space="preserve"> n </w:t>
-      </w:r>
-      <w:proofErr w:type="spellStart"/>
-      <w:r>
-        <w:rPr>
-          <w:rFonts w:ascii="Courier New" w:hAnsi="Courier New" w:cs="Courier New"/>
-          <w:color w:val="000000"/>
-          <w:lang w:val="en-US"/>
-        </w:rPr>
-        <w:t>glcr</w:t>
-      </w:r>
-      <w:proofErr w:type="spellEnd"/>
-      <w:r>
-        <w:rPr>
-          <w:rFonts w:ascii="Courier New" w:hAnsi="Courier New" w:cs="Courier New"/>
-          <w:color w:val="000000"/>
-          <w:lang w:val="en-US"/>
-        </w:rPr>
-        <w:t xml:space="preserve"> </w:t>
-      </w:r>
-      <w:proofErr w:type="spellStart"/>
-      <w:r>
-        <w:rPr>
-          <w:rFonts w:ascii="Courier New" w:hAnsi="Courier New" w:cs="Courier New"/>
-          <w:color w:val="000000"/>
-          <w:lang w:val="en-US"/>
-        </w:rPr>
-        <w:t>bs</w:t>
-      </w:r>
-      <w:proofErr w:type="spellEnd"/>
-      <w:r>
-        <w:rPr>
-          <w:rFonts w:ascii="Courier New" w:hAnsi="Courier New" w:cs="Courier New"/>
-          <w:color w:val="000000"/>
-          <w:lang w:val="en-US"/>
-        </w:rPr>
-        <w:t xml:space="preserve"> </w:t>
-      </w:r>
-      <w:proofErr w:type="spellStart"/>
-      <w:r>
-        <w:rPr>
-          <w:rFonts w:ascii="Courier New" w:hAnsi="Courier New" w:cs="Courier New"/>
-          <w:color w:val="000000"/>
-          <w:lang w:val="en-US"/>
-        </w:rPr>
-        <w:t>fhofgvghgvba</w:t>
-      </w:r>
-      <w:proofErr w:type="spellEnd"/>
-      <w:r>
-        <w:rPr>
-          <w:rFonts w:ascii="Courier New" w:hAnsi="Courier New" w:cs="Courier New"/>
-          <w:color w:val="000000"/>
-          <w:lang w:val="en-US"/>
-        </w:rPr>
-        <w:t xml:space="preserve"> </w:t>
-      </w:r>
-      <w:proofErr w:type="spellStart"/>
-      <w:r>
-        <w:rPr>
-          <w:rFonts w:ascii="Courier New" w:hAnsi="Courier New" w:cs="Courier New"/>
-          <w:color w:val="000000"/>
-          <w:lang w:val="en-US"/>
-        </w:rPr>
-        <w:t>pvcure</w:t>
-      </w:r>
-      <w:proofErr w:type="spellEnd"/>
-      <w:r>
-        <w:rPr>
-          <w:rFonts w:ascii="Courier New" w:hAnsi="Courier New" w:cs="Courier New"/>
-          <w:color w:val="000000"/>
-          <w:lang w:val="en-US"/>
-        </w:rPr>
-        <w:t xml:space="preserve"> </w:t>
-      </w:r>
-      <w:proofErr w:type="spellStart"/>
-      <w:r>
-        <w:rPr>
-          <w:rFonts w:ascii="Courier New" w:hAnsi="Courier New" w:cs="Courier New"/>
-          <w:color w:val="000000"/>
-          <w:lang w:val="en-US"/>
-        </w:rPr>
-        <w:t>va</w:t>
-      </w:r>
-      <w:proofErr w:type="spellEnd"/>
-      <w:r>
-        <w:rPr>
-          <w:rFonts w:ascii="Courier New" w:hAnsi="Courier New" w:cs="Courier New"/>
-          <w:color w:val="000000"/>
-          <w:lang w:val="en-US"/>
-        </w:rPr>
-        <w:t xml:space="preserve"> </w:t>
-      </w:r>
-      <w:proofErr w:type="spellStart"/>
-      <w:r>
-        <w:rPr>
-          <w:rFonts w:ascii="Courier New" w:hAnsi="Courier New" w:cs="Courier New"/>
-          <w:color w:val="000000"/>
-          <w:lang w:val="en-US"/>
-        </w:rPr>
-        <w:t>juvpu</w:t>
-      </w:r>
-      <w:proofErr w:type="spellEnd"/>
-      <w:r>
-        <w:rPr>
-          <w:rFonts w:ascii="Courier New" w:hAnsi="Courier New" w:cs="Courier New"/>
-          <w:color w:val="000000"/>
-          <w:lang w:val="en-US"/>
-        </w:rPr>
-        <w:t xml:space="preserve"> </w:t>
-      </w:r>
-      <w:proofErr w:type="spellStart"/>
-      <w:r>
-        <w:rPr>
-          <w:rFonts w:ascii="Courier New" w:hAnsi="Courier New" w:cs="Courier New"/>
-          <w:color w:val="000000"/>
-          <w:lang w:val="en-US"/>
-        </w:rPr>
-        <w:t>rnpu</w:t>
-      </w:r>
-      <w:proofErr w:type="spellEnd"/>
-      <w:r>
-        <w:rPr>
-          <w:rFonts w:ascii="Courier New" w:hAnsi="Courier New" w:cs="Courier New"/>
-          <w:color w:val="000000"/>
-          <w:lang w:val="en-US"/>
-        </w:rPr>
-        <w:t xml:space="preserve"> </w:t>
-      </w:r>
-      <w:proofErr w:type="spellStart"/>
-      <w:r>
-        <w:rPr>
-          <w:rFonts w:ascii="Courier New" w:hAnsi="Courier New" w:cs="Courier New"/>
-          <w:color w:val="000000"/>
-          <w:lang w:val="en-US"/>
-        </w:rPr>
-        <w:t>yrggre</w:t>
-      </w:r>
-      <w:proofErr w:type="spellEnd"/>
-      <w:r>
-        <w:rPr>
-          <w:rFonts w:ascii="Courier New" w:hAnsi="Courier New" w:cs="Courier New"/>
-          <w:color w:val="000000"/>
-          <w:lang w:val="en-US"/>
-        </w:rPr>
-        <w:t xml:space="preserve"> </w:t>
-      </w:r>
-      <w:proofErr w:type="spellStart"/>
-      <w:r>
-        <w:rPr>
-          <w:rFonts w:ascii="Courier New" w:hAnsi="Courier New" w:cs="Courier New"/>
-          <w:color w:val="000000"/>
-          <w:lang w:val="en-US"/>
-        </w:rPr>
-        <w:t>va</w:t>
-      </w:r>
-      <w:proofErr w:type="spellEnd"/>
-      <w:r>
-        <w:rPr>
-          <w:rFonts w:ascii="Courier New" w:hAnsi="Courier New" w:cs="Courier New"/>
-          <w:color w:val="000000"/>
-          <w:lang w:val="en-US"/>
-        </w:rPr>
-        <w:t xml:space="preserve"> </w:t>
-      </w:r>
-      <w:proofErr w:type="spellStart"/>
-      <w:r>
-        <w:rPr>
-          <w:rFonts w:ascii="Courier New" w:hAnsi="Courier New" w:cs="Courier New"/>
-          <w:color w:val="000000"/>
-          <w:lang w:val="en-US"/>
-        </w:rPr>
-        <w:t>gur</w:t>
-      </w:r>
-      <w:proofErr w:type="spellEnd"/>
-      <w:r>
-        <w:rPr>
-          <w:rFonts w:ascii="Courier New" w:hAnsi="Courier New" w:cs="Courier New"/>
-          <w:color w:val="000000"/>
-          <w:lang w:val="en-US"/>
-        </w:rPr>
-        <w:t xml:space="preserve"> </w:t>
-      </w:r>
-      <w:proofErr w:type="spellStart"/>
-      <w:r>
-        <w:rPr>
-          <w:rFonts w:ascii="Courier New" w:hAnsi="Courier New" w:cs="Courier New"/>
-          <w:color w:val="000000"/>
-          <w:lang w:val="en-US"/>
-        </w:rPr>
-        <w:t>cynvagrkg</w:t>
-      </w:r>
-      <w:proofErr w:type="spellEnd"/>
-      <w:r>
-        <w:rPr>
-          <w:rFonts w:ascii="Courier New" w:hAnsi="Courier New" w:cs="Courier New"/>
-          <w:color w:val="000000"/>
-          <w:lang w:val="en-US"/>
-        </w:rPr>
-        <w:t xml:space="preserve"> </w:t>
-      </w:r>
-      <w:proofErr w:type="spellStart"/>
-      <w:r>
-        <w:rPr>
-          <w:rFonts w:ascii="Courier New" w:hAnsi="Courier New" w:cs="Courier New"/>
-          <w:color w:val="000000"/>
-          <w:lang w:val="en-US"/>
-        </w:rPr>
-        <w:t>vf</w:t>
-      </w:r>
-      <w:proofErr w:type="spellEnd"/>
-      <w:r>
-        <w:rPr>
-          <w:rFonts w:ascii="Courier New" w:hAnsi="Courier New" w:cs="Courier New"/>
-          <w:color w:val="000000"/>
-          <w:lang w:val="en-US"/>
-        </w:rPr>
-        <w:t xml:space="preserve"> </w:t>
-      </w:r>
-      <w:proofErr w:type="spellStart"/>
-      <w:r>
-        <w:rPr>
-          <w:rFonts w:ascii="Courier New" w:hAnsi="Courier New" w:cs="Courier New"/>
-          <w:color w:val="000000"/>
-          <w:lang w:val="en-US"/>
-        </w:rPr>
-        <w:t>ercynprq</w:t>
-      </w:r>
-      <w:proofErr w:type="spellEnd"/>
-      <w:r>
-        <w:rPr>
-          <w:rFonts w:ascii="Courier New" w:hAnsi="Courier New" w:cs="Courier New"/>
-          <w:color w:val="000000"/>
-          <w:lang w:val="en-US"/>
-        </w:rPr>
-        <w:t xml:space="preserve"> </w:t>
-      </w:r>
-      <w:proofErr w:type="spellStart"/>
-      <w:r>
-        <w:rPr>
-          <w:rFonts w:ascii="Courier New" w:hAnsi="Courier New" w:cs="Courier New"/>
-          <w:color w:val="000000"/>
-          <w:lang w:val="en-US"/>
-        </w:rPr>
-        <w:t>ol</w:t>
-      </w:r>
-      <w:proofErr w:type="spellEnd"/>
-      <w:r>
-        <w:rPr>
-          <w:rFonts w:ascii="Courier New" w:hAnsi="Courier New" w:cs="Courier New"/>
-          <w:color w:val="000000"/>
-          <w:lang w:val="en-US"/>
-        </w:rPr>
-        <w:t xml:space="preserve"> n </w:t>
-      </w:r>
-      <w:proofErr w:type="spellStart"/>
-      <w:r>
-        <w:rPr>
-          <w:rFonts w:ascii="Courier New" w:hAnsi="Courier New" w:cs="Courier New"/>
-          <w:color w:val="000000"/>
-          <w:lang w:val="en-US"/>
-        </w:rPr>
-        <w:t>yrggre</w:t>
-      </w:r>
-      <w:proofErr w:type="spellEnd"/>
-      <w:r>
-        <w:rPr>
-          <w:rFonts w:ascii="Courier New" w:hAnsi="Courier New" w:cs="Courier New"/>
-          <w:color w:val="000000"/>
-          <w:lang w:val="en-US"/>
-        </w:rPr>
-        <w:t xml:space="preserve"> </w:t>
-      </w:r>
-      <w:proofErr w:type="spellStart"/>
-      <w:r>
-        <w:rPr>
-          <w:rFonts w:ascii="Courier New" w:hAnsi="Courier New" w:cs="Courier New"/>
-          <w:color w:val="000000"/>
-          <w:lang w:val="en-US"/>
-        </w:rPr>
-        <w:t>fbzr</w:t>
-      </w:r>
-      <w:proofErr w:type="spellEnd"/>
-      <w:r>
-        <w:rPr>
-          <w:rFonts w:ascii="Courier New" w:hAnsi="Courier New" w:cs="Courier New"/>
-          <w:color w:val="000000"/>
-          <w:lang w:val="en-US"/>
-        </w:rPr>
-        <w:t xml:space="preserve"> </w:t>
-      </w:r>
-      <w:proofErr w:type="spellStart"/>
-      <w:r>
-        <w:rPr>
-          <w:rFonts w:ascii="Courier New" w:hAnsi="Courier New" w:cs="Courier New"/>
-          <w:color w:val="000000"/>
-          <w:lang w:val="en-US"/>
-        </w:rPr>
-        <w:t>svkrq</w:t>
-      </w:r>
-      <w:proofErr w:type="spellEnd"/>
-      <w:r>
-        <w:rPr>
-          <w:rFonts w:ascii="Courier New" w:hAnsi="Courier New" w:cs="Courier New"/>
-          <w:color w:val="000000"/>
-          <w:lang w:val="en-US"/>
-        </w:rPr>
-        <w:t xml:space="preserve"> </w:t>
-      </w:r>
-      <w:proofErr w:type="spellStart"/>
-      <w:r>
-        <w:rPr>
-          <w:rFonts w:ascii="Courier New" w:hAnsi="Courier New" w:cs="Courier New"/>
-          <w:color w:val="000000"/>
-          <w:lang w:val="en-US"/>
-        </w:rPr>
-        <w:t>ahzore</w:t>
-      </w:r>
-      <w:proofErr w:type="spellEnd"/>
-      <w:r>
-        <w:rPr>
-          <w:rFonts w:ascii="Courier New" w:hAnsi="Courier New" w:cs="Courier New"/>
-          <w:color w:val="000000"/>
-          <w:lang w:val="en-US"/>
-        </w:rPr>
-        <w:t xml:space="preserve"> </w:t>
-      </w:r>
-      <w:proofErr w:type="spellStart"/>
-      <w:r>
-        <w:rPr>
-          <w:rFonts w:ascii="Courier New" w:hAnsi="Courier New" w:cs="Courier New"/>
-          <w:color w:val="000000"/>
-          <w:lang w:val="en-US"/>
-        </w:rPr>
-        <w:t>bs</w:t>
-      </w:r>
-      <w:proofErr w:type="spellEnd"/>
-      <w:r>
-        <w:rPr>
-          <w:rFonts w:ascii="Courier New" w:hAnsi="Courier New" w:cs="Courier New"/>
-          <w:color w:val="000000"/>
-          <w:lang w:val="en-US"/>
-        </w:rPr>
-        <w:t xml:space="preserve"> </w:t>
-      </w:r>
-      <w:proofErr w:type="spellStart"/>
-      <w:r>
-        <w:rPr>
-          <w:rFonts w:ascii="Courier New" w:hAnsi="Courier New" w:cs="Courier New"/>
-          <w:color w:val="000000"/>
-          <w:lang w:val="en-US"/>
-        </w:rPr>
-        <w:t>cbfvgvbaf</w:t>
-      </w:r>
-      <w:proofErr w:type="spellEnd"/>
-      <w:r>
-        <w:rPr>
-          <w:rFonts w:ascii="Courier New" w:hAnsi="Courier New" w:cs="Courier New"/>
-          <w:color w:val="000000"/>
-          <w:lang w:val="en-US"/>
-        </w:rPr>
-        <w:t xml:space="preserve"> </w:t>
-      </w:r>
-      <w:proofErr w:type="spellStart"/>
-      <w:r>
-        <w:rPr>
-          <w:rFonts w:ascii="Courier New" w:hAnsi="Courier New" w:cs="Courier New"/>
-          <w:color w:val="000000"/>
-          <w:lang w:val="en-US"/>
-        </w:rPr>
-        <w:t>qbja</w:t>
-      </w:r>
-      <w:proofErr w:type="spellEnd"/>
-      <w:r>
-        <w:rPr>
-          <w:rFonts w:ascii="Courier New" w:hAnsi="Courier New" w:cs="Courier New"/>
-          <w:color w:val="000000"/>
-          <w:lang w:val="en-US"/>
-        </w:rPr>
-        <w:t xml:space="preserve"> </w:t>
-      </w:r>
-      <w:proofErr w:type="spellStart"/>
-      <w:r>
-        <w:rPr>
-          <w:rFonts w:ascii="Courier New" w:hAnsi="Courier New" w:cs="Courier New"/>
-          <w:color w:val="000000"/>
-          <w:lang w:val="en-US"/>
-        </w:rPr>
-        <w:t>gur</w:t>
-      </w:r>
-      <w:proofErr w:type="spellEnd"/>
-      <w:r>
-        <w:rPr>
-          <w:rFonts w:ascii="Courier New" w:hAnsi="Courier New" w:cs="Courier New"/>
-          <w:color w:val="000000"/>
-          <w:lang w:val="en-US"/>
-        </w:rPr>
-        <w:t xml:space="preserve"> </w:t>
-      </w:r>
-      <w:proofErr w:type="spellStart"/>
-      <w:r>
-        <w:rPr>
-          <w:rFonts w:ascii="Courier New" w:hAnsi="Courier New" w:cs="Courier New"/>
-          <w:color w:val="000000"/>
-          <w:lang w:val="en-US"/>
-        </w:rPr>
-        <w:t>nycunorg</w:t>
-      </w:r>
-      <w:proofErr w:type="spellEnd"/>
-      <w:r>
-        <w:rPr>
-          <w:rFonts w:ascii="Courier New" w:hAnsi="Courier New" w:cs="Courier New"/>
-          <w:color w:val="000000"/>
-          <w:lang w:val="en-US"/>
-        </w:rPr>
-        <w:t xml:space="preserve">. </w:t>
-      </w:r>
-      <w:proofErr w:type="spellStart"/>
-      <w:r>
-        <w:rPr>
-          <w:rFonts w:ascii="Courier New" w:hAnsi="Courier New" w:cs="Courier New"/>
-          <w:color w:val="000000"/>
-          <w:lang w:val="en-US"/>
-        </w:rPr>
-        <w:t>Sbe</w:t>
-      </w:r>
-      <w:proofErr w:type="spellEnd"/>
-      <w:r>
-        <w:rPr>
-          <w:rFonts w:ascii="Courier New" w:hAnsi="Courier New" w:cs="Courier New"/>
-          <w:color w:val="000000"/>
-          <w:lang w:val="en-US"/>
-        </w:rPr>
-        <w:t xml:space="preserve"> </w:t>
-      </w:r>
-      <w:proofErr w:type="spellStart"/>
-      <w:r>
-        <w:rPr>
-          <w:rFonts w:ascii="Courier New" w:hAnsi="Courier New" w:cs="Courier New"/>
-          <w:color w:val="000000"/>
-          <w:lang w:val="en-US"/>
-        </w:rPr>
-        <w:t>rknzcyr</w:t>
-      </w:r>
-      <w:proofErr w:type="spellEnd"/>
-      <w:r>
-        <w:rPr>
-          <w:rFonts w:ascii="Courier New" w:hAnsi="Courier New" w:cs="Courier New"/>
-          <w:color w:val="000000"/>
-          <w:lang w:val="en-US"/>
-        </w:rPr>
-        <w:t xml:space="preserve">, </w:t>
-      </w:r>
-      <w:proofErr w:type="spellStart"/>
-      <w:r>
-        <w:rPr>
-          <w:rFonts w:ascii="Courier New" w:hAnsi="Courier New" w:cs="Courier New"/>
-          <w:color w:val="000000"/>
-          <w:lang w:val="en-US"/>
-        </w:rPr>
-        <w:t>jvgu</w:t>
-      </w:r>
-      <w:proofErr w:type="spellEnd"/>
-      <w:r>
-        <w:rPr>
-          <w:rFonts w:ascii="Courier New" w:hAnsi="Courier New" w:cs="Courier New"/>
-          <w:color w:val="000000"/>
-          <w:lang w:val="en-US"/>
-        </w:rPr>
-        <w:t xml:space="preserve"> n </w:t>
-      </w:r>
-      <w:proofErr w:type="spellStart"/>
-      <w:r>
-        <w:rPr>
-          <w:rFonts w:ascii="Courier New" w:hAnsi="Courier New" w:cs="Courier New"/>
-          <w:color w:val="000000"/>
-          <w:lang w:val="en-US"/>
-        </w:rPr>
-        <w:t>yrsg</w:t>
-      </w:r>
-      <w:proofErr w:type="spellEnd"/>
-      <w:r>
-        <w:rPr>
-          <w:rFonts w:ascii="Courier New" w:hAnsi="Courier New" w:cs="Courier New"/>
-          <w:color w:val="000000"/>
-          <w:lang w:val="en-US"/>
-        </w:rPr>
-        <w:t xml:space="preserve"> </w:t>
-      </w:r>
-      <w:proofErr w:type="spellStart"/>
-      <w:r>
-        <w:rPr>
-          <w:rFonts w:ascii="Courier New" w:hAnsi="Courier New" w:cs="Courier New"/>
-          <w:color w:val="000000"/>
-          <w:lang w:val="en-US"/>
-        </w:rPr>
-        <w:t>fuvsg</w:t>
-      </w:r>
-      <w:proofErr w:type="spellEnd"/>
-      <w:r>
-        <w:rPr>
-          <w:rFonts w:ascii="Courier New" w:hAnsi="Courier New" w:cs="Courier New"/>
-          <w:color w:val="000000"/>
-          <w:lang w:val="en-US"/>
-        </w:rPr>
-        <w:t xml:space="preserve"> </w:t>
-      </w:r>
-      <w:proofErr w:type="spellStart"/>
-      <w:proofErr w:type="gramStart"/>
-      <w:r>
-        <w:rPr>
-          <w:rFonts w:ascii="Courier New" w:hAnsi="Courier New" w:cs="Courier New"/>
-          <w:color w:val="000000"/>
-          <w:lang w:val="en-US"/>
-        </w:rPr>
-        <w:t>bs</w:t>
-      </w:r>
-      <w:proofErr w:type="spellEnd"/>
-      <w:proofErr w:type="gramEnd"/>
-      <w:r>
-        <w:rPr>
-          <w:rFonts w:ascii="Courier New" w:hAnsi="Courier New" w:cs="Courier New"/>
-          <w:color w:val="000000"/>
-          <w:lang w:val="en-US"/>
-        </w:rPr>
-        <w:t xml:space="preserve"> 3, Q </w:t>
-      </w:r>
-      <w:proofErr w:type="spellStart"/>
-      <w:r>
-        <w:rPr>
-          <w:rFonts w:ascii="Courier New" w:hAnsi="Courier New" w:cs="Courier New"/>
-          <w:color w:val="000000"/>
-          <w:lang w:val="en-US"/>
-        </w:rPr>
-        <w:t>jbhyq</w:t>
-      </w:r>
-      <w:proofErr w:type="spellEnd"/>
-      <w:r>
-        <w:rPr>
-          <w:rFonts w:ascii="Courier New" w:hAnsi="Courier New" w:cs="Courier New"/>
-          <w:color w:val="000000"/>
-          <w:lang w:val="en-US"/>
-        </w:rPr>
-        <w:t xml:space="preserve"> or </w:t>
-      </w:r>
-      <w:proofErr w:type="spellStart"/>
-      <w:r>
-        <w:rPr>
-          <w:rFonts w:ascii="Courier New" w:hAnsi="Courier New" w:cs="Courier New"/>
-          <w:color w:val="000000"/>
-          <w:lang w:val="en-US"/>
-        </w:rPr>
-        <w:t>ercynprq</w:t>
-      </w:r>
-      <w:proofErr w:type="spellEnd"/>
-      <w:r>
-        <w:rPr>
-          <w:rFonts w:ascii="Courier New" w:hAnsi="Courier New" w:cs="Courier New"/>
-          <w:color w:val="000000"/>
-          <w:lang w:val="en-US"/>
-        </w:rPr>
-        <w:t xml:space="preserve"> </w:t>
-      </w:r>
-      <w:proofErr w:type="spellStart"/>
-      <w:r>
-        <w:rPr>
-          <w:rFonts w:ascii="Courier New" w:hAnsi="Courier New" w:cs="Courier New"/>
-          <w:color w:val="000000"/>
-          <w:lang w:val="en-US"/>
-        </w:rPr>
-        <w:t>ol</w:t>
-      </w:r>
-      <w:proofErr w:type="spellEnd"/>
-      <w:r>
-        <w:rPr>
-          <w:rFonts w:ascii="Courier New" w:hAnsi="Courier New" w:cs="Courier New"/>
-          <w:color w:val="000000"/>
-          <w:lang w:val="en-US"/>
-        </w:rPr>
-        <w:t xml:space="preserve"> N, R </w:t>
-      </w:r>
-      <w:proofErr w:type="spellStart"/>
-      <w:r>
-        <w:rPr>
-          <w:rFonts w:ascii="Courier New" w:hAnsi="Courier New" w:cs="Courier New"/>
-          <w:color w:val="000000"/>
-          <w:lang w:val="en-US"/>
-        </w:rPr>
-        <w:t>jbhyq</w:t>
-      </w:r>
-      <w:proofErr w:type="spellEnd"/>
-      <w:r>
-        <w:rPr>
-          <w:rFonts w:ascii="Courier New" w:hAnsi="Courier New" w:cs="Courier New"/>
-          <w:color w:val="000000"/>
-          <w:lang w:val="en-US"/>
-        </w:rPr>
-        <w:t xml:space="preserve"> </w:t>
-      </w:r>
-      <w:proofErr w:type="spellStart"/>
-      <w:r>
-        <w:rPr>
-          <w:rFonts w:ascii="Courier New" w:hAnsi="Courier New" w:cs="Courier New"/>
-          <w:color w:val="000000"/>
-          <w:lang w:val="en-US"/>
-        </w:rPr>
-        <w:t>orpbzr</w:t>
-      </w:r>
-      <w:proofErr w:type="spellEnd"/>
-      <w:r>
-        <w:rPr>
-          <w:rFonts w:ascii="Courier New" w:hAnsi="Courier New" w:cs="Courier New"/>
-          <w:color w:val="000000"/>
-          <w:lang w:val="en-US"/>
-        </w:rPr>
-        <w:t xml:space="preserve"> O, </w:t>
-      </w:r>
-      <w:proofErr w:type="spellStart"/>
-      <w:r>
-        <w:rPr>
-          <w:rFonts w:ascii="Courier New" w:hAnsi="Courier New" w:cs="Courier New"/>
-          <w:color w:val="000000"/>
-          <w:lang w:val="en-US"/>
-        </w:rPr>
-        <w:t>naq</w:t>
-      </w:r>
-      <w:proofErr w:type="spellEnd"/>
-      <w:r>
-        <w:rPr>
-          <w:rFonts w:ascii="Courier New" w:hAnsi="Courier New" w:cs="Courier New"/>
-          <w:color w:val="000000"/>
-          <w:lang w:val="en-US"/>
-        </w:rPr>
-        <w:t xml:space="preserve"> fb </w:t>
-      </w:r>
-      <w:proofErr w:type="spellStart"/>
-      <w:r>
-        <w:rPr>
-          <w:rFonts w:ascii="Courier New" w:hAnsi="Courier New" w:cs="Courier New"/>
-          <w:color w:val="000000"/>
-          <w:lang w:val="en-US"/>
-        </w:rPr>
-        <w:t>ba</w:t>
-      </w:r>
-      <w:proofErr w:type="spellEnd"/>
-      <w:r>
-        <w:rPr>
-          <w:rFonts w:ascii="Courier New" w:hAnsi="Courier New" w:cs="Courier New"/>
-          <w:color w:val="000000"/>
-          <w:lang w:val="en-US"/>
-        </w:rPr>
-        <w:t xml:space="preserve">. Gur </w:t>
-      </w:r>
-      <w:proofErr w:type="spellStart"/>
-      <w:r>
-        <w:rPr>
-          <w:rFonts w:ascii="Courier New" w:hAnsi="Courier New" w:cs="Courier New"/>
-          <w:color w:val="000000"/>
-          <w:lang w:val="en-US"/>
-        </w:rPr>
-        <w:t>zrgubq</w:t>
-      </w:r>
-      <w:proofErr w:type="spellEnd"/>
-      <w:r>
-        <w:rPr>
-          <w:rFonts w:ascii="Courier New" w:hAnsi="Courier New" w:cs="Courier New"/>
-          <w:color w:val="000000"/>
-          <w:lang w:val="en-US"/>
-        </w:rPr>
-        <w:t xml:space="preserve"> </w:t>
-      </w:r>
-      <w:proofErr w:type="spellStart"/>
-      <w:proofErr w:type="gramStart"/>
-      <w:r>
-        <w:rPr>
-          <w:rFonts w:ascii="Courier New" w:hAnsi="Courier New" w:cs="Courier New"/>
-          <w:color w:val="000000"/>
-          <w:lang w:val="en-US"/>
-        </w:rPr>
-        <w:t>vf</w:t>
-      </w:r>
-      <w:proofErr w:type="spellEnd"/>
-      <w:proofErr w:type="gramEnd"/>
-      <w:r>
-        <w:rPr>
-          <w:rFonts w:ascii="Courier New" w:hAnsi="Courier New" w:cs="Courier New"/>
-          <w:color w:val="000000"/>
-          <w:lang w:val="en-US"/>
-        </w:rPr>
-        <w:t xml:space="preserve"> </w:t>
-      </w:r>
-      <w:proofErr w:type="spellStart"/>
-      <w:r>
-        <w:rPr>
-          <w:rFonts w:ascii="Courier New" w:hAnsi="Courier New" w:cs="Courier New"/>
-          <w:color w:val="000000"/>
-          <w:lang w:val="en-US"/>
-        </w:rPr>
-        <w:t>anzrq</w:t>
-      </w:r>
-      <w:proofErr w:type="spellEnd"/>
-      <w:r>
-        <w:rPr>
-          <w:rFonts w:ascii="Courier New" w:hAnsi="Courier New" w:cs="Courier New"/>
-          <w:color w:val="000000"/>
-          <w:lang w:val="en-US"/>
-        </w:rPr>
-        <w:t xml:space="preserve"> </w:t>
-      </w:r>
-      <w:proofErr w:type="spellStart"/>
-      <w:r>
-        <w:rPr>
-          <w:rFonts w:ascii="Courier New" w:hAnsi="Courier New" w:cs="Courier New"/>
-          <w:color w:val="000000"/>
-          <w:lang w:val="en-US"/>
-        </w:rPr>
-        <w:t>nsgre</w:t>
-      </w:r>
-      <w:proofErr w:type="spellEnd"/>
-      <w:r>
-        <w:rPr>
-          <w:rFonts w:ascii="Courier New" w:hAnsi="Courier New" w:cs="Courier New"/>
-          <w:color w:val="000000"/>
-          <w:lang w:val="en-US"/>
-        </w:rPr>
-        <w:t xml:space="preserve"> </w:t>
-      </w:r>
-      <w:proofErr w:type="spellStart"/>
-      <w:r>
-        <w:rPr>
-          <w:rFonts w:ascii="Courier New" w:hAnsi="Courier New" w:cs="Courier New"/>
-          <w:color w:val="000000"/>
-          <w:lang w:val="en-US"/>
-        </w:rPr>
-        <w:t>Whyvhf</w:t>
-      </w:r>
-      <w:proofErr w:type="spellEnd"/>
-      <w:r>
-        <w:rPr>
-          <w:rFonts w:ascii="Courier New" w:hAnsi="Courier New" w:cs="Courier New"/>
-          <w:color w:val="000000"/>
-          <w:lang w:val="en-US"/>
-        </w:rPr>
-        <w:t xml:space="preserve"> </w:t>
-      </w:r>
-      <w:proofErr w:type="spellStart"/>
-      <w:r>
-        <w:rPr>
-          <w:rFonts w:ascii="Courier New" w:hAnsi="Courier New" w:cs="Courier New"/>
-          <w:color w:val="000000"/>
-          <w:lang w:val="en-US"/>
-        </w:rPr>
-        <w:t>Pnrfne</w:t>
-      </w:r>
-      <w:proofErr w:type="spellEnd"/>
-      <w:r>
-        <w:rPr>
-          <w:rFonts w:ascii="Courier New" w:hAnsi="Courier New" w:cs="Courier New"/>
-          <w:color w:val="000000"/>
-          <w:lang w:val="en-US"/>
-        </w:rPr>
-        <w:t xml:space="preserve">, </w:t>
-      </w:r>
-      <w:proofErr w:type="spellStart"/>
-      <w:r>
-        <w:rPr>
-          <w:rFonts w:ascii="Courier New" w:hAnsi="Courier New" w:cs="Courier New"/>
-          <w:color w:val="000000"/>
-          <w:lang w:val="en-US"/>
-        </w:rPr>
-        <w:t>jub</w:t>
-      </w:r>
-      <w:proofErr w:type="spellEnd"/>
-      <w:r>
-        <w:rPr>
-          <w:rFonts w:ascii="Courier New" w:hAnsi="Courier New" w:cs="Courier New"/>
-          <w:color w:val="000000"/>
-          <w:lang w:val="en-US"/>
-        </w:rPr>
-        <w:t xml:space="preserve"> </w:t>
-      </w:r>
-      <w:proofErr w:type="spellStart"/>
-      <w:r>
-        <w:rPr>
-          <w:rFonts w:ascii="Courier New" w:hAnsi="Courier New" w:cs="Courier New"/>
-          <w:color w:val="000000"/>
-          <w:lang w:val="en-US"/>
-        </w:rPr>
-        <w:t>hfrq</w:t>
-      </w:r>
-      <w:proofErr w:type="spellEnd"/>
-      <w:r>
-        <w:rPr>
-          <w:rFonts w:ascii="Courier New" w:hAnsi="Courier New" w:cs="Courier New"/>
-          <w:color w:val="000000"/>
-          <w:lang w:val="en-US"/>
-        </w:rPr>
-        <w:t xml:space="preserve"> vg </w:t>
-      </w:r>
-      <w:proofErr w:type="spellStart"/>
-      <w:r>
-        <w:rPr>
-          <w:rFonts w:ascii="Courier New" w:hAnsi="Courier New" w:cs="Courier New"/>
-          <w:color w:val="000000"/>
-          <w:lang w:val="en-US"/>
-        </w:rPr>
-        <w:t>va</w:t>
-      </w:r>
-      <w:proofErr w:type="spellEnd"/>
-      <w:r>
-        <w:rPr>
-          <w:rFonts w:ascii="Courier New" w:hAnsi="Courier New" w:cs="Courier New"/>
-          <w:color w:val="000000"/>
-          <w:lang w:val="en-US"/>
-        </w:rPr>
-        <w:t xml:space="preserve"> </w:t>
-      </w:r>
-      <w:proofErr w:type="spellStart"/>
-      <w:r>
-        <w:rPr>
-          <w:rFonts w:ascii="Courier New" w:hAnsi="Courier New" w:cs="Courier New"/>
-          <w:color w:val="000000"/>
-          <w:lang w:val="en-US"/>
-        </w:rPr>
-        <w:t>uvf</w:t>
-      </w:r>
-      <w:proofErr w:type="spellEnd"/>
-      <w:r>
-        <w:rPr>
-          <w:rFonts w:ascii="Courier New" w:hAnsi="Courier New" w:cs="Courier New"/>
-          <w:color w:val="000000"/>
-          <w:lang w:val="en-US"/>
-        </w:rPr>
-        <w:t xml:space="preserve"> </w:t>
-      </w:r>
-      <w:proofErr w:type="spellStart"/>
-      <w:r>
-        <w:rPr>
-          <w:rFonts w:ascii="Courier New" w:hAnsi="Courier New" w:cs="Courier New"/>
-          <w:color w:val="000000"/>
-          <w:lang w:val="en-US"/>
-        </w:rPr>
-        <w:t>cevingr</w:t>
-      </w:r>
-      <w:proofErr w:type="spellEnd"/>
-      <w:r>
-        <w:rPr>
-          <w:rFonts w:ascii="Courier New" w:hAnsi="Courier New" w:cs="Courier New"/>
-          <w:color w:val="000000"/>
-          <w:lang w:val="en-US"/>
-        </w:rPr>
-        <w:t xml:space="preserve"> </w:t>
-      </w:r>
-      <w:proofErr w:type="spellStart"/>
-      <w:r>
-        <w:rPr>
-          <w:rFonts w:ascii="Courier New" w:hAnsi="Courier New" w:cs="Courier New"/>
-          <w:color w:val="000000"/>
-          <w:lang w:val="en-US"/>
-        </w:rPr>
-        <w:t>pbeerfcbaqrapr</w:t>
-      </w:r>
-      <w:proofErr w:type="spellEnd"/>
-      <w:r>
-        <w:rPr>
-          <w:rFonts w:ascii="Courier New" w:hAnsi="Courier New" w:cs="Courier New"/>
-          <w:color w:val="000000"/>
-          <w:lang w:val="en-US"/>
-        </w:rPr>
-        <w:t>.</w:t>
-      </w:r>
-    </w:p>
-    <w:p>
-      <w:pPr>
-        <w:jc w:val="both"/>
-        <w:rPr>
-          <w:lang w:val="en-US"/>
-        </w:rPr>
-      </w:pPr>
-      <w:r>
-        <w:rPr>
-          <w:lang w:val="en-US"/>
-        </w:rPr>
-        <w:t>Key: 13</w:t>
-      </w:r>
-    </w:p>
-    <w:p>
-      <w:pPr>
-        <w:jc w:val="both"/>
-        <w:rPr>
-          <w:lang w:val="en-US"/>
-        </w:rPr>
-      </w:pPr>
-      <w:r>
-        <w:rPr>
-          <w:lang w:val="en-US"/>
-        </w:rPr>
-        <w:t>Hint: Open the template “Caesar Cipher” or use the Wizard.</w:t>
-      </w:r>
-    </w:p>
-    <w:p>
-      <w:pPr>
-        <w:jc w:val="both"/>
-        <w:rPr>
-          <w:lang w:val="en-US"/>
-        </w:rPr>
-      </w:pPr>
-      <w:r>
-        <w:rPr>
-          <w:b/>
-          <w:u w:val="single"/>
-          <w:lang w:val="en-US"/>
-        </w:rPr>
-        <w:t>Task 2:</w:t>
-      </w:r>
-      <w:r>
-        <w:rPr>
-          <w:lang w:val="en-US"/>
-        </w:rPr>
-        <w:t xml:space="preserve"> Encrypt the following text using the Caesar cipher built in CT2:</w:t>
-      </w:r>
-    </w:p>
-    <w:p>
-      <w:pPr>
-        <w:jc w:val="both"/>
-        <w:rPr>
-          <w:rFonts w:ascii="Courier New" w:hAnsi="Courier New" w:cs="Courier New"/>
-          <w:lang w:val="en-US"/>
-        </w:rPr>
-      </w:pPr>
-      <w:r>
-        <w:rPr>
-          <w:rFonts w:ascii="Courier New" w:hAnsi="Courier New" w:cs="Courier New"/>
-          <w:lang w:val="en-US"/>
-        </w:rPr>
-        <w:t>Gaius Julius Caesar known by his cognomen Julius Caesar, was a Roman politician and military general who played a critical role in the events that led to the demise of the Roman Republic and the rise of the Roman Empire. He is also known as an author of Latin prose.</w:t>
-      </w:r>
-    </w:p>
-    <w:p>
-      <w:pPr>
-        <w:jc w:val="both"/>
-        <w:rPr>
-          <w:lang w:val="en-US"/>
-        </w:rPr>
-      </w:pPr>
-      <w:r>
-        <w:rPr>
-          <w:lang w:val="en-US"/>
-        </w:rPr>
-        <w:t>Key: 10</w:t>
-      </w:r>
-    </w:p>
-    <w:p>
-      <w:pPr>
-        <w:jc w:val="both"/>
-        <w:rPr>
-          <w:lang w:val="en-US"/>
-        </w:rPr>
-      </w:pPr>
-      <w:r>
-        <w:rPr>
-          <w:b/>
-          <w:u w:val="single"/>
-          <w:lang w:val="en-US"/>
-        </w:rPr>
-        <w:t>Task 3:</w:t>
-      </w:r>
-      <w:r>
-        <w:rPr>
-          <w:b/>
-          <w:lang w:val="en-US"/>
-        </w:rPr>
-        <w:t xml:space="preserve"> </w:t>
-      </w:r>
-      <w:r>
-        <w:rPr>
-          <w:lang w:val="en-US"/>
-        </w:rPr>
-        <w:t>Break the following text using the template “Caesar Analysis using character frequencies”:</w:t>
+        <w:t>Pu jyfwavnyhwof, h jpwoly pz hu hsnvypaot mvy wlymvytpun lujyfwapvu vy kljyfwapvu - h zlyplz vm dlss-klmpulk zalwz aoha jhu il mvssvdlk hz h wyvjlkbyl. Hu hsalyuhapcl, slzz jvttvu alyt pz lujpwolytlua. Av lujpwoly vy lujvkl pz av jvuclya pumvythapvu puav jpwoly vy jvkl. Pu jvttvu whyshujl, "jpwoly" pz zfuvuftvbz dpao "jvkl," hz aolf hyl ivao h zla vm zalwz aoha lujyfwa h tlzzhnl; ovdlcly, aol jvujlwaz hyl kpzapuja pu jyfwavnyhwof, lzwljphssf jshzzpjhs jyfwavnyhwof.</w:t>
       </w:r>
     </w:p>
     <w:p>
       <w:pPr>
         <w:spacing w:after="0" w:line="240" w:lineRule="auto"/>
-        <w:jc w:val="both"/>
-        <w:rPr>
-          <w:rFonts w:ascii="Courier New" w:hAnsi="Courier New" w:cs="Courier New"/>
-          <w:color w:val="000000"/>
-          <w:lang w:val="en-US"/>
-        </w:rPr>
-      </w:pPr>
-      <w:r>
-        <w:rPr>
-          <w:rFonts w:ascii="Courier New" w:hAnsi="Courier New" w:cs="Courier New"/>
-          <w:color w:val="000000"/>
-          <w:lang w:val="en-US"/>
-        </w:rPr>
-        <w:t xml:space="preserve">Pu </w:t>
-      </w:r>
-      <w:proofErr w:type="spellStart"/>
-      <w:r>
-        <w:rPr>
-          <w:rFonts w:ascii="Courier New" w:hAnsi="Courier New" w:cs="Courier New"/>
-          <w:color w:val="000000"/>
-          <w:lang w:val="en-US"/>
-        </w:rPr>
-        <w:t>jyfwavnyhwof</w:t>
-      </w:r>
-      <w:proofErr w:type="spellEnd"/>
-      <w:r>
-        <w:rPr>
-          <w:rFonts w:ascii="Courier New" w:hAnsi="Courier New" w:cs="Courier New"/>
-          <w:color w:val="000000"/>
-          <w:lang w:val="en-US"/>
-        </w:rPr>
-        <w:t xml:space="preserve">, h </w:t>
-      </w:r>
-      <w:proofErr w:type="spellStart"/>
-      <w:r>
-        <w:rPr>
-          <w:rFonts w:ascii="Courier New" w:hAnsi="Courier New" w:cs="Courier New"/>
-          <w:color w:val="000000"/>
-          <w:lang w:val="en-US"/>
-        </w:rPr>
-        <w:t>jpwoly</w:t>
-      </w:r>
-      <w:proofErr w:type="spellEnd"/>
-      <w:r>
-        <w:rPr>
-          <w:rFonts w:ascii="Courier New" w:hAnsi="Courier New" w:cs="Courier New"/>
-          <w:color w:val="000000"/>
-          <w:lang w:val="en-US"/>
-        </w:rPr>
-        <w:t xml:space="preserve"> </w:t>
-      </w:r>
-      <w:proofErr w:type="spellStart"/>
-      <w:r>
-        <w:rPr>
-          <w:rFonts w:ascii="Courier New" w:hAnsi="Courier New" w:cs="Courier New"/>
-          <w:color w:val="000000"/>
-          <w:lang w:val="en-US"/>
-        </w:rPr>
-        <w:t>pz</w:t>
-      </w:r>
-      <w:proofErr w:type="spellEnd"/>
-      <w:r>
-        <w:rPr>
-          <w:rFonts w:ascii="Courier New" w:hAnsi="Courier New" w:cs="Courier New"/>
-          <w:color w:val="000000"/>
-          <w:lang w:val="en-US"/>
-        </w:rPr>
-        <w:t xml:space="preserve"> </w:t>
-      </w:r>
-      <w:proofErr w:type="spellStart"/>
-      <w:r>
-        <w:rPr>
-          <w:rFonts w:ascii="Courier New" w:hAnsi="Courier New" w:cs="Courier New"/>
-          <w:color w:val="000000"/>
-          <w:lang w:val="en-US"/>
-        </w:rPr>
-        <w:t>hu</w:t>
-      </w:r>
-      <w:proofErr w:type="spellEnd"/>
-      <w:r>
-        <w:rPr>
-          <w:rFonts w:ascii="Courier New" w:hAnsi="Courier New" w:cs="Courier New"/>
-          <w:color w:val="000000"/>
-          <w:lang w:val="en-US"/>
-        </w:rPr>
-        <w:t xml:space="preserve"> </w:t>
-      </w:r>
-      <w:proofErr w:type="spellStart"/>
-      <w:r>
-        <w:rPr>
-          <w:rFonts w:ascii="Courier New" w:hAnsi="Courier New" w:cs="Courier New"/>
-          <w:color w:val="000000"/>
-          <w:lang w:val="en-US"/>
-        </w:rPr>
-        <w:t>hsnvypaot</w:t>
-      </w:r>
-      <w:proofErr w:type="spellEnd"/>
-      <w:r>
-        <w:rPr>
-          <w:rFonts w:ascii="Courier New" w:hAnsi="Courier New" w:cs="Courier New"/>
-          <w:color w:val="000000"/>
-          <w:lang w:val="en-US"/>
-        </w:rPr>
-        <w:t xml:space="preserve"> </w:t>
-      </w:r>
-      <w:proofErr w:type="spellStart"/>
-      <w:r>
-        <w:rPr>
-          <w:rFonts w:ascii="Courier New" w:hAnsi="Courier New" w:cs="Courier New"/>
-          <w:color w:val="000000"/>
-          <w:lang w:val="en-US"/>
-        </w:rPr>
-        <w:t>mvy</w:t>
-      </w:r>
-      <w:proofErr w:type="spellEnd"/>
-      <w:r>
-        <w:rPr>
-          <w:rFonts w:ascii="Courier New" w:hAnsi="Courier New" w:cs="Courier New"/>
-          <w:color w:val="000000"/>
-          <w:lang w:val="en-US"/>
-        </w:rPr>
-        <w:t xml:space="preserve"> </w:t>
-      </w:r>
-      <w:proofErr w:type="spellStart"/>
-      <w:r>
-        <w:rPr>
-          <w:rFonts w:ascii="Courier New" w:hAnsi="Courier New" w:cs="Courier New"/>
-          <w:color w:val="000000"/>
-          <w:lang w:val="en-US"/>
-        </w:rPr>
-        <w:t>wlymvytpun</w:t>
-      </w:r>
-      <w:proofErr w:type="spellEnd"/>
-      <w:r>
-        <w:rPr>
-          <w:rFonts w:ascii="Courier New" w:hAnsi="Courier New" w:cs="Courier New"/>
-          <w:color w:val="000000"/>
-          <w:lang w:val="en-US"/>
-        </w:rPr>
-        <w:t xml:space="preserve"> </w:t>
-      </w:r>
-      <w:proofErr w:type="spellStart"/>
-      <w:r>
-        <w:rPr>
-          <w:rFonts w:ascii="Courier New" w:hAnsi="Courier New" w:cs="Courier New"/>
-          <w:color w:val="000000"/>
-          <w:lang w:val="en-US"/>
-        </w:rPr>
-        <w:t>lujyfwapvu</w:t>
-      </w:r>
-      <w:proofErr w:type="spellEnd"/>
-      <w:r>
-        <w:rPr>
-          <w:rFonts w:ascii="Courier New" w:hAnsi="Courier New" w:cs="Courier New"/>
-          <w:color w:val="000000"/>
-          <w:lang w:val="en-US"/>
-        </w:rPr>
-        <w:t xml:space="preserve"> </w:t>
-      </w:r>
-      <w:proofErr w:type="spellStart"/>
-      <w:r>
-        <w:rPr>
-          <w:rFonts w:ascii="Courier New" w:hAnsi="Courier New" w:cs="Courier New"/>
-          <w:color w:val="000000"/>
-          <w:lang w:val="en-US"/>
-        </w:rPr>
-        <w:t>vy</w:t>
-      </w:r>
-      <w:proofErr w:type="spellEnd"/>
-      <w:r>
-        <w:rPr>
-          <w:rFonts w:ascii="Courier New" w:hAnsi="Courier New" w:cs="Courier New"/>
-          <w:color w:val="000000"/>
-          <w:lang w:val="en-US"/>
-        </w:rPr>
-        <w:t xml:space="preserve"> </w:t>
-      </w:r>
-      <w:proofErr w:type="spellStart"/>
-      <w:r>
-        <w:rPr>
-          <w:rFonts w:ascii="Courier New" w:hAnsi="Courier New" w:cs="Courier New"/>
-          <w:color w:val="000000"/>
-          <w:lang w:val="en-US"/>
-        </w:rPr>
-        <w:t>kljyfwapvu</w:t>
-      </w:r>
-      <w:proofErr w:type="spellEnd"/>
-      <w:r>
-        <w:rPr>
-          <w:rFonts w:ascii="Courier New" w:hAnsi="Courier New" w:cs="Courier New"/>
-          <w:color w:val="000000"/>
-          <w:lang w:val="en-US"/>
-        </w:rPr>
-        <w:t xml:space="preserve"> - h </w:t>
-      </w:r>
-      <w:proofErr w:type="spellStart"/>
-      <w:r>
-        <w:rPr>
-          <w:rFonts w:ascii="Courier New" w:hAnsi="Courier New" w:cs="Courier New"/>
-          <w:color w:val="000000"/>
-          <w:lang w:val="en-US"/>
-        </w:rPr>
-        <w:t>zlyplz</w:t>
-      </w:r>
-      <w:proofErr w:type="spellEnd"/>
-      <w:r>
-        <w:rPr>
-          <w:rFonts w:ascii="Courier New" w:hAnsi="Courier New" w:cs="Courier New"/>
-          <w:color w:val="000000"/>
-          <w:lang w:val="en-US"/>
-        </w:rPr>
-        <w:t xml:space="preserve"> </w:t>
-      </w:r>
-      <w:proofErr w:type="spellStart"/>
-      <w:r>
-        <w:rPr>
-          <w:rFonts w:ascii="Courier New" w:hAnsi="Courier New" w:cs="Courier New"/>
-          <w:color w:val="000000"/>
-          <w:lang w:val="en-US"/>
-        </w:rPr>
-        <w:t>vm</w:t>
-      </w:r>
-      <w:proofErr w:type="spellEnd"/>
-      <w:r>
-        <w:rPr>
-          <w:rFonts w:ascii="Courier New" w:hAnsi="Courier New" w:cs="Courier New"/>
-          <w:color w:val="000000"/>
-          <w:lang w:val="en-US"/>
-        </w:rPr>
-        <w:t xml:space="preserve"> </w:t>
-      </w:r>
-      <w:proofErr w:type="spellStart"/>
-      <w:r>
-        <w:rPr>
-          <w:rFonts w:ascii="Courier New" w:hAnsi="Courier New" w:cs="Courier New"/>
-          <w:color w:val="000000"/>
-          <w:lang w:val="en-US"/>
-        </w:rPr>
-        <w:t>dlss-klmpulk</w:t>
-      </w:r>
-      <w:proofErr w:type="spellEnd"/>
-      <w:r>
-        <w:rPr>
-          <w:rFonts w:ascii="Courier New" w:hAnsi="Courier New" w:cs="Courier New"/>
-          <w:color w:val="000000"/>
-          <w:lang w:val="en-US"/>
-        </w:rPr>
-        <w:t xml:space="preserve"> </w:t>
-      </w:r>
-      <w:proofErr w:type="spellStart"/>
-      <w:r>
-        <w:rPr>
-          <w:rFonts w:ascii="Courier New" w:hAnsi="Courier New" w:cs="Courier New"/>
-          <w:color w:val="000000"/>
-          <w:lang w:val="en-US"/>
-        </w:rPr>
-        <w:t>zalwz</w:t>
-      </w:r>
-      <w:proofErr w:type="spellEnd"/>
-      <w:r>
-        <w:rPr>
-          <w:rFonts w:ascii="Courier New" w:hAnsi="Courier New" w:cs="Courier New"/>
-          <w:color w:val="000000"/>
-          <w:lang w:val="en-US"/>
-        </w:rPr>
-        <w:t xml:space="preserve"> </w:t>
-      </w:r>
-      <w:proofErr w:type="spellStart"/>
-      <w:r>
-        <w:rPr>
-          <w:rFonts w:ascii="Courier New" w:hAnsi="Courier New" w:cs="Courier New"/>
-          <w:color w:val="000000"/>
-          <w:lang w:val="en-US"/>
-        </w:rPr>
-        <w:t>aoha</w:t>
-      </w:r>
-      <w:proofErr w:type="spellEnd"/>
-      <w:r>
-        <w:rPr>
-          <w:rFonts w:ascii="Courier New" w:hAnsi="Courier New" w:cs="Courier New"/>
-          <w:color w:val="000000"/>
-          <w:lang w:val="en-US"/>
-        </w:rPr>
-        <w:t xml:space="preserve"> </w:t>
-      </w:r>
-      <w:proofErr w:type="spellStart"/>
-      <w:r>
-        <w:rPr>
-          <w:rFonts w:ascii="Courier New" w:hAnsi="Courier New" w:cs="Courier New"/>
-          <w:color w:val="000000"/>
-          <w:lang w:val="en-US"/>
-        </w:rPr>
-        <w:t>jhu</w:t>
-      </w:r>
-      <w:proofErr w:type="spellEnd"/>
-      <w:r>
-        <w:rPr>
-          <w:rFonts w:ascii="Courier New" w:hAnsi="Courier New" w:cs="Courier New"/>
-          <w:color w:val="000000"/>
-          <w:lang w:val="en-US"/>
-        </w:rPr>
-        <w:t xml:space="preserve"> </w:t>
-      </w:r>
-      <w:proofErr w:type="spellStart"/>
-      <w:proofErr w:type="gramStart"/>
-      <w:r>
-        <w:rPr>
-          <w:rFonts w:ascii="Courier New" w:hAnsi="Courier New" w:cs="Courier New"/>
-          <w:color w:val="000000"/>
-          <w:lang w:val="en-US"/>
-        </w:rPr>
-        <w:t>il</w:t>
-      </w:r>
-      <w:proofErr w:type="spellEnd"/>
-      <w:proofErr w:type="gramEnd"/>
-      <w:r>
-        <w:rPr>
-          <w:rFonts w:ascii="Courier New" w:hAnsi="Courier New" w:cs="Courier New"/>
-          <w:color w:val="000000"/>
-          <w:lang w:val="en-US"/>
-        </w:rPr>
-        <w:t xml:space="preserve"> </w:t>
-      </w:r>
-      <w:proofErr w:type="spellStart"/>
-      <w:r>
-        <w:rPr>
-          <w:rFonts w:ascii="Courier New" w:hAnsi="Courier New" w:cs="Courier New"/>
-          <w:color w:val="000000"/>
-          <w:lang w:val="en-US"/>
-        </w:rPr>
-        <w:t>mvssvdlk</w:t>
-      </w:r>
-      <w:proofErr w:type="spellEnd"/>
-      <w:r>
-        <w:rPr>
-          <w:rFonts w:ascii="Courier New" w:hAnsi="Courier New" w:cs="Courier New"/>
-          <w:color w:val="000000"/>
-          <w:lang w:val="en-US"/>
-        </w:rPr>
-        <w:t xml:space="preserve"> </w:t>
-      </w:r>
-      <w:proofErr w:type="spellStart"/>
-      <w:r>
-        <w:rPr>
-          <w:rFonts w:ascii="Courier New" w:hAnsi="Courier New" w:cs="Courier New"/>
-          <w:color w:val="000000"/>
-          <w:lang w:val="en-US"/>
-        </w:rPr>
-        <w:t>hz</w:t>
-      </w:r>
-      <w:proofErr w:type="spellEnd"/>
-      <w:r>
-        <w:rPr>
-          <w:rFonts w:ascii="Courier New" w:hAnsi="Courier New" w:cs="Courier New"/>
-          <w:color w:val="000000"/>
-          <w:lang w:val="en-US"/>
-        </w:rPr>
-        <w:t xml:space="preserve"> h </w:t>
-      </w:r>
-      <w:proofErr w:type="spellStart"/>
-      <w:r>
-        <w:rPr>
-          <w:rFonts w:ascii="Courier New" w:hAnsi="Courier New" w:cs="Courier New"/>
-          <w:color w:val="000000"/>
-          <w:lang w:val="en-US"/>
-        </w:rPr>
-        <w:t>wyvjlkbyl</w:t>
-      </w:r>
-      <w:proofErr w:type="spellEnd"/>
-      <w:r>
-        <w:rPr>
-          <w:rFonts w:ascii="Courier New" w:hAnsi="Courier New" w:cs="Courier New"/>
-          <w:color w:val="000000"/>
-          <w:lang w:val="en-US"/>
-        </w:rPr>
-        <w:t xml:space="preserve">. Hu </w:t>
-      </w:r>
-      <w:proofErr w:type="spellStart"/>
-      <w:r>
-        <w:rPr>
-          <w:rFonts w:ascii="Courier New" w:hAnsi="Courier New" w:cs="Courier New"/>
-          <w:color w:val="000000"/>
-          <w:lang w:val="en-US"/>
-        </w:rPr>
-        <w:t>hsalyuhapcl</w:t>
-      </w:r>
-      <w:proofErr w:type="spellEnd"/>
-      <w:r>
-        <w:rPr>
-          <w:rFonts w:ascii="Courier New" w:hAnsi="Courier New" w:cs="Courier New"/>
-          <w:color w:val="000000"/>
-          <w:lang w:val="en-US"/>
-        </w:rPr>
-        <w:t xml:space="preserve">, </w:t>
-      </w:r>
-      <w:proofErr w:type="spellStart"/>
-      <w:r>
-        <w:rPr>
-          <w:rFonts w:ascii="Courier New" w:hAnsi="Courier New" w:cs="Courier New"/>
-          <w:color w:val="000000"/>
-          <w:lang w:val="en-US"/>
-        </w:rPr>
-        <w:t>slzz</w:t>
-      </w:r>
-      <w:proofErr w:type="spellEnd"/>
-      <w:r>
-        <w:rPr>
-          <w:rFonts w:ascii="Courier New" w:hAnsi="Courier New" w:cs="Courier New"/>
-          <w:color w:val="000000"/>
-          <w:lang w:val="en-US"/>
-        </w:rPr>
-        <w:t xml:space="preserve"> </w:t>
-      </w:r>
-      <w:proofErr w:type="spellStart"/>
-      <w:r>
-        <w:rPr>
-          <w:rFonts w:ascii="Courier New" w:hAnsi="Courier New" w:cs="Courier New"/>
-          <w:color w:val="000000"/>
-          <w:lang w:val="en-US"/>
-        </w:rPr>
-        <w:t>jvttvu</w:t>
-      </w:r>
-      <w:proofErr w:type="spellEnd"/>
-      <w:r>
-        <w:rPr>
-          <w:rFonts w:ascii="Courier New" w:hAnsi="Courier New" w:cs="Courier New"/>
-          <w:color w:val="000000"/>
-          <w:lang w:val="en-US"/>
-        </w:rPr>
-        <w:t xml:space="preserve"> </w:t>
-      </w:r>
-      <w:proofErr w:type="spellStart"/>
-      <w:r>
-        <w:rPr>
-          <w:rFonts w:ascii="Courier New" w:hAnsi="Courier New" w:cs="Courier New"/>
-          <w:color w:val="000000"/>
-          <w:lang w:val="en-US"/>
-        </w:rPr>
-        <w:t>alyt</w:t>
-      </w:r>
-      <w:proofErr w:type="spellEnd"/>
-      <w:r>
-        <w:rPr>
-          <w:rFonts w:ascii="Courier New" w:hAnsi="Courier New" w:cs="Courier New"/>
-          <w:color w:val="000000"/>
-          <w:lang w:val="en-US"/>
-        </w:rPr>
-        <w:t xml:space="preserve"> </w:t>
-      </w:r>
-      <w:proofErr w:type="spellStart"/>
-      <w:r>
-        <w:rPr>
-          <w:rFonts w:ascii="Courier New" w:hAnsi="Courier New" w:cs="Courier New"/>
-          <w:color w:val="000000"/>
-          <w:lang w:val="en-US"/>
-        </w:rPr>
-        <w:t>pz</w:t>
-      </w:r>
-      <w:proofErr w:type="spellEnd"/>
-      <w:r>
-        <w:rPr>
-          <w:rFonts w:ascii="Courier New" w:hAnsi="Courier New" w:cs="Courier New"/>
-          <w:color w:val="000000"/>
-          <w:lang w:val="en-US"/>
-        </w:rPr>
-        <w:t xml:space="preserve"> </w:t>
-      </w:r>
-      <w:proofErr w:type="spellStart"/>
-      <w:r>
-        <w:rPr>
-          <w:rFonts w:ascii="Courier New" w:hAnsi="Courier New" w:cs="Courier New"/>
-          <w:color w:val="000000"/>
-          <w:lang w:val="en-US"/>
-        </w:rPr>
-        <w:t>lujpwolytlua</w:t>
-      </w:r>
-      <w:proofErr w:type="spellEnd"/>
-      <w:r>
-        <w:rPr>
-          <w:rFonts w:ascii="Courier New" w:hAnsi="Courier New" w:cs="Courier New"/>
-          <w:color w:val="000000"/>
-          <w:lang w:val="en-US"/>
-        </w:rPr>
-        <w:t xml:space="preserve">. Av </w:t>
-      </w:r>
-      <w:proofErr w:type="spellStart"/>
-      <w:r>
-        <w:rPr>
-          <w:rFonts w:ascii="Courier New" w:hAnsi="Courier New" w:cs="Courier New"/>
-          <w:color w:val="000000"/>
-          <w:lang w:val="en-US"/>
-        </w:rPr>
-        <w:t>lujpwoly</w:t>
-      </w:r>
-      <w:proofErr w:type="spellEnd"/>
-      <w:r>
-        <w:rPr>
-          <w:rFonts w:ascii="Courier New" w:hAnsi="Courier New" w:cs="Courier New"/>
-          <w:color w:val="000000"/>
-          <w:lang w:val="en-US"/>
-        </w:rPr>
-        <w:t xml:space="preserve"> </w:t>
-      </w:r>
-      <w:proofErr w:type="spellStart"/>
-      <w:r>
-        <w:rPr>
-          <w:rFonts w:ascii="Courier New" w:hAnsi="Courier New" w:cs="Courier New"/>
-          <w:color w:val="000000"/>
-          <w:lang w:val="en-US"/>
-        </w:rPr>
-        <w:t>vy</w:t>
-      </w:r>
-      <w:proofErr w:type="spellEnd"/>
-      <w:r>
-        <w:rPr>
-          <w:rFonts w:ascii="Courier New" w:hAnsi="Courier New" w:cs="Courier New"/>
-          <w:color w:val="000000"/>
-          <w:lang w:val="en-US"/>
-        </w:rPr>
-        <w:t xml:space="preserve"> </w:t>
-      </w:r>
-      <w:proofErr w:type="spellStart"/>
-      <w:r>
-        <w:rPr>
-          <w:rFonts w:ascii="Courier New" w:hAnsi="Courier New" w:cs="Courier New"/>
-          <w:color w:val="000000"/>
-          <w:lang w:val="en-US"/>
-        </w:rPr>
-        <w:t>lujvkl</w:t>
-      </w:r>
-      <w:proofErr w:type="spellEnd"/>
-      <w:r>
-        <w:rPr>
-          <w:rFonts w:ascii="Courier New" w:hAnsi="Courier New" w:cs="Courier New"/>
-          <w:color w:val="000000"/>
-          <w:lang w:val="en-US"/>
-        </w:rPr>
-        <w:t xml:space="preserve"> </w:t>
-      </w:r>
-      <w:proofErr w:type="spellStart"/>
-      <w:r>
-        <w:rPr>
-          <w:rFonts w:ascii="Courier New" w:hAnsi="Courier New" w:cs="Courier New"/>
-          <w:color w:val="000000"/>
-          <w:lang w:val="en-US"/>
-        </w:rPr>
-        <w:t>pz</w:t>
-      </w:r>
-      <w:proofErr w:type="spellEnd"/>
-      <w:r>
-        <w:rPr>
-          <w:rFonts w:ascii="Courier New" w:hAnsi="Courier New" w:cs="Courier New"/>
-          <w:color w:val="000000"/>
-          <w:lang w:val="en-US"/>
-        </w:rPr>
-        <w:t xml:space="preserve"> </w:t>
-      </w:r>
-      <w:proofErr w:type="spellStart"/>
-      <w:r>
-        <w:rPr>
-          <w:rFonts w:ascii="Courier New" w:hAnsi="Courier New" w:cs="Courier New"/>
-          <w:color w:val="000000"/>
-          <w:lang w:val="en-US"/>
-        </w:rPr>
-        <w:t>av</w:t>
-      </w:r>
-      <w:proofErr w:type="spellEnd"/>
-      <w:r>
-        <w:rPr>
-          <w:rFonts w:ascii="Courier New" w:hAnsi="Courier New" w:cs="Courier New"/>
-          <w:color w:val="000000"/>
-          <w:lang w:val="en-US"/>
-        </w:rPr>
-        <w:t xml:space="preserve"> </w:t>
-      </w:r>
-      <w:proofErr w:type="spellStart"/>
-      <w:r>
-        <w:rPr>
-          <w:rFonts w:ascii="Courier New" w:hAnsi="Courier New" w:cs="Courier New"/>
-          <w:color w:val="000000"/>
-          <w:lang w:val="en-US"/>
-        </w:rPr>
-        <w:t>jvuclya</w:t>
-      </w:r>
-      <w:proofErr w:type="spellEnd"/>
-      <w:r>
-        <w:rPr>
-          <w:rFonts w:ascii="Courier New" w:hAnsi="Courier New" w:cs="Courier New"/>
-          <w:color w:val="000000"/>
-          <w:lang w:val="en-US"/>
-        </w:rPr>
-        <w:t xml:space="preserve"> </w:t>
-      </w:r>
-      <w:proofErr w:type="spellStart"/>
-      <w:r>
-        <w:rPr>
-          <w:rFonts w:ascii="Courier New" w:hAnsi="Courier New" w:cs="Courier New"/>
-          <w:color w:val="000000"/>
-          <w:lang w:val="en-US"/>
-        </w:rPr>
-        <w:t>pumvythapvu</w:t>
-      </w:r>
-      <w:proofErr w:type="spellEnd"/>
-      <w:r>
-        <w:rPr>
-          <w:rFonts w:ascii="Courier New" w:hAnsi="Courier New" w:cs="Courier New"/>
-          <w:color w:val="000000"/>
-          <w:lang w:val="en-US"/>
-        </w:rPr>
-        <w:t xml:space="preserve"> </w:t>
-      </w:r>
-      <w:proofErr w:type="spellStart"/>
-      <w:r>
-        <w:rPr>
-          <w:rFonts w:ascii="Courier New" w:hAnsi="Courier New" w:cs="Courier New"/>
-          <w:color w:val="000000"/>
-          <w:lang w:val="en-US"/>
-        </w:rPr>
-        <w:t>puav</w:t>
-      </w:r>
-      <w:proofErr w:type="spellEnd"/>
-      <w:r>
-        <w:rPr>
-          <w:rFonts w:ascii="Courier New" w:hAnsi="Courier New" w:cs="Courier New"/>
-          <w:color w:val="000000"/>
-          <w:lang w:val="en-US"/>
-        </w:rPr>
-        <w:t xml:space="preserve"> </w:t>
-      </w:r>
-      <w:proofErr w:type="spellStart"/>
-      <w:r>
-        <w:rPr>
-          <w:rFonts w:ascii="Courier New" w:hAnsi="Courier New" w:cs="Courier New"/>
-          <w:color w:val="000000"/>
-          <w:lang w:val="en-US"/>
-        </w:rPr>
-        <w:t>jpwoly</w:t>
-      </w:r>
-      <w:proofErr w:type="spellEnd"/>
-      <w:r>
-        <w:rPr>
-          <w:rFonts w:ascii="Courier New" w:hAnsi="Courier New" w:cs="Courier New"/>
-          <w:color w:val="000000"/>
-          <w:lang w:val="en-US"/>
-        </w:rPr>
-        <w:t xml:space="preserve"> </w:t>
-      </w:r>
-      <w:proofErr w:type="spellStart"/>
-      <w:r>
-        <w:rPr>
-          <w:rFonts w:ascii="Courier New" w:hAnsi="Courier New" w:cs="Courier New"/>
-          <w:color w:val="000000"/>
-          <w:lang w:val="en-US"/>
-        </w:rPr>
-        <w:t>vy</w:t>
-      </w:r>
-      <w:proofErr w:type="spellEnd"/>
-      <w:r>
-        <w:rPr>
-          <w:rFonts w:ascii="Courier New" w:hAnsi="Courier New" w:cs="Courier New"/>
-          <w:color w:val="000000"/>
-          <w:lang w:val="en-US"/>
-        </w:rPr>
-        <w:t xml:space="preserve"> </w:t>
-      </w:r>
-      <w:proofErr w:type="spellStart"/>
-      <w:r>
-        <w:rPr>
-          <w:rFonts w:ascii="Courier New" w:hAnsi="Courier New" w:cs="Courier New"/>
-          <w:color w:val="000000"/>
-          <w:lang w:val="en-US"/>
-        </w:rPr>
-        <w:t>jvkl</w:t>
-      </w:r>
-      <w:proofErr w:type="spellEnd"/>
-      <w:r>
-        <w:rPr>
-          <w:rFonts w:ascii="Courier New" w:hAnsi="Courier New" w:cs="Courier New"/>
-          <w:color w:val="000000"/>
-          <w:lang w:val="en-US"/>
-        </w:rPr>
-        <w:t xml:space="preserve">. Pu </w:t>
-      </w:r>
-      <w:proofErr w:type="spellStart"/>
-      <w:r>
-        <w:rPr>
-          <w:rFonts w:ascii="Courier New" w:hAnsi="Courier New" w:cs="Courier New"/>
-          <w:color w:val="000000"/>
-          <w:lang w:val="en-US"/>
-        </w:rPr>
-        <w:t>jvttvu</w:t>
-      </w:r>
-      <w:proofErr w:type="spellEnd"/>
-      <w:r>
-        <w:rPr>
-          <w:rFonts w:ascii="Courier New" w:hAnsi="Courier New" w:cs="Courier New"/>
-          <w:color w:val="000000"/>
-          <w:lang w:val="en-US"/>
-        </w:rPr>
-        <w:t xml:space="preserve"> </w:t>
-      </w:r>
-      <w:proofErr w:type="spellStart"/>
-      <w:r>
-        <w:rPr>
-          <w:rFonts w:ascii="Courier New" w:hAnsi="Courier New" w:cs="Courier New"/>
-          <w:color w:val="000000"/>
-          <w:lang w:val="en-US"/>
-        </w:rPr>
-        <w:t>whyshujl</w:t>
-      </w:r>
-      <w:proofErr w:type="spellEnd"/>
-      <w:r>
-        <w:rPr>
-          <w:rFonts w:ascii="Courier New" w:hAnsi="Courier New" w:cs="Courier New"/>
-          <w:color w:val="000000"/>
-          <w:lang w:val="en-US"/>
-        </w:rPr>
-        <w:t>, "</w:t>
-      </w:r>
-      <w:proofErr w:type="spellStart"/>
-      <w:r>
-        <w:rPr>
-          <w:rFonts w:ascii="Courier New" w:hAnsi="Courier New" w:cs="Courier New"/>
-          <w:color w:val="000000"/>
-          <w:lang w:val="en-US"/>
-        </w:rPr>
-        <w:t>jpwoly</w:t>
-      </w:r>
-      <w:proofErr w:type="spellEnd"/>
-      <w:r>
-        <w:rPr>
-          <w:rFonts w:ascii="Courier New" w:hAnsi="Courier New" w:cs="Courier New"/>
-          <w:color w:val="000000"/>
-          <w:lang w:val="en-US"/>
-        </w:rPr>
-        <w:t xml:space="preserve">" </w:t>
-      </w:r>
-      <w:proofErr w:type="spellStart"/>
-      <w:r>
-        <w:rPr>
-          <w:rFonts w:ascii="Courier New" w:hAnsi="Courier New" w:cs="Courier New"/>
-          <w:color w:val="000000"/>
-          <w:lang w:val="en-US"/>
-        </w:rPr>
-        <w:t>pz</w:t>
-      </w:r>
-      <w:proofErr w:type="spellEnd"/>
-      <w:r>
-        <w:rPr>
-          <w:rFonts w:ascii="Courier New" w:hAnsi="Courier New" w:cs="Courier New"/>
-          <w:color w:val="000000"/>
-          <w:lang w:val="en-US"/>
-        </w:rPr>
-        <w:t xml:space="preserve"> </w:t>
-      </w:r>
-      <w:proofErr w:type="spellStart"/>
-      <w:r>
-        <w:rPr>
-          <w:rFonts w:ascii="Courier New" w:hAnsi="Courier New" w:cs="Courier New"/>
-          <w:color w:val="000000"/>
-          <w:lang w:val="en-US"/>
-        </w:rPr>
-        <w:t>zfuvuftvbz</w:t>
-      </w:r>
-      <w:proofErr w:type="spellEnd"/>
-      <w:r>
-        <w:rPr>
-          <w:rFonts w:ascii="Courier New" w:hAnsi="Courier New" w:cs="Courier New"/>
-          <w:color w:val="000000"/>
-          <w:lang w:val="en-US"/>
-        </w:rPr>
-        <w:t xml:space="preserve"> </w:t>
-      </w:r>
-      <w:proofErr w:type="spellStart"/>
-      <w:r>
-        <w:rPr>
-          <w:rFonts w:ascii="Courier New" w:hAnsi="Courier New" w:cs="Courier New"/>
-          <w:color w:val="000000"/>
-          <w:lang w:val="en-US"/>
-        </w:rPr>
-        <w:t>dpao</w:t>
-      </w:r>
-      <w:proofErr w:type="spellEnd"/>
-      <w:r>
-        <w:rPr>
-          <w:rFonts w:ascii="Courier New" w:hAnsi="Courier New" w:cs="Courier New"/>
-          <w:color w:val="000000"/>
-          <w:lang w:val="en-US"/>
-        </w:rPr>
-        <w:t xml:space="preserve"> "</w:t>
-      </w:r>
-      <w:proofErr w:type="spellStart"/>
-      <w:r>
-        <w:rPr>
-          <w:rFonts w:ascii="Courier New" w:hAnsi="Courier New" w:cs="Courier New"/>
-          <w:color w:val="000000"/>
-          <w:lang w:val="en-US"/>
-        </w:rPr>
-        <w:t>jvkl</w:t>
-      </w:r>
-      <w:proofErr w:type="spellEnd"/>
-      <w:r>
-        <w:rPr>
-          <w:rFonts w:ascii="Courier New" w:hAnsi="Courier New" w:cs="Courier New"/>
-          <w:color w:val="000000"/>
-          <w:lang w:val="en-US"/>
-        </w:rPr>
-        <w:t xml:space="preserve">," </w:t>
-      </w:r>
-      <w:proofErr w:type="spellStart"/>
-      <w:proofErr w:type="gramStart"/>
-      <w:r>
-        <w:rPr>
-          <w:rFonts w:ascii="Courier New" w:hAnsi="Courier New" w:cs="Courier New"/>
-          <w:color w:val="000000"/>
-          <w:lang w:val="en-US"/>
-        </w:rPr>
-        <w:t>hz</w:t>
-      </w:r>
-      <w:proofErr w:type="spellEnd"/>
-      <w:proofErr w:type="gramEnd"/>
-      <w:r>
-        <w:rPr>
-          <w:rFonts w:ascii="Courier New" w:hAnsi="Courier New" w:cs="Courier New"/>
-          <w:color w:val="000000"/>
-          <w:lang w:val="en-US"/>
-        </w:rPr>
-        <w:t xml:space="preserve"> </w:t>
-      </w:r>
-      <w:proofErr w:type="spellStart"/>
-      <w:r>
-        <w:rPr>
-          <w:rFonts w:ascii="Courier New" w:hAnsi="Courier New" w:cs="Courier New"/>
-          <w:color w:val="000000"/>
-          <w:lang w:val="en-US"/>
-        </w:rPr>
-        <w:t>aolf</w:t>
-      </w:r>
-      <w:proofErr w:type="spellEnd"/>
-      <w:r>
-        <w:rPr>
-          <w:rFonts w:ascii="Courier New" w:hAnsi="Courier New" w:cs="Courier New"/>
-          <w:color w:val="000000"/>
-          <w:lang w:val="en-US"/>
-        </w:rPr>
-        <w:t xml:space="preserve"> </w:t>
-      </w:r>
-      <w:proofErr w:type="spellStart"/>
-      <w:r>
-        <w:rPr>
-          <w:rFonts w:ascii="Courier New" w:hAnsi="Courier New" w:cs="Courier New"/>
-          <w:color w:val="000000"/>
-          <w:lang w:val="en-US"/>
-        </w:rPr>
-        <w:t>hyl</w:t>
-      </w:r>
-      <w:proofErr w:type="spellEnd"/>
-      <w:r>
-        <w:rPr>
-          <w:rFonts w:ascii="Courier New" w:hAnsi="Courier New" w:cs="Courier New"/>
-          <w:color w:val="000000"/>
-          <w:lang w:val="en-US"/>
-        </w:rPr>
-        <w:t xml:space="preserve"> </w:t>
-      </w:r>
-      <w:proofErr w:type="spellStart"/>
-      <w:r>
-        <w:rPr>
-          <w:rFonts w:ascii="Courier New" w:hAnsi="Courier New" w:cs="Courier New"/>
-          <w:color w:val="000000"/>
-          <w:lang w:val="en-US"/>
-        </w:rPr>
-        <w:t>ivao</w:t>
-      </w:r>
-      <w:proofErr w:type="spellEnd"/>
-      <w:r>
-        <w:rPr>
-          <w:rFonts w:ascii="Courier New" w:hAnsi="Courier New" w:cs="Courier New"/>
-          <w:color w:val="000000"/>
-          <w:lang w:val="en-US"/>
-        </w:rPr>
-        <w:t xml:space="preserve"> h </w:t>
-      </w:r>
-      <w:proofErr w:type="spellStart"/>
-      <w:r>
-        <w:rPr>
-          <w:rFonts w:ascii="Courier New" w:hAnsi="Courier New" w:cs="Courier New"/>
-          <w:color w:val="000000"/>
-          <w:lang w:val="en-US"/>
-        </w:rPr>
-        <w:t>zla</w:t>
-      </w:r>
-      <w:proofErr w:type="spellEnd"/>
-      <w:r>
-        <w:rPr>
-          <w:rFonts w:ascii="Courier New" w:hAnsi="Courier New" w:cs="Courier New"/>
-          <w:color w:val="000000"/>
-          <w:lang w:val="en-US"/>
-        </w:rPr>
-        <w:t xml:space="preserve"> </w:t>
-      </w:r>
-      <w:proofErr w:type="spellStart"/>
-      <w:r>
-        <w:rPr>
-          <w:rFonts w:ascii="Courier New" w:hAnsi="Courier New" w:cs="Courier New"/>
-          <w:color w:val="000000"/>
-          <w:lang w:val="en-US"/>
-        </w:rPr>
-        <w:t>vm</w:t>
-      </w:r>
-      <w:proofErr w:type="spellEnd"/>
-      <w:r>
-        <w:rPr>
-          <w:rFonts w:ascii="Courier New" w:hAnsi="Courier New" w:cs="Courier New"/>
-          <w:color w:val="000000"/>
-          <w:lang w:val="en-US"/>
-        </w:rPr>
-        <w:t xml:space="preserve"> </w:t>
-      </w:r>
-      <w:proofErr w:type="spellStart"/>
-      <w:r>
-        <w:rPr>
-          <w:rFonts w:ascii="Courier New" w:hAnsi="Courier New" w:cs="Courier New"/>
-          <w:color w:val="000000"/>
-          <w:lang w:val="en-US"/>
-        </w:rPr>
-        <w:t>zalwz</w:t>
-      </w:r>
-      <w:proofErr w:type="spellEnd"/>
-      <w:r>
-        <w:rPr>
-          <w:rFonts w:ascii="Courier New" w:hAnsi="Courier New" w:cs="Courier New"/>
-          <w:color w:val="000000"/>
-          <w:lang w:val="en-US"/>
-        </w:rPr>
-        <w:t xml:space="preserve"> </w:t>
-      </w:r>
-      <w:proofErr w:type="spellStart"/>
-      <w:r>
-        <w:rPr>
-          <w:rFonts w:ascii="Courier New" w:hAnsi="Courier New" w:cs="Courier New"/>
-          <w:color w:val="000000"/>
-          <w:lang w:val="en-US"/>
-        </w:rPr>
-        <w:t>aoha</w:t>
-      </w:r>
-      <w:proofErr w:type="spellEnd"/>
-      <w:r>
-        <w:rPr>
-          <w:rFonts w:ascii="Courier New" w:hAnsi="Courier New" w:cs="Courier New"/>
-          <w:color w:val="000000"/>
-          <w:lang w:val="en-US"/>
-        </w:rPr>
-        <w:t xml:space="preserve"> </w:t>
-      </w:r>
-      <w:proofErr w:type="spellStart"/>
-      <w:r>
-        <w:rPr>
-          <w:rFonts w:ascii="Courier New" w:hAnsi="Courier New" w:cs="Courier New"/>
-          <w:color w:val="000000"/>
-          <w:lang w:val="en-US"/>
-        </w:rPr>
-        <w:t>lujyfwa</w:t>
-      </w:r>
-      <w:proofErr w:type="spellEnd"/>
-      <w:r>
-        <w:rPr>
-          <w:rFonts w:ascii="Courier New" w:hAnsi="Courier New" w:cs="Courier New"/>
-          <w:color w:val="000000"/>
-          <w:lang w:val="en-US"/>
-        </w:rPr>
-        <w:t xml:space="preserve"> h </w:t>
-      </w:r>
-      <w:proofErr w:type="spellStart"/>
-      <w:r>
-        <w:rPr>
-          <w:rFonts w:ascii="Courier New" w:hAnsi="Courier New" w:cs="Courier New"/>
-          <w:color w:val="000000"/>
-          <w:lang w:val="en-US"/>
-        </w:rPr>
-        <w:t>tlzzhnl</w:t>
-      </w:r>
-      <w:proofErr w:type="spellEnd"/>
-      <w:r>
-        <w:rPr>
-          <w:rFonts w:ascii="Courier New" w:hAnsi="Courier New" w:cs="Courier New"/>
-          <w:color w:val="000000"/>
-          <w:lang w:val="en-US"/>
-        </w:rPr>
-        <w:t xml:space="preserve">; </w:t>
-      </w:r>
-      <w:proofErr w:type="spellStart"/>
-      <w:r>
-        <w:rPr>
-          <w:rFonts w:ascii="Courier New" w:hAnsi="Courier New" w:cs="Courier New"/>
-          <w:color w:val="000000"/>
-          <w:lang w:val="en-US"/>
-        </w:rPr>
-        <w:t>ovdlcly</w:t>
-      </w:r>
-      <w:proofErr w:type="spellEnd"/>
-      <w:r>
-        <w:rPr>
-          <w:rFonts w:ascii="Courier New" w:hAnsi="Courier New" w:cs="Courier New"/>
-          <w:color w:val="000000"/>
-          <w:lang w:val="en-US"/>
-        </w:rPr>
-        <w:t xml:space="preserve">, </w:t>
-      </w:r>
-      <w:proofErr w:type="spellStart"/>
-      <w:r>
-        <w:rPr>
-          <w:rFonts w:ascii="Courier New" w:hAnsi="Courier New" w:cs="Courier New"/>
-          <w:color w:val="000000"/>
-          <w:lang w:val="en-US"/>
-        </w:rPr>
-        <w:t>aol</w:t>
-      </w:r>
-      <w:proofErr w:type="spellEnd"/>
-      <w:r>
-        <w:rPr>
-          <w:rFonts w:ascii="Courier New" w:hAnsi="Courier New" w:cs="Courier New"/>
-          <w:color w:val="000000"/>
-          <w:lang w:val="en-US"/>
-        </w:rPr>
-        <w:t xml:space="preserve"> </w:t>
-      </w:r>
-      <w:proofErr w:type="spellStart"/>
-      <w:r>
-        <w:rPr>
-          <w:rFonts w:ascii="Courier New" w:hAnsi="Courier New" w:cs="Courier New"/>
-          <w:color w:val="000000"/>
-          <w:lang w:val="en-US"/>
-        </w:rPr>
-        <w:t>jvujlwaz</w:t>
-      </w:r>
-      <w:proofErr w:type="spellEnd"/>
-      <w:r>
-        <w:rPr>
-          <w:rFonts w:ascii="Courier New" w:hAnsi="Courier New" w:cs="Courier New"/>
-          <w:color w:val="000000"/>
-          <w:lang w:val="en-US"/>
-        </w:rPr>
-        <w:t xml:space="preserve"> </w:t>
-      </w:r>
-      <w:proofErr w:type="spellStart"/>
-      <w:r>
-        <w:rPr>
-          <w:rFonts w:ascii="Courier New" w:hAnsi="Courier New" w:cs="Courier New"/>
-          <w:color w:val="000000"/>
-          <w:lang w:val="en-US"/>
-        </w:rPr>
-        <w:t>hyl</w:t>
-      </w:r>
-      <w:proofErr w:type="spellEnd"/>
-      <w:r>
-        <w:rPr>
-          <w:rFonts w:ascii="Courier New" w:hAnsi="Courier New" w:cs="Courier New"/>
-          <w:color w:val="000000"/>
-          <w:lang w:val="en-US"/>
-        </w:rPr>
-        <w:t xml:space="preserve"> </w:t>
-      </w:r>
-      <w:proofErr w:type="spellStart"/>
-      <w:r>
-        <w:rPr>
-          <w:rFonts w:ascii="Courier New" w:hAnsi="Courier New" w:cs="Courier New"/>
-          <w:color w:val="000000"/>
-          <w:lang w:val="en-US"/>
-        </w:rPr>
-        <w:t>kpzapuja</w:t>
-      </w:r>
-      <w:proofErr w:type="spellEnd"/>
-      <w:r>
-        <w:rPr>
-          <w:rFonts w:ascii="Courier New" w:hAnsi="Courier New" w:cs="Courier New"/>
-          <w:color w:val="000000"/>
-          <w:lang w:val="en-US"/>
-        </w:rPr>
-        <w:t xml:space="preserve"> </w:t>
-      </w:r>
-      <w:proofErr w:type="spellStart"/>
-      <w:r>
-        <w:rPr>
-          <w:rFonts w:ascii="Courier New" w:hAnsi="Courier New" w:cs="Courier New"/>
-          <w:color w:val="000000"/>
-          <w:lang w:val="en-US"/>
-        </w:rPr>
-        <w:t>pu</w:t>
-      </w:r>
-      <w:proofErr w:type="spellEnd"/>
-      <w:r>
-        <w:rPr>
-          <w:rFonts w:ascii="Courier New" w:hAnsi="Courier New" w:cs="Courier New"/>
-          <w:color w:val="000000"/>
-          <w:lang w:val="en-US"/>
-        </w:rPr>
-        <w:t xml:space="preserve"> </w:t>
-      </w:r>
-      <w:proofErr w:type="spellStart"/>
-      <w:r>
-        <w:rPr>
-          <w:rFonts w:ascii="Courier New" w:hAnsi="Courier New" w:cs="Courier New"/>
-          <w:color w:val="000000"/>
-          <w:lang w:val="en-US"/>
-        </w:rPr>
-        <w:t>jyfwavnyhwof</w:t>
-      </w:r>
-      <w:proofErr w:type="spellEnd"/>
-      <w:r>
-        <w:rPr>
-          <w:rFonts w:ascii="Courier New" w:hAnsi="Courier New" w:cs="Courier New"/>
-          <w:color w:val="000000"/>
-          <w:lang w:val="en-US"/>
-        </w:rPr>
-        <w:t xml:space="preserve">, </w:t>
-      </w:r>
-      <w:proofErr w:type="spellStart"/>
-      <w:r>
-        <w:rPr>
-          <w:rFonts w:ascii="Courier New" w:hAnsi="Courier New" w:cs="Courier New"/>
-          <w:color w:val="000000"/>
-          <w:lang w:val="en-US"/>
-        </w:rPr>
-        <w:t>lzwljphssf</w:t>
-      </w:r>
-      <w:proofErr w:type="spellEnd"/>
-      <w:r>
-        <w:rPr>
-          <w:rFonts w:ascii="Courier New" w:hAnsi="Courier New" w:cs="Courier New"/>
-          <w:color w:val="000000"/>
-          <w:lang w:val="en-US"/>
-        </w:rPr>
-        <w:t xml:space="preserve"> </w:t>
-      </w:r>
-      <w:proofErr w:type="spellStart"/>
-      <w:r>
-        <w:rPr>
-          <w:rFonts w:ascii="Courier New" w:hAnsi="Courier New" w:cs="Courier New"/>
-          <w:color w:val="000000"/>
-          <w:lang w:val="en-US"/>
-        </w:rPr>
-        <w:t>jshzzpjhs</w:t>
-      </w:r>
-      <w:proofErr w:type="spellEnd"/>
-      <w:r>
-        <w:rPr>
-          <w:rFonts w:ascii="Courier New" w:hAnsi="Courier New" w:cs="Courier New"/>
-          <w:color w:val="000000"/>
-          <w:lang w:val="en-US"/>
-        </w:rPr>
-        <w:t xml:space="preserve"> </w:t>
-      </w:r>
-      <w:proofErr w:type="spellStart"/>
-      <w:r>
-        <w:rPr>
-          <w:rFonts w:ascii="Courier New" w:hAnsi="Courier New" w:cs="Courier New"/>
-          <w:color w:val="000000"/>
-          <w:lang w:val="en-US"/>
-        </w:rPr>
-        <w:t>jyfwavnyhwof</w:t>
-      </w:r>
-      <w:proofErr w:type="spellEnd"/>
-      <w:r>
-        <w:rPr>
-          <w:rFonts w:ascii="Courier New" w:hAnsi="Courier New" w:cs="Courier New"/>
-          <w:color w:val="000000"/>
-          <w:lang w:val="en-US"/>
-        </w:rPr>
-        <w:t>.</w:t>
-      </w:r>
-    </w:p>
-    <w:p>
-      <w:pPr>
-        <w:spacing w:after="0" w:line="240" w:lineRule="auto"/>
-        <w:rPr>
-          <w:rFonts w:ascii="Courier New" w:hAnsi="Courier New" w:cs="Courier New"/>
-          <w:color w:val="000000"/>
-          <w:lang w:val="en-US"/>
-        </w:rPr>
-      </w:pPr>
-      <w:r>
-        <w:rPr>
-          <w:rFonts w:ascii="Courier New" w:hAnsi="Courier New" w:cs="Courier New"/>
-          <w:color w:val="000000"/>
+        <w:rPr>
+          <w:b/>
+          <w:lang w:val="en-US"/>
+        </w:rPr>
+      </w:pPr>
+      <w:r>
+        <w:rPr>
+          <w:b/>
           <w:lang w:val="en-US"/>
         </w:rPr>
         <w:br w:type="page"/>
@@ -4066,7 +1558,19 @@
         <w:rPr>
           <w:lang w:val="en-US"/>
         </w:rPr>
-        <w:t>” Presentation Format to “Text”.</w:t>
+        <w:t xml:space="preserve">” Presentation </w:t>
+      </w:r>
+      <w:r>
+        <w:rPr>
+          <w:lang w:val="en-US"/>
+        </w:rPr>
+        <w:t>f</w:t>
+      </w:r>
+      <w:r>
+        <w:rPr>
+          <w:lang w:val="en-US"/>
+        </w:rPr>
+        <w:t>ormat to “Text”.</w:t>
       </w:r>
     </w:p>
     <w:p>
@@ -4132,55 +1636,7 @@
           <w:rFonts w:ascii="Courier New" w:hAnsi="Courier New" w:cs="Courier New"/>
           <w:lang w:val="en-US"/>
         </w:rPr>
-        <w:t xml:space="preserve">AES is a subset of the </w:t>
-      </w:r>
-      <w:proofErr w:type="spellStart"/>
-      <w:r>
-        <w:rPr>
-          <w:rFonts w:ascii="Courier New" w:hAnsi="Courier New" w:cs="Courier New"/>
-          <w:lang w:val="en-US"/>
-        </w:rPr>
-        <w:t>Rijndael</w:t>
-      </w:r>
-      <w:proofErr w:type="spellEnd"/>
-      <w:r>
-        <w:rPr>
-          <w:rFonts w:ascii="Courier New" w:hAnsi="Courier New" w:cs="Courier New"/>
-          <w:lang w:val="en-US"/>
-        </w:rPr>
-        <w:t xml:space="preserve"> block cipher developed by two Belgian cryptographers, Vincent </w:t>
-      </w:r>
-      <w:proofErr w:type="spellStart"/>
-      <w:r>
-        <w:rPr>
-          <w:rFonts w:ascii="Courier New" w:hAnsi="Courier New" w:cs="Courier New"/>
-          <w:lang w:val="en-US"/>
-        </w:rPr>
-        <w:t>Rijmen</w:t>
-      </w:r>
-      <w:proofErr w:type="spellEnd"/>
-      <w:r>
-        <w:rPr>
-          <w:rFonts w:ascii="Courier New" w:hAnsi="Courier New" w:cs="Courier New"/>
-          <w:lang w:val="en-US"/>
-        </w:rPr>
-        <w:t xml:space="preserve"> and Joan </w:t>
-      </w:r>
-      <w:proofErr w:type="spellStart"/>
-      <w:r>
-        <w:rPr>
-          <w:rFonts w:ascii="Courier New" w:hAnsi="Courier New" w:cs="Courier New"/>
-          <w:lang w:val="en-US"/>
-        </w:rPr>
-        <w:t>Daemen</w:t>
-      </w:r>
-      <w:proofErr w:type="spellEnd"/>
-      <w:r>
-        <w:rPr>
-          <w:rFonts w:ascii="Courier New" w:hAnsi="Courier New" w:cs="Courier New"/>
-          <w:lang w:val="en-US"/>
-        </w:rPr>
-        <w:t>.</w:t>
+        <w:t>AES is a subset of the Rijndael block cipher developed by two Belgian cryptographers, Vincent Rijmen and Joan Daemen.</w:t>
       </w:r>
     </w:p>
     <w:p>
@@ -4327,208 +1783,7 @@
           <w:b/>
           <w:lang w:val="en-US"/>
         </w:rPr>
-        <w:t xml:space="preserve">FF </w:t>
-      </w:r>
-      <w:proofErr w:type="spellStart"/>
-      <w:r>
-        <w:rPr>
-          <w:b/>
-          <w:lang w:val="en-US"/>
-        </w:rPr>
-        <w:t>FF</w:t>
-      </w:r>
-      <w:proofErr w:type="spellEnd"/>
-      <w:r>
-        <w:rPr>
-          <w:b/>
-          <w:lang w:val="en-US"/>
-        </w:rPr>
-        <w:t xml:space="preserve"> </w:t>
-      </w:r>
-      <w:proofErr w:type="spellStart"/>
-      <w:r>
-        <w:rPr>
-          <w:b/>
-          <w:lang w:val="en-US"/>
-        </w:rPr>
-        <w:t>FF</w:t>
-      </w:r>
-      <w:proofErr w:type="spellEnd"/>
-      <w:r>
-        <w:rPr>
-          <w:b/>
-          <w:lang w:val="en-US"/>
-        </w:rPr>
-        <w:t xml:space="preserve"> </w:t>
-      </w:r>
-      <w:proofErr w:type="spellStart"/>
-      <w:r>
-        <w:rPr>
-          <w:b/>
-          <w:lang w:val="en-US"/>
-        </w:rPr>
-        <w:t>FF</w:t>
-      </w:r>
-      <w:proofErr w:type="spellEnd"/>
-      <w:r>
-        <w:rPr>
-          <w:b/>
-          <w:lang w:val="en-US"/>
-        </w:rPr>
-        <w:t xml:space="preserve"> </w:t>
-      </w:r>
-      <w:proofErr w:type="spellStart"/>
-      <w:r>
-        <w:rPr>
-          <w:b/>
-          <w:lang w:val="en-US"/>
-        </w:rPr>
-        <w:t>FF</w:t>
-      </w:r>
-      <w:proofErr w:type="spellEnd"/>
-      <w:r>
-        <w:rPr>
-          <w:b/>
-          <w:lang w:val="en-US"/>
-        </w:rPr>
-        <w:t xml:space="preserve"> </w:t>
-      </w:r>
-      <w:proofErr w:type="spellStart"/>
-      <w:r>
-        <w:rPr>
-          <w:b/>
-          <w:lang w:val="en-US"/>
-        </w:rPr>
-        <w:t>FF</w:t>
-      </w:r>
-      <w:proofErr w:type="spellEnd"/>
-      <w:r>
-        <w:rPr>
-          <w:b/>
-          <w:lang w:val="en-US"/>
-        </w:rPr>
-        <w:t xml:space="preserve"> </w:t>
-      </w:r>
-      <w:proofErr w:type="spellStart"/>
-      <w:r>
-        <w:rPr>
-          <w:b/>
-          <w:lang w:val="en-US"/>
-        </w:rPr>
-        <w:t>FF</w:t>
-      </w:r>
-      <w:proofErr w:type="spellEnd"/>
-      <w:r>
-        <w:rPr>
-          <w:b/>
-          <w:lang w:val="en-US"/>
-        </w:rPr>
-        <w:t xml:space="preserve"> </w:t>
-      </w:r>
-      <w:proofErr w:type="spellStart"/>
-      <w:r>
-        <w:rPr>
-          <w:b/>
-          <w:lang w:val="en-US"/>
-        </w:rPr>
-        <w:t>FF</w:t>
-      </w:r>
-      <w:proofErr w:type="spellEnd"/>
-      <w:r>
-        <w:rPr>
-          <w:b/>
-          <w:lang w:val="en-US"/>
-        </w:rPr>
-        <w:t xml:space="preserve"> </w:t>
-      </w:r>
-      <w:proofErr w:type="spellStart"/>
-      <w:r>
-        <w:rPr>
-          <w:b/>
-          <w:lang w:val="en-US"/>
-        </w:rPr>
-        <w:t>FF</w:t>
-      </w:r>
-      <w:proofErr w:type="spellEnd"/>
-      <w:r>
-        <w:rPr>
-          <w:b/>
-          <w:lang w:val="en-US"/>
-        </w:rPr>
-        <w:t xml:space="preserve"> </w:t>
-      </w:r>
-      <w:proofErr w:type="spellStart"/>
-      <w:r>
-        <w:rPr>
-          <w:b/>
-          <w:lang w:val="en-US"/>
-        </w:rPr>
-        <w:t>FF</w:t>
-      </w:r>
-      <w:proofErr w:type="spellEnd"/>
-      <w:r>
-        <w:rPr>
-          <w:b/>
-          <w:lang w:val="en-US"/>
-        </w:rPr>
-        <w:t xml:space="preserve"> </w:t>
-      </w:r>
-      <w:proofErr w:type="spellStart"/>
-      <w:r>
-        <w:rPr>
-          <w:b/>
-          <w:lang w:val="en-US"/>
-        </w:rPr>
-        <w:t>FF</w:t>
-      </w:r>
-      <w:proofErr w:type="spellEnd"/>
-      <w:r>
-        <w:rPr>
-          <w:b/>
-          <w:lang w:val="en-US"/>
-        </w:rPr>
-        <w:t xml:space="preserve"> </w:t>
-      </w:r>
-      <w:proofErr w:type="spellStart"/>
-      <w:r>
-        <w:rPr>
-          <w:b/>
-          <w:lang w:val="en-US"/>
-        </w:rPr>
-        <w:t>FF</w:t>
-      </w:r>
-      <w:proofErr w:type="spellEnd"/>
-      <w:r>
-        <w:rPr>
-          <w:b/>
-          <w:lang w:val="en-US"/>
-        </w:rPr>
-        <w:t xml:space="preserve"> </w:t>
-      </w:r>
-      <w:proofErr w:type="spellStart"/>
-      <w:proofErr w:type="gramStart"/>
-      <w:r>
-        <w:rPr>
-          <w:b/>
-          <w:lang w:val="en-US"/>
-        </w:rPr>
-        <w:t>FF</w:t>
-      </w:r>
-      <w:proofErr w:type="spellEnd"/>
-      <w:r>
-        <w:rPr>
-          <w:b/>
-          <w:lang w:val="en-US"/>
-        </w:rPr>
-        <w:t xml:space="preserve"> ??</w:t>
-      </w:r>
-      <w:proofErr w:type="gramEnd"/>
-      <w:r>
-        <w:rPr>
-          <w:b/>
-          <w:lang w:val="en-US"/>
-        </w:rPr>
-        <w:t xml:space="preserve"> ?? ??</w:t>
+        <w:t>FF FF FF FF FF FF FF FF FF FF FF FF FF ?? ?? ??</w:t>
       </w:r>
     </w:p>
     <w:p>
@@ -4800,37 +2055,12 @@
         </w:rPr>
         <w:t xml:space="preserve">CrypTool 2 (CT2) contains the </w:t>
       </w:r>
-      <w:proofErr w:type="spellStart"/>
-      <w:r>
-        <w:rPr>
-          <w:b/>
-          <w:lang w:val="en-US"/>
-        </w:rPr>
-        <w:t>Rivest</w:t>
-      </w:r>
-      <w:proofErr w:type="spellEnd"/>
-      <w:r>
-        <w:rPr>
-          <w:b/>
-          <w:lang w:val="en-US"/>
-        </w:rPr>
-        <w:t xml:space="preserve"> Shamir </w:t>
-      </w:r>
-      <w:proofErr w:type="spellStart"/>
-      <w:r>
-        <w:rPr>
-          <w:b/>
-          <w:lang w:val="en-US"/>
-        </w:rPr>
-        <w:t>Adleman</w:t>
-      </w:r>
-      <w:proofErr w:type="spellEnd"/>
-      <w:r>
-        <w:rPr>
-          <w:b/>
-          <w:lang w:val="en-US"/>
-        </w:rPr>
-        <w:t xml:space="preserve"> (RSA) Cipher</w:t>
+      <w:r>
+        <w:rPr>
+          <w:b/>
+          <w:lang w:val="en-US"/>
+        </w:rPr>
+        <w:t>Rivest Shamir Adleman (RSA) Cipher</w:t>
       </w:r>
       <w:r>
         <w:rPr>
@@ -5145,7 +2375,31 @@
         <w:rPr>
           <w:lang w:val="en-US"/>
         </w:rPr>
-        <w:t>Key: Same as in task 1. Don’t confuse n and d!</w:t>
+        <w:t xml:space="preserve">Key: Same as in </w:t>
+      </w:r>
+      <w:r>
+        <w:rPr>
+          <w:lang w:val="en-US"/>
+        </w:rPr>
+        <w:t>T</w:t>
+      </w:r>
+      <w:r>
+        <w:rPr>
+          <w:lang w:val="en-US"/>
+        </w:rPr>
+        <w:t xml:space="preserve">ask 1. Don’t confuse </w:t>
+      </w:r>
+      <w:r>
+        <w:rPr>
+          <w:lang w:val="en-US"/>
+        </w:rPr>
+        <w:t>e</w:t>
+      </w:r>
+      <w:r>
+        <w:rPr>
+          <w:lang w:val="en-US"/>
+        </w:rPr>
+        <w:t xml:space="preserve"> and d!</w:t>
       </w:r>
     </w:p>
     <w:p>
@@ -5483,15 +2737,7 @@
           <w:color w:val="000000"/>
           <w:lang w:val="en-US"/>
         </w:rPr>
-        <w:t xml:space="preserve"> = </w:t>
-      </w:r>
-      <w:r>
-        <w:rPr>
-          <w:rFonts w:ascii="Courier New" w:eastAsia="Times New Roman" w:hAnsi="Courier New" w:cs="Courier New"/>
-          <w:color w:val="000000"/>
-          <w:lang w:val="en-US"/>
-        </w:rPr>
-        <w:t>4914180355120933039550442197319059747323874909040507023319902007265871460562196022395400841808448651461009934527330576802805345915425323198085657211785372490646736792885771530010417843885783680880565756200914343577445948764741497258263989915040708113263922047184081991434995354947175127829535520828142793005722796657550829443760389287629980702821287066122551818827381990575726699879241457819330079425315694891165311000563524879457299728648181113964675393464880477838815408061475429601985651079440922017816087886643854620744254796200412349286656370006242675312652376216148789198229734438765105168406052127426142436713</w:t>
+        <w:t xml:space="preserve"> = 4914180355120933039550442197319059747323874909040507023319902007265871460562196022395400841808448651461009934527330576802805345915425323198085657211785372490646736792885771530010417843885783680880565756200914343577445948764741497258263989915040708113263922047184081991434995354947175127829535520828142793005722796657550829443760389287629980702821287066122551818827381990575726699879241457819330079425315694891165311000563524879457299728648181113964675393464880477838815408061475429601985651079440922017816087886643854620744254796200412349286656370006242675312652376216148789198229734438765105168406052127426142436713</w:t>
       </w:r>
     </w:p>
     <w:p>
@@ -5633,8 +2879,6 @@
         </w:rPr>
         <w:t xml:space="preserve"> </w:t>
       </w:r>
-      <w:bookmarkStart w:id="0" w:name="_GoBack"/>
-      <w:bookmarkEnd w:id="0"/>
       <w:r>
         <w:rPr>
           <w:rFonts w:ascii="Courier New" w:eastAsia="Times New Roman" w:hAnsi="Courier New" w:cs="Courier New"/>
@@ -5697,9 +2941,8 @@
           <w:szCs w:val="16"/>
           <w:lang w:val="en-US"/>
         </w:rPr>
-        <w:t xml:space="preserve">03 08 58 31 AB F8 E2 C0 14 A8 4A 04 0D BB 0B 22 1A 2E 74 AB A5 98 DC 9F EE 21 FA 16 76 B2 FD CC 28 D8 F2 3C 54 9F 78 D8 36 0F 69 1E 29 C3 2A EC 3A 78 B9 75 6A B1 DF 1B 2D 6F 97 5F 40 72 57 4A 01 62 11 AF 22 54 93 19 D3 4D 3D 81 B3 E3 66 9F 78 C0 95 6D 9F 26 9D 7A 78 F6 93 56 FB 6F 29 A2 BD 04 B1 48 D5 38 BA 6A 3B 6C D9 49 4B 39 DA B8 4C E1 DB 48 6F A0 52 FC 4A 21 CC B0 5C B7 9E 2F 65 33 14 1D 74 06 C7 7A 17 54 A4 57 17 83 67 92 EE 47 D1 FB F9 CB ED 03 7E FB 48 D7 88 42 09 40 D1 61 BF </w:t>
-      </w:r>
-      <w:proofErr w:type="spellStart"/>
+        <w:t xml:space="preserve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w:t>
+      </w:r>
       <w:r>
         <w:rPr>
           <w:rFonts w:ascii="Courier New" w:eastAsia="Times New Roman" w:hAnsi="Courier New" w:cs="Courier New"/>
@@ -5708,27 +2951,6 @@
           <w:szCs w:val="16"/>
           <w:lang w:val="en-US"/>
         </w:rPr>
-        <w:t>BF</w:t>
-      </w:r>
-      <w:proofErr w:type="spellEnd"/>
-      <w:r>
-        <w:rPr>
-          <w:rFonts w:ascii="Courier New" w:eastAsia="Times New Roman" w:hAnsi="Courier New" w:cs="Courier New"/>
-          <w:color w:val="000000"/>
-          <w:sz w:val="16"/>
-          <w:szCs w:val="16"/>
-          <w:lang w:val="en-US"/>
-        </w:rPr>
-        <w:t xml:space="preserve"> 06 5B BA B0 4E E2 B5 55 C4 AF ED E2 98 CF 64 7B F4 A4 C6 E2 11 B4 4E E7 41 09 ED 82 D6 2B 82 F5 53 33 A3 80 77 7F AF A6 87 49 C2 43 C2 EA FC C9 7F 7B 13 2C 06 </w:t>
-      </w:r>
-      <w:r>
-        <w:rPr>
-          <w:rFonts w:ascii="Courier New" w:eastAsia="Times New Roman" w:hAnsi="Courier New" w:cs="Courier New"/>
-          <w:color w:val="000000"/>
-          <w:sz w:val="16"/>
-          <w:szCs w:val="16"/>
-          <w:lang w:val="en-US"/>
-        </w:rPr>
         <w:lastRenderedPageBreak/>
         <w:t>A0 50 D8 95 6A 8E 5F 91 64 CD 99 BB 76 BA 6B 7C EE 1E 1C BF 19 8B 26 F8 A5 66 3B DA 56 E0 F2 C8 E1 56 5A 79 01 1E 22</w:t>
       </w:r>
@@ -5746,6 +2968,282 @@
       <w:pPr>
         <w:jc w:val="both"/>
         <w:rPr>
+          <w:b/>
+          <w:lang w:val="en-US"/>
+        </w:rPr>
+      </w:pPr>
+      <w:r>
+        <w:rPr>
+          <w:lang w:val="en-US"/>
+        </w:rPr>
+        <w:t>Hint: Open the provided “</w:t>
+      </w:r>
+      <w:r>
+        <w:rPr>
+          <w:lang w:val="en-US"/>
+        </w:rPr>
+        <w:t>RSA Common Factor Attack.cwm</w:t>
+      </w:r>
+      <w:r>
+        <w:rPr>
+          <w:lang w:val="en-US"/>
+        </w:rPr>
+        <w:t xml:space="preserve">” file. Here, enter N1 and N2 to compute the greatest common divisor p as well as the both other factors q and r. Then, </w:t>
+      </w:r>
+      <w:r>
+        <w:rPr>
+          <w:lang w:val="en-US"/>
+        </w:rPr>
+        <w:t>open the file “</w:t>
+      </w:r>
+      <w:r>
+        <w:rPr>
+          <w:lang w:val="en-US"/>
+        </w:rPr>
+        <w:t>RSA_Decryption.cwm</w:t>
+      </w:r>
+      <w:r>
+        <w:rPr>
+          <w:lang w:val="en-US"/>
+        </w:rPr>
+        <w:t>” and enter the p, q, and e values into the “</w:t>
+      </w:r>
+      <w:r>
+        <w:rPr>
+          <w:lang w:val="en-US"/>
+        </w:rPr>
+        <w:t>RSA Key Generator</w:t>
+      </w:r>
+      <w:r>
+        <w:rPr>
+          <w:lang w:val="en-US"/>
+        </w:rPr>
+        <w:t>”. Finally, enter the ciphertext and decrypt it.</w:t>
+      </w:r>
+    </w:p>
+    <w:p>
+      <w:pPr>
+        <w:jc w:val="center"/>
+        <w:rPr>
+          <w:b/>
+          <w:lang w:val="en-US"/>
+        </w:rPr>
+      </w:pPr>
+      <w:r>
+        <w:rPr>
+          <w:b/>
+          <w:lang w:val="en-US"/>
+        </w:rPr>
+        <w:t>3</w:t>
+      </w:r>
+      <w:r>
+        <w:rPr>
+          <w:b/>
+          <w:lang w:val="en-US"/>
+        </w:rPr>
+        <w:t xml:space="preserve">. </w:t>
+      </w:r>
+      <w:r>
+        <w:rPr>
+          <w:b/>
+          <w:lang w:val="en-US"/>
+        </w:rPr>
+        <w:t>Password Security</w:t>
+      </w:r>
+    </w:p>
+    <w:p>
+      <w:pPr>
+        <w:jc w:val="both"/>
+        <w:rPr>
+          <w:lang w:val="en-US"/>
+        </w:rPr>
+      </w:pPr>
+      <w:r>
+        <w:rPr>
+          <w:lang w:val="en-US"/>
+        </w:rPr>
+        <w:t xml:space="preserve">CrypTool 2 (CT2) contains the </w:t>
+      </w:r>
+      <w:r>
+        <w:rPr>
+          <w:b/>
+          <w:lang w:val="en-US"/>
+        </w:rPr>
+        <w:t>different hash functions and key derivation functions</w:t>
+      </w:r>
+      <w:r>
+        <w:rPr>
+          <w:lang w:val="en-US"/>
+        </w:rPr>
+        <w:t xml:space="preserve">. To use the </w:t>
+      </w:r>
+      <w:r>
+        <w:rPr>
+          <w:lang w:val="en-US"/>
+        </w:rPr>
+        <w:t>functions</w:t>
+      </w:r>
+      <w:r>
+        <w:rPr>
+          <w:lang w:val="en-US"/>
+        </w:rPr>
+        <w:t xml:space="preserve"> and </w:t>
+      </w:r>
+      <w:r>
+        <w:rPr>
+          <w:lang w:val="en-US"/>
+        </w:rPr>
+        <w:t>their</w:t>
+      </w:r>
+      <w:r>
+        <w:rPr>
+          <w:lang w:val="en-US"/>
+        </w:rPr>
+        <w:t xml:space="preserve"> corresponding analysis methods, go to the Startcenter and use the template list to search for appropriate templates. To copy a text, mark it using the mouse and press “control key + C”. Then, in CT2 you can enter the text by pasting it (pressing “control key + V”) into the text input component.</w:t>
+      </w:r>
+    </w:p>
+    <w:p>
+      <w:pPr>
+        <w:jc w:val="both"/>
+        <w:rPr>
+          <w:lang w:val="en-US"/>
+        </w:rPr>
+      </w:pPr>
+    </w:p>
+    <w:p>
+      <w:pPr>
+        <w:jc w:val="both"/>
+        <w:rPr>
+          <w:lang w:val="en-US"/>
+        </w:rPr>
+      </w:pPr>
+      <w:r>
+        <w:rPr>
+          <w:b/>
+          <w:u w:val="single"/>
+          <w:lang w:val="en-US"/>
+        </w:rPr>
+        <w:t>Task 10:</w:t>
+      </w:r>
+      <w:r>
+        <w:rPr>
+          <w:b/>
+          <w:lang w:val="en-US"/>
+        </w:rPr>
+        <w:t xml:space="preserve"> </w:t>
+      </w:r>
+      <w:r>
+        <w:rPr>
+          <w:lang w:val="en-US"/>
+        </w:rPr>
+        <w:t xml:space="preserve">The following </w:t>
+      </w:r>
+      <w:r>
+        <w:rPr>
+          <w:lang w:val="en-US"/>
+        </w:rPr>
+        <w:t>password hashes are SHA-256. The passwords are English words, thus, can be easily broken with a dictionary attack. Break them:</w:t>
+      </w:r>
+    </w:p>
+    <w:p>
+      <w:pPr>
+        <w:jc w:val="both"/>
+        <w:rPr>
+          <w:rFonts w:ascii="Courier New" w:hAnsi="Courier New" w:cs="Courier New"/>
+        </w:rPr>
+      </w:pPr>
+      <w:r>
+        <w:rPr>
+          <w:rFonts w:ascii="Courier New" w:hAnsi="Courier New" w:cs="Courier New"/>
+        </w:rPr>
+        <w:t>Hash1 = 5E 88 48 98 DA 28 04 71 51 D0 E5 6F 8D C6 29 27 73 60 3D 0D 6A AB BD D6 2A 11 EF 72 1D 15 42 D8</w:t>
+      </w:r>
+    </w:p>
+    <w:p>
+      <w:pPr>
+        <w:jc w:val="both"/>
+        <w:rPr>
+          <w:rFonts w:ascii="Courier New" w:hAnsi="Courier New" w:cs="Courier New"/>
+        </w:rPr>
+      </w:pPr>
+      <w:r>
+        <w:rPr>
+          <w:rFonts w:ascii="Courier New" w:hAnsi="Courier New" w:cs="Courier New"/>
+        </w:rPr>
+        <w:t xml:space="preserve">Hash2 = </w:t>
+      </w:r>
+      <w:r>
+        <w:rPr>
+          <w:rFonts w:ascii="Courier New" w:hAnsi="Courier New" w:cs="Courier New"/>
+        </w:rPr>
+        <w:t>F4 C7 EC 93 81 10 87 E5 C3 DA 50 5C 08 0B E9 BA DA C8 B9 56 D6 2A A6 F1 3E 02 A5 6B BB BA EE 8A</w:t>
+      </w:r>
+    </w:p>
+    <w:p>
+      <w:pPr>
+        <w:jc w:val="both"/>
+        <w:rPr>
+          <w:rFonts w:ascii="Courier New" w:hAnsi="Courier New" w:cs="Courier New"/>
+          <w:lang w:val="en-US"/>
+        </w:rPr>
+      </w:pPr>
+      <w:r>
+        <w:rPr>
+          <w:rFonts w:ascii="Courier New" w:hAnsi="Courier New" w:cs="Courier New"/>
+          <w:lang w:val="en-US"/>
+        </w:rPr>
+        <w:t>Hash</w:t>
+      </w:r>
+      <w:r>
+        <w:rPr>
+          <w:rFonts w:ascii="Courier New" w:hAnsi="Courier New" w:cs="Courier New"/>
+          <w:lang w:val="en-US"/>
+        </w:rPr>
+        <w:t>3</w:t>
+      </w:r>
+      <w:r>
+        <w:rPr>
+          <w:rFonts w:ascii="Courier New" w:hAnsi="Courier New" w:cs="Courier New"/>
+          <w:lang w:val="en-US"/>
+        </w:rPr>
+        <w:t xml:space="preserve"> = </w:t>
+      </w:r>
+      <w:r>
+        <w:rPr>
+          <w:rFonts w:ascii="Courier New" w:hAnsi="Courier New" w:cs="Courier New"/>
+          <w:lang w:val="en-US"/>
+        </w:rPr>
+        <w:t>73 CD 1B 16 C4 FB 83 06 1A D1 8A 0B 29 B9 64 3A 68 D4 64 00 75 A4 66 DC 9E 51 68 2F 84 A8 47 F5</w:t>
+      </w:r>
+    </w:p>
+    <w:p>
+      <w:pPr>
+        <w:jc w:val="both"/>
+        <w:rPr>
+          <w:rFonts w:ascii="Courier New" w:hAnsi="Courier New" w:cs="Courier New"/>
+          <w:lang w:val="en-US"/>
+        </w:rPr>
+      </w:pPr>
+      <w:r>
+        <w:rPr>
+          <w:rFonts w:ascii="Courier New" w:hAnsi="Courier New" w:cs="Courier New"/>
+          <w:lang w:val="en-US"/>
+        </w:rPr>
+        <w:t xml:space="preserve">Hash4 = </w:t>
+      </w:r>
+      <w:r>
+        <w:rPr>
+          <w:rFonts w:ascii="Courier New" w:hAnsi="Courier New" w:cs="Courier New"/>
+          <w:lang w:val="en-US"/>
+        </w:rPr>
+        <w:t>31 51 08 42 86 F5 95 11 CE 11 D4 FD 23 4B 64 85 01 25 14 58 7A 19 68 FA 55 AF FF 83 B0 5E 21 3E</w:t>
+      </w:r>
+    </w:p>
+    <w:p>
+      <w:pPr>
+        <w:jc w:val="both"/>
+        <w:rPr>
+          <w:b/>
           <w:lang w:val="en-US"/>
         </w:rPr>
       </w:pPr>
@@ -5759,7 +3257,7 @@
         <w:rPr>
           <w:lang w:val="en-US"/>
         </w:rPr>
-        <w:t>provided</w:t>
+        <w:t>template</w:t>
       </w:r>
       <w:r>
         <w:rPr>
@@ -5771,80 +3269,164 @@
         <w:rPr>
           <w:lang w:val="en-US"/>
         </w:rPr>
-        <w:t>RSA Common Factor Attack.cwm</w:t>
-      </w:r>
-      <w:r>
-        <w:rPr>
-          <w:lang w:val="en-US"/>
-        </w:rPr>
-        <w:t xml:space="preserve">” </w:t>
-      </w:r>
-      <w:r>
-        <w:rPr>
-          <w:lang w:val="en-US"/>
-        </w:rPr>
-        <w:t xml:space="preserve">file. Here, enter N1 and N2 to compute the greatest common divisor p as well as the both other factors q and r. Then, </w:t>
-      </w:r>
-      <w:r>
-        <w:rPr>
-          <w:lang w:val="en-US"/>
-        </w:rPr>
-        <w:t>open the file “</w:t>
-      </w:r>
-      <w:r>
-        <w:rPr>
-          <w:lang w:val="en-US"/>
-        </w:rPr>
-        <w:t>RSA_Decryption.cwm</w:t>
-      </w:r>
-      <w:r>
-        <w:rPr>
-          <w:lang w:val="en-US"/>
-        </w:rPr>
-        <w:t>” and enter the p, q, and e values into the “</w:t>
-      </w:r>
-      <w:r>
-        <w:rPr>
-          <w:lang w:val="en-US"/>
-        </w:rPr>
-        <w:t>RSA Key Generator</w:t>
-      </w:r>
-      <w:r>
-        <w:rPr>
-          <w:lang w:val="en-US"/>
-        </w:rPr>
-        <w:t>”. Finally, enter the ciphertext and decrypt it.</w:t>
-      </w:r>
-    </w:p>
-    <w:p>
-      <w:pPr>
-        <w:spacing w:after="0" w:line="240" w:lineRule="auto"/>
-        <w:rPr>
-          <w:b/>
-          <w:lang w:val="en-US"/>
-        </w:rPr>
-      </w:pPr>
-    </w:p>
-    <w:p>
-      <w:pPr>
-        <w:spacing w:after="0" w:line="240" w:lineRule="auto"/>
-        <w:rPr>
-          <w:b/>
-          <w:lang w:val="en-US"/>
-        </w:rPr>
-      </w:pPr>
-    </w:p>
-    <w:p>
-      <w:pPr>
-        <w:jc w:val="center"/>
-        <w:rPr>
-          <w:b/>
-          <w:lang w:val="en-US"/>
-        </w:rPr>
-      </w:pPr>
-      <w:r>
-        <w:rPr>
-          <w:b/>
+        <w:t>Dictionary Attack</w:t>
+      </w:r>
+      <w:r>
+        <w:rPr>
+          <w:lang w:val="en-US"/>
+        </w:rPr>
+        <w:t xml:space="preserve">”. Here, enter </w:t>
+      </w:r>
+      <w:r>
+        <w:rPr>
+          <w:lang w:val="en-US"/>
+        </w:rPr>
+        <w:t>the different hashes in the “</w:t>
+      </w:r>
+      <w:r>
+        <w:rPr>
+          <w:lang w:val="en-US"/>
+        </w:rPr>
+        <w:t>Test password - Hash-value (HEX)</w:t>
+      </w:r>
+      <w:r>
+        <w:rPr>
+          <w:lang w:val="en-US"/>
+        </w:rPr>
+        <w:t>” text input. To speed up the search, minimize or remove the text output components “</w:t>
+      </w:r>
+      <w:r>
+        <w:rPr>
+          <w:lang w:val="en-US"/>
+        </w:rPr>
+        <w:t>Found index</w:t>
+      </w:r>
+      <w:r>
+        <w:rPr>
+          <w:lang w:val="en-US"/>
+        </w:rPr>
+        <w:t>” and “</w:t>
+      </w:r>
+      <w:r>
+        <w:rPr>
+          <w:lang w:val="en-US"/>
+        </w:rPr>
+        <w:t>Actual search password</w:t>
+      </w:r>
+      <w:r>
+        <w:rPr>
+          <w:lang w:val="en-US"/>
+        </w:rPr>
+        <w:t>”.</w:t>
+      </w:r>
+    </w:p>
+    <w:p>
+      <w:pPr>
+        <w:jc w:val="both"/>
+        <w:rPr>
+          <w:b/>
+          <w:u w:val="single"/>
+          <w:lang w:val="en-US"/>
+        </w:rPr>
+      </w:pPr>
+    </w:p>
+    <w:p>
+      <w:pPr>
+        <w:jc w:val="both"/>
+        <w:rPr>
+          <w:lang w:val="en-US"/>
+        </w:rPr>
+      </w:pPr>
+      <w:r>
+        <w:rPr>
+          <w:b/>
+          <w:u w:val="single"/>
+          <w:lang w:val="en-US"/>
+        </w:rPr>
+        <w:t>Task 1</w:t>
+      </w:r>
+      <w:r>
+        <w:rPr>
+          <w:b/>
+          <w:u w:val="single"/>
+          <w:lang w:val="en-US"/>
+        </w:rPr>
+        <w:t>1</w:t>
+      </w:r>
+      <w:r>
+        <w:rPr>
+          <w:b/>
+          <w:u w:val="single"/>
+          <w:lang w:val="en-US"/>
+        </w:rPr>
+        <w:t>:</w:t>
+      </w:r>
+      <w:r>
+        <w:rPr>
+          <w:b/>
+          <w:lang w:val="en-US"/>
+        </w:rPr>
+        <w:t xml:space="preserve"> </w:t>
+      </w:r>
+      <w:r>
+        <w:rPr>
+          <w:lang w:val="en-US"/>
+        </w:rPr>
+        <w:t>Test different password strengths. To do so, open the template “</w:t>
+      </w:r>
+      <w:r>
+        <w:rPr>
+          <w:lang w:val="en-US"/>
+        </w:rPr>
+        <w:t>Check Password Strength</w:t>
+      </w:r>
+      <w:r>
+        <w:rPr>
+          <w:lang w:val="en-US"/>
+        </w:rPr>
+        <w:t>” in CT2. Here, enter the different revealed passwords of Task 11 and give a comment about their strength values. Try to improve these passwords by extending their lengths, adding uppercase letters, numbers, and symbols or try to create a completely new secure password. Please don’t enter your real passwords since they are visible in clear.</w:t>
+      </w:r>
+      <w:bookmarkStart w:id="0" w:name="_GoBack"/>
+      <w:bookmarkEnd w:id="0"/>
+    </w:p>
+    <w:p>
+      <w:pPr>
+        <w:jc w:val="both"/>
+        <w:rPr>
+          <w:rFonts w:ascii="Courier New" w:hAnsi="Courier New" w:cs="Courier New"/>
+          <w:lang w:val="en-US"/>
+        </w:rPr>
+      </w:pPr>
+    </w:p>
+    <w:p>
+      <w:pPr>
+        <w:jc w:val="both"/>
+        <w:rPr>
+          <w:rFonts w:ascii="Courier New" w:hAnsi="Courier New" w:cs="Courier New"/>
+          <w:lang w:val="en-US"/>
+        </w:rPr>
+      </w:pPr>
+    </w:p>
+    <w:p>
+      <w:pPr>
+        <w:jc w:val="both"/>
+        <w:rPr>
+          <w:rFonts w:ascii="Courier New" w:hAnsi="Courier New" w:cs="Courier New"/>
+          <w:lang w:val="en-US"/>
+        </w:rPr>
+      </w:pPr>
+    </w:p>
+    <w:p>
+      <w:pPr>
+        <w:jc w:val="both"/>
+        <w:rPr>
+          <w:b/>
+          <w:lang w:val="en-US"/>
+        </w:rPr>
+      </w:pPr>
+      <w:r>
+        <w:rPr>
+          <w:rFonts w:ascii="Courier New" w:hAnsi="Courier New" w:cs="Courier New"/>
           <w:lang w:val="en-US"/>
         </w:rPr>
         <w:br w:type="page"/>
@@ -5990,19 +3572,11 @@
           <w:lang w:val="en-US"/>
         </w:rPr>
       </w:pPr>
-      <w:proofErr w:type="gramStart"/>
-      <w:r>
-        <w:rPr>
-          <w:lang w:val="en-US"/>
-        </w:rPr>
-        <w:t>and</w:t>
-      </w:r>
-      <w:proofErr w:type="gramEnd"/>
-      <w:r>
-        <w:rPr>
-          <w:lang w:val="en-US"/>
-        </w:rPr>
-        <w:t xml:space="preserve"> </w:t>
+      <w:r>
+        <w:rPr>
+          <w:lang w:val="en-US"/>
+        </w:rPr>
+        <w:t xml:space="preserve">and </w:t>
       </w:r>
       <w:r>
         <w:rPr>
@@ -7719,21 +5293,7 @@
         <w:rPr>
           <w:lang w:val="en-US"/>
         </w:rPr>
-        <w:t xml:space="preserve">To establish a workflow connect “Text Input” and “Text Output” with the Caesar component. For connections between </w:t>
-      </w:r>
-      <w:proofErr w:type="gramStart"/>
-      <w:r>
-        <w:rPr>
-          <w:lang w:val="en-US"/>
-        </w:rPr>
-        <w:t>components  CT2</w:t>
-      </w:r>
-      <w:proofErr w:type="gramEnd"/>
-      <w:r>
-        <w:rPr>
-          <w:lang w:val="en-US"/>
-        </w:rPr>
-        <w:t xml:space="preserve"> offers connectors. Connectors are small colored rectangles on the left or right side of a component. You can drag&amp;drop a line between output and input connectors. The color of a connector shows it’s data type. For example, a number connector is blue (</w:t>
+        <w:t>To establish a workflow connect “Text Input” and “Text Output” with the Caesar component. For connections between components  CT2 offers connectors. Connectors are small colored rectangles on the left or right side of a component. You can drag&amp;drop a line between output and input connectors. The color of a connector shows it’s data type. For example, a number connector is blue (</w:t>
       </w:r>
       <w:r>
         <w:rPr>
@@ -8563,21 +6123,7 @@
         <w:rPr>
           <w:lang w:val="en-US"/>
         </w:rPr>
-        <w:t xml:space="preserve">Each workspace can be stored as a file with the extension “cwm” (via the “Save” icon under the “Home” menu at the top of the CT2 main windows). All templates are also workspaces </w:t>
-      </w:r>
-      <w:proofErr w:type="gramStart"/>
-      <w:r>
-        <w:rPr>
-          <w:lang w:val="en-US"/>
-        </w:rPr>
-        <w:t>–  predefined</w:t>
-      </w:r>
-      <w:proofErr w:type="gramEnd"/>
-      <w:r>
-        <w:rPr>
-          <w:lang w:val="en-US"/>
-        </w:rPr>
-        <w:t xml:space="preserve"> and delivered with CT2. So they are also stored in cwm files (see the directory “Templates” below the CT2 directory in your installation). Their specialty is that they are available in 2 languages at once.</w:t>
+        <w:t>Each workspace can be stored as a file with the extension “cwm” (via the “Save” icon under the “Home” menu at the top of the CT2 main windows). All templates are also workspaces –  predefined and delivered with CT2. So they are also stored in cwm files (see the directory “Templates” below the CT2 directory in your installation). Their specialty is that they are available in 2 languages at once.</w:t>
       </w:r>
     </w:p>
     <w:p>
@@ -8628,16 +6174,8 @@
         <w:rPr>
           <w:lang w:val="en-US"/>
         </w:rPr>
-        <w:t>You can directly download CrypTool 2 (CT2) from here</w:t>
-      </w:r>
-      <w:proofErr w:type="gramStart"/>
-      <w:r>
-        <w:rPr>
-          <w:lang w:val="en-US"/>
-        </w:rPr>
-        <w:t>:</w:t>
-      </w:r>
-      <w:proofErr w:type="gramEnd"/>
+        <w:t>You can directly download CrypTool 2 (CT2) from here:</w:t>
+      </w:r>
       <w:r>
         <w:rPr>
           <w:lang w:val="en-US"/>
@@ -8785,23 +6323,7 @@
           <w:b/>
           <w:lang w:val="en-US"/>
         </w:rPr>
-        <w:t xml:space="preserve">B. </w:t>
-      </w:r>
-      <w:proofErr w:type="spellStart"/>
-      <w:r>
-        <w:rPr>
-          <w:b/>
-          <w:lang w:val="en-US"/>
-        </w:rPr>
-        <w:t>Esslinger</w:t>
-      </w:r>
-      <w:proofErr w:type="spellEnd"/>
-      <w:r>
-        <w:rPr>
-          <w:b/>
-          <w:lang w:val="en-US"/>
-        </w:rPr>
-        <w:t>, et al: CrypTool-Book, 12th edition, https://www.cryptool.org/en/ctp-documentation-en/276-ctp-script (2018)</w:t>
+        <w:t>B. Esslinger, et al: CrypTool-Book, 12th edition, https://www.cryptool.org/en/ctp-documentation-en/276-ctp-script (2018)</w:t>
       </w:r>
     </w:p>
     <w:p>
@@ -8832,21 +6354,7 @@
         <w:rPr>
           <w:lang w:val="en-US"/>
         </w:rPr>
-        <w:t xml:space="preserve">Several of the cryptanalysis algorithms are based on implementations of George </w:t>
-      </w:r>
-      <w:proofErr w:type="spellStart"/>
-      <w:r>
-        <w:rPr>
-          <w:lang w:val="en-US"/>
-        </w:rPr>
-        <w:t>Lasry</w:t>
-      </w:r>
-      <w:proofErr w:type="spellEnd"/>
-      <w:r>
-        <w:rPr>
-          <w:lang w:val="en-US"/>
-        </w:rPr>
-        <w:t>:</w:t>
+        <w:t>Several of the cryptanalysis algorithms are based on implementations of George Lasry:</w:t>
       </w:r>
     </w:p>
     <w:p>
@@ -8861,55 +6369,7 @@
           <w:b/>
           <w:lang w:val="en-US"/>
         </w:rPr>
-        <w:t xml:space="preserve">G. </w:t>
-      </w:r>
-      <w:proofErr w:type="spellStart"/>
-      <w:r>
-        <w:rPr>
-          <w:b/>
-          <w:lang w:val="en-US"/>
-        </w:rPr>
-        <w:t>Lasry</w:t>
-      </w:r>
-      <w:proofErr w:type="spellEnd"/>
-      <w:r>
-        <w:rPr>
-          <w:b/>
-          <w:lang w:val="en-US"/>
-        </w:rPr>
-        <w:t xml:space="preserve">, N. Kopal, </w:t>
-      </w:r>
-      <w:proofErr w:type="gramStart"/>
-      <w:r>
-        <w:rPr>
-          <w:b/>
-          <w:lang w:val="en-US"/>
-        </w:rPr>
-        <w:t>A</w:t>
-      </w:r>
-      <w:proofErr w:type="gramEnd"/>
-      <w:r>
-        <w:rPr>
-          <w:b/>
-          <w:lang w:val="en-US"/>
-        </w:rPr>
-        <w:t xml:space="preserve">. Wacker: Solving the Double Transposition Challenge with a Divide-and-Conquer Approach. In: </w:t>
-      </w:r>
-      <w:proofErr w:type="spellStart"/>
-      <w:r>
-        <w:rPr>
-          <w:b/>
-          <w:lang w:val="en-US"/>
-        </w:rPr>
-        <w:t>Cryptologia</w:t>
-      </w:r>
-      <w:proofErr w:type="spellEnd"/>
-      <w:r>
-        <w:rPr>
-          <w:b/>
-          <w:lang w:val="en-US"/>
-        </w:rPr>
-        <w:t>, 38, 3 (2014), 197–214</w:t>
+        <w:t>G. Lasry, N. Kopal, A. Wacker: Solving the Double Transposition Challenge with a Divide-and-Conquer Approach. In: Cryptologia, 38, 3 (2014), 197–214</w:t>
       </w:r>
     </w:p>
     <w:p>
@@ -8933,55 +6393,7 @@
           <w:b/>
           <w:lang w:val="en-US"/>
         </w:rPr>
-        <w:t xml:space="preserve">G. </w:t>
-      </w:r>
-      <w:proofErr w:type="spellStart"/>
-      <w:r>
-        <w:rPr>
-          <w:b/>
-          <w:lang w:val="en-US"/>
-        </w:rPr>
-        <w:t>Lasry</w:t>
-      </w:r>
-      <w:proofErr w:type="spellEnd"/>
-      <w:r>
-        <w:rPr>
-          <w:b/>
-          <w:lang w:val="en-US"/>
-        </w:rPr>
-        <w:t xml:space="preserve">, N. Kopal, A. Wacker: Ciphertext-only Cryptanalysis of </w:t>
-      </w:r>
-      <w:proofErr w:type="spellStart"/>
-      <w:r>
-        <w:rPr>
-          <w:b/>
-          <w:lang w:val="en-US"/>
-        </w:rPr>
-        <w:t>Hagelin</w:t>
-      </w:r>
-      <w:proofErr w:type="spellEnd"/>
-      <w:r>
-        <w:rPr>
-          <w:b/>
-          <w:lang w:val="en-US"/>
-        </w:rPr>
-        <w:t xml:space="preserve"> M-209 Pins and Lugs. In: </w:t>
-      </w:r>
-      <w:proofErr w:type="spellStart"/>
-      <w:r>
-        <w:rPr>
-          <w:b/>
-          <w:lang w:val="en-US"/>
-        </w:rPr>
-        <w:t>Cryptologia</w:t>
-      </w:r>
-      <w:proofErr w:type="spellEnd"/>
-      <w:r>
-        <w:rPr>
-          <w:b/>
-          <w:lang w:val="en-US"/>
-        </w:rPr>
-        <w:t>, 40, 2 (2016), 141–176</w:t>
+        <w:t>G. Lasry, N. Kopal, A. Wacker: Ciphertext-only Cryptanalysis of Hagelin M-209 Pins and Lugs. In: Cryptologia, 40, 2 (2016), 141–176</w:t>
       </w:r>
     </w:p>
     <w:p>
@@ -9005,39 +6417,7 @@
           <w:b/>
           <w:lang w:val="en-US"/>
         </w:rPr>
-        <w:t xml:space="preserve">G. </w:t>
-      </w:r>
-      <w:proofErr w:type="spellStart"/>
-      <w:r>
-        <w:rPr>
-          <w:b/>
-          <w:lang w:val="en-US"/>
-        </w:rPr>
-        <w:t>Lasry</w:t>
-      </w:r>
-      <w:proofErr w:type="spellEnd"/>
-      <w:r>
-        <w:rPr>
-          <w:b/>
-          <w:lang w:val="en-US"/>
-        </w:rPr>
-        <w:t xml:space="preserve">, N. Kopal, A. Wacker: Cryptanalysis of Columnar Transposition Cipher with Long Keys. In: </w:t>
-      </w:r>
-      <w:proofErr w:type="spellStart"/>
-      <w:r>
-        <w:rPr>
-          <w:b/>
-          <w:lang w:val="en-US"/>
-        </w:rPr>
-        <w:t>Cryptologia</w:t>
-      </w:r>
-      <w:proofErr w:type="spellEnd"/>
-      <w:r>
-        <w:rPr>
-          <w:b/>
-          <w:lang w:val="en-US"/>
-        </w:rPr>
-        <w:t>, 40, 4 (2016), 374–398</w:t>
+        <w:t>G. Lasry, N. Kopal, A. Wacker: Cryptanalysis of Columnar Transposition Cipher with Long Keys. In: Cryptologia, 40, 4 (2016), 374–398</w:t>
       </w:r>
     </w:p>
     <w:p>
@@ -9061,41 +6441,7 @@
           <w:b/>
           <w:lang w:val="en-US"/>
         </w:rPr>
-        <w:t xml:space="preserve">G. </w:t>
-      </w:r>
-      <w:proofErr w:type="spellStart"/>
-      <w:r>
-        <w:rPr>
-          <w:b/>
-          <w:lang w:val="en-US"/>
-        </w:rPr>
-        <w:t>Lasry</w:t>
-      </w:r>
-      <w:proofErr w:type="spellEnd"/>
-      <w:r>
-        <w:rPr>
-          <w:b/>
-          <w:lang w:val="en-US"/>
-        </w:rPr>
-        <w:t xml:space="preserve">: A Methodology for the Cryptanalysis of Classical Ciphers with Search Metaheuristics. </w:t>
-      </w:r>
-      <w:proofErr w:type="spellStart"/>
-      <w:proofErr w:type="gramStart"/>
-      <w:r>
-        <w:rPr>
-          <w:b/>
-          <w:lang w:val="en-US"/>
-        </w:rPr>
-        <w:t>kassel</w:t>
-      </w:r>
-      <w:proofErr w:type="spellEnd"/>
-      <w:proofErr w:type="gramEnd"/>
-      <w:r>
-        <w:rPr>
-          <w:b/>
-          <w:lang w:val="en-US"/>
-        </w:rPr>
-        <w:t xml:space="preserve"> university press GmbH (2018)</w:t>
+        <w:t>G. Lasry: A Methodology for the Cryptanalysis of Classical Ciphers with Search Metaheuristics. kassel university press GmbH (2018)</w:t>
       </w:r>
     </w:p>
     <w:p>
@@ -9119,55 +6465,7 @@
           <w:b/>
           <w:lang w:val="en-US"/>
         </w:rPr>
-        <w:t xml:space="preserve">G. </w:t>
-      </w:r>
-      <w:proofErr w:type="spellStart"/>
-      <w:r>
-        <w:rPr>
-          <w:b/>
-          <w:lang w:val="en-US"/>
-        </w:rPr>
-        <w:t>Lasry</w:t>
-      </w:r>
-      <w:proofErr w:type="spellEnd"/>
-      <w:r>
-        <w:rPr>
-          <w:b/>
-          <w:lang w:val="en-US"/>
-        </w:rPr>
-        <w:t xml:space="preserve">, I. </w:t>
-      </w:r>
-      <w:proofErr w:type="spellStart"/>
-      <w:r>
-        <w:rPr>
-          <w:b/>
-          <w:lang w:val="en-US"/>
-        </w:rPr>
-        <w:t>Niebel</w:t>
-      </w:r>
-      <w:proofErr w:type="spellEnd"/>
-      <w:r>
-        <w:rPr>
-          <w:b/>
-          <w:lang w:val="en-US"/>
-        </w:rPr>
-        <w:t xml:space="preserve">, N. Kopal, A. Wacker: Deciphering ADFGVX Messages from the Eastern Front of World War I. In: </w:t>
-      </w:r>
-      <w:proofErr w:type="spellStart"/>
-      <w:r>
-        <w:rPr>
-          <w:b/>
-          <w:lang w:val="en-US"/>
-        </w:rPr>
-        <w:t>Cryptologia</w:t>
-      </w:r>
-      <w:proofErr w:type="spellEnd"/>
-      <w:r>
-        <w:rPr>
-          <w:b/>
-          <w:lang w:val="en-US"/>
-        </w:rPr>
-        <w:t>, 41, 2 (2017), 101–136</w:t>
+        <w:t>G. Lasry, I. Niebel, N. Kopal, A. Wacker: Deciphering ADFGVX Messages from the Eastern Front of World War I. In: Cryptologia, 41, 2 (2017), 101–136</w:t>
       </w:r>
     </w:p>
     <w:sectPr>
@@ -9303,7 +6601,7 @@
             <w:rPr>
               <w:noProof/>
             </w:rPr>
-            <w:t>4</w:t>
+            <w:t>17</w:t>
           </w:r>
           <w:r>
             <w:fldChar w:fldCharType="end"/>
@@ -11116,7 +8414,7 @@
 </file>
 
 <file path=customXml/itemProps1.xml><?xml version="1.0" encoding="utf-8"?>
-<ds:datastoreItem xmlns:ds="http://schemas.openxmlformats.org/officeDocument/2006/customXml" ds:itemID="{85E1A3E1-6C32-4D74-905E-E4193675822F}">
+<ds:datastoreItem xmlns:ds="http://schemas.openxmlformats.org/officeDocument/2006/customXml" ds:itemID="{DE3749C5-FC74-44CA-8970-580668477F4F}">
   <ds:schemaRefs>
     <ds:schemaRef ds:uri="http://schemas.openxmlformats.org/officeDocument/2006/bibliography"/>
   </ds:schemaRefs>

</xml_diff>

<commit_message>
* Workshop - Introduction to CrypTool 2 ** added page numbers ** small fixes
git-svn-id: https://svn.cryptool.org/CrypTool2/trunk@7686 9b0d660e-8ab2-dd11-ad6d-000c29d71a56
</commit_message>
<xml_diff>
--- a/Documentation/Workshops/Prague 2018/Workshop - Introduction to CrypTool 2.docx
+++ b/Documentation/Workshops/Prague 2018/Workshop - Introduction to CrypTool 2.docx
@@ -347,7 +347,14 @@
           <w:lang w:val="en-US"/>
         </w:rPr>
         <w:tab/>
-        <w:t>page x</w:t>
+        <w:t xml:space="preserve">page </w:t>
+      </w:r>
+      <w:r>
+        <w:rPr>
+          <w:b/>
+          <w:lang w:val="en-US"/>
+        </w:rPr>
+        <w:t>2</w:t>
       </w:r>
       <w:r>
         <w:rPr>
@@ -420,7 +427,14 @@
           <w:lang w:val="en-US"/>
         </w:rPr>
         <w:tab/>
-        <w:t>page x</w:t>
+        <w:t xml:space="preserve">page </w:t>
+      </w:r>
+      <w:r>
+        <w:rPr>
+          <w:b/>
+          <w:lang w:val="en-US"/>
+        </w:rPr>
+        <w:t>3</w:t>
       </w:r>
     </w:p>
     <w:p>
@@ -506,7 +520,13 @@
           <w:b/>
         </w:rPr>
         <w:tab/>
-        <w:t>page x</w:t>
+        <w:t xml:space="preserve">page </w:t>
+      </w:r>
+      <w:r>
+        <w:rPr>
+          <w:b/>
+        </w:rPr>
+        <w:t>4</w:t>
       </w:r>
     </w:p>
     <w:p>
@@ -584,7 +604,14 @@
           <w:lang w:val="en-US"/>
         </w:rPr>
         <w:tab/>
-        <w:t>page x</w:t>
+        <w:t xml:space="preserve">page </w:t>
+      </w:r>
+      <w:r>
+        <w:rPr>
+          <w:b/>
+          <w:lang w:val="en-US"/>
+        </w:rPr>
+        <w:t>6</w:t>
       </w:r>
     </w:p>
     <w:p>
@@ -636,14 +663,6 @@
           <w:b/>
           <w:lang w:val="en-US"/>
         </w:rPr>
-        <w:tab/>
-        <w:t>page x</w:t>
-      </w:r>
-      <w:r>
-        <w:rPr>
-          <w:b/>
-          <w:lang w:val="en-US"/>
-        </w:rPr>
         <w:br/>
         <w:t>Appendix 2: Links and References / Literature</w:t>
       </w:r>
@@ -668,14 +687,6 @@
           <w:lang w:val="en-US"/>
         </w:rPr>
         <w:sym w:font="Wingdings" w:char="F04A"/>
-      </w:r>
-      <w:r>
-        <w:rPr>
-          <w:b/>
-          <w:lang w:val="en-US"/>
-        </w:rPr>
-        <w:tab/>
-        <w:t>page x</w:t>
       </w:r>
     </w:p>
     <w:p>
@@ -3123,7 +3134,23 @@
           <w:u w:val="single"/>
           <w:lang w:val="en-US"/>
         </w:rPr>
-        <w:t>Task 10:</w:t>
+        <w:t>Task 1</w:t>
+      </w:r>
+      <w:r>
+        <w:rPr>
+          <w:b/>
+          <w:u w:val="single"/>
+          <w:lang w:val="en-US"/>
+        </w:rPr>
+        <w:t>1</w:t>
+      </w:r>
+      <w:r>
+        <w:rPr>
+          <w:b/>
+          <w:u w:val="single"/>
+          <w:lang w:val="en-US"/>
+        </w:rPr>
+        <w:t>:</w:t>
       </w:r>
       <w:r>
         <w:rPr>
@@ -3351,7 +3378,7 @@
           <w:u w:val="single"/>
           <w:lang w:val="en-US"/>
         </w:rPr>
-        <w:t>1</w:t>
+        <w:t>2</w:t>
       </w:r>
       <w:r>
         <w:rPr>
@@ -3386,8 +3413,6 @@
         </w:rPr>
         <w:t>” in CT2. Here, enter the different revealed passwords of Task 11 and give a comment about their strength values. Try to improve these passwords by extending their lengths, adding uppercase letters, numbers, and symbols or try to create a completely new secure password. Please don’t enter your real passwords since they are visible in clear.</w:t>
       </w:r>
-      <w:bookmarkStart w:id="0" w:name="_GoBack"/>
-      <w:bookmarkEnd w:id="0"/>
     </w:p>
     <w:p>
       <w:pPr>
@@ -6354,7 +6379,21 @@
         <w:rPr>
           <w:lang w:val="en-US"/>
         </w:rPr>
-        <w:t>Several of the cryptanalysis algorithms are based on implementations of George Lasry:</w:t>
+        <w:t xml:space="preserve">Several of the cryptanalysis algorithms </w:t>
+      </w:r>
+      <w:r>
+        <w:rPr>
+          <w:lang w:val="en-US"/>
+        </w:rPr>
+        <w:t xml:space="preserve">for classical ciphers </w:t>
+      </w:r>
+      <w:bookmarkStart w:id="0" w:name="_GoBack"/>
+      <w:bookmarkEnd w:id="0"/>
+      <w:r>
+        <w:rPr>
+          <w:lang w:val="en-US"/>
+        </w:rPr>
+        <w:t>are based on implementations of George Lasry:</w:t>
       </w:r>
     </w:p>
     <w:p>
@@ -8414,7 +8453,7 @@
 </file>
 
 <file path=customXml/itemProps1.xml><?xml version="1.0" encoding="utf-8"?>
-<ds:datastoreItem xmlns:ds="http://schemas.openxmlformats.org/officeDocument/2006/customXml" ds:itemID="{DE3749C5-FC74-44CA-8970-580668477F4F}">
+<ds:datastoreItem xmlns:ds="http://schemas.openxmlformats.org/officeDocument/2006/customXml" ds:itemID="{C48DBC83-B0A9-49BC-99DA-C15BE4F803AF}">
   <ds:schemaRefs>
     <ds:schemaRef ds:uri="http://schemas.openxmlformats.org/officeDocument/2006/bibliography"/>
   </ds:schemaRefs>

</xml_diff>